<commit_message>
-updated SIMD varables (SIMD 2020) -updated PHS cover page, report and summary templates
</commit_message>
<xml_diff>
--- a/markdown/cover-page-update.docx
+++ b/markdown/cover-page-update.docx
@@ -1,171 +1,74 @@
 
 <file path=word/document.xml><?xml version="1.0" encoding="utf-8"?>
-<w:document xmlns:wpc="http://schemas.microsoft.com/office/word/2010/wordprocessingCanvas" xmlns:cx="http://schemas.microsoft.com/office/drawing/2014/chartex" xmlns:cx1="http://schemas.microsoft.com/office/drawing/2015/9/8/chartex" xmlns:mc="http://schemas.openxmlformats.org/markup-compatibility/2006" xmlns:o="urn:schemas-microsoft-com:office:office" xmlns:r="http://schemas.openxmlformats.org/officeDocument/2006/relationships" xmlns:m="http://schemas.openxmlformats.org/officeDocument/2006/math" xmlns:v="urn:schemas-microsoft-com:vml" xmlns:wp14="http://schemas.microsoft.com/office/word/2010/wordprocessingDrawing" xmlns:wp="http://schemas.openxmlformats.org/drawingml/2006/wordprocessingDrawing" xmlns:w10="urn:schemas-microsoft-com:office:word" xmlns:w="http://schemas.openxmlformats.org/wordprocessingml/2006/main" xmlns:w14="http://schemas.microsoft.com/office/word/2010/wordml" xmlns:w15="http://schemas.microsoft.com/office/word/2012/wordml" xmlns:w16se="http://schemas.microsoft.com/office/word/2015/wordml/symex" xmlns:wpg="http://schemas.microsoft.com/office/word/2010/wordprocessingGroup" xmlns:wpi="http://schemas.microsoft.com/office/word/2010/wordprocessingInk" xmlns:wne="http://schemas.microsoft.com/office/word/2006/wordml" xmlns:wps="http://schemas.microsoft.com/office/word/2010/wordprocessingShape" mc:Ignorable="w14 w15 w16se wp14">
+<w:document xmlns:ve="http://schemas.openxmlformats.org/markup-compatibility/2006" xmlns:o="urn:schemas-microsoft-com:office:office" xmlns:r="http://schemas.openxmlformats.org/officeDocument/2006/relationships" xmlns:m="http://schemas.openxmlformats.org/officeDocument/2006/math" xmlns:v="urn:schemas-microsoft-com:vml" xmlns:wp="http://schemas.openxmlformats.org/drawingml/2006/wordprocessingDrawing" xmlns:w10="urn:schemas-microsoft-com:office:word" xmlns:w="http://schemas.openxmlformats.org/wordprocessingml/2006/main" xmlns:wne="http://schemas.microsoft.com/office/word/2006/wordml">
   <w:body>
     <w:p>
       <w:pPr>
-        <w:spacing w:after="20" w:line="260" w:lineRule="exact"/>
-      </w:pPr>
-      <w:r>
-        <w:rPr>
-          <w:noProof/>
-          <w:color w:val="00B0F0"/>
-          <w:sz w:val="16"/>
-          <w:szCs w:val="16"/>
-          <w:lang w:eastAsia="en-GB"/>
-        </w:rPr>
-        <w:drawing>
-          <wp:anchor distT="0" distB="0" distL="114300" distR="114300" simplePos="0" relativeHeight="251659264" behindDoc="0" locked="0" layoutInCell="0" allowOverlap="1">
-            <wp:simplePos x="0" y="0"/>
-            <wp:positionH relativeFrom="page">
-              <wp:posOffset>6193790</wp:posOffset>
-            </wp:positionH>
-            <wp:positionV relativeFrom="page">
-              <wp:posOffset>201295</wp:posOffset>
-            </wp:positionV>
-            <wp:extent cx="906780" cy="925830"/>
-            <wp:effectExtent l="19050" t="0" r="7620" b="0"/>
-            <wp:wrapSquare wrapText="bothSides"/>
-            <wp:docPr id="15" name="Picture 2" descr="NHS National Services Scotland"/>
-            <wp:cNvGraphicFramePr>
-              <a:graphicFrameLocks xmlns:a="http://schemas.openxmlformats.org/drawingml/2006/main" noChangeAspect="1"/>
-            </wp:cNvGraphicFramePr>
-            <a:graphic xmlns:a="http://schemas.openxmlformats.org/drawingml/2006/main">
-              <a:graphicData uri="http://schemas.openxmlformats.org/drawingml/2006/picture">
-                <pic:pic xmlns:pic="http://schemas.openxmlformats.org/drawingml/2006/picture">
-                  <pic:nvPicPr>
-                    <pic:cNvPr id="0" name="a4_2blue.jpg"/>
-                    <pic:cNvPicPr/>
-                  </pic:nvPicPr>
-                  <pic:blipFill>
-                    <a:blip r:embed="rId8" cstate="print"/>
-                    <a:stretch>
-                      <a:fillRect/>
-                    </a:stretch>
-                  </pic:blipFill>
-                  <pic:spPr>
-                    <a:xfrm>
-                      <a:off x="0" y="0"/>
-                      <a:ext cx="906780" cy="925830"/>
-                    </a:xfrm>
-                    <a:prstGeom prst="rect">
-                      <a:avLst/>
-                    </a:prstGeom>
-                  </pic:spPr>
-                </pic:pic>
-              </a:graphicData>
-            </a:graphic>
-          </wp:anchor>
-        </w:drawing>
-      </w:r>
-      <w:r>
-        <w:rPr>
-          <w:b/>
-          <w:color w:val="00B0F0"/>
-          <w:sz w:val="28"/>
-          <w:szCs w:val="28"/>
-        </w:rPr>
-        <w:t>Information Services Division</w:t>
-      </w:r>
+        <w:jc w:val="right"/>
+        <w:rPr>
+          <w:rFonts w:cs="Arial"/>
+        </w:rPr>
+      </w:pPr>
     </w:p>
     <w:p>
+      <w:pPr>
+        <w:rPr>
+          <w:rFonts w:cs="Arial"/>
+        </w:rPr>
+      </w:pPr>
+    </w:p>
+    <w:p>
+      <w:pPr>
+        <w:rPr>
+          <w:rFonts w:cs="Arial"/>
+        </w:rPr>
+      </w:pPr>
+    </w:p>
+    <w:p>
+      <w:pPr>
+        <w:rPr>
+          <w:rFonts w:cs="Arial"/>
+        </w:rPr>
+      </w:pPr>
+    </w:p>
+    <w:p>
+      <w:pPr>
+        <w:rPr>
+          <w:rFonts w:cs="Arial"/>
+        </w:rPr>
+      </w:pPr>
+    </w:p>
+    <w:p>
+      <w:pPr>
+        <w:jc w:val="right"/>
+        <w:rPr>
+          <w:rFonts w:cs="Arial"/>
+        </w:rPr>
+      </w:pPr>
+    </w:p>
+    <w:p>
+      <w:pPr>
+        <w:rPr>
+          <w:rFonts w:cs="Arial"/>
+        </w:rPr>
+      </w:pPr>
+    </w:p>
+    <w:p>
+      <w:pPr>
+        <w:rPr>
+          <w:rFonts w:cs="Arial"/>
+        </w:rPr>
+      </w:pPr>
+    </w:p>
+    <w:p>
+      <w:pPr>
+        <w:rPr>
+          <w:rFonts w:cs="Arial"/>
+        </w:rPr>
+      </w:pPr>
       <w:r>
         <w:rPr>
-          <w:b/>
-          <w:noProof/>
-          <w:color w:val="00B0F0"/>
-          <w:sz w:val="28"/>
-          <w:szCs w:val="28"/>
-          <w:lang w:eastAsia="en-GB"/>
-        </w:rPr>
-        <w:pict>
-          <v:shapetype id="_x0000_t32" coordsize="21600,21600" o:spt="32" o:oned="t" path="m,l21600,21600e" filled="f">
-            <v:path arrowok="t" fillok="f" o:connecttype="none"/>
-            <o:lock v:ext="edit" shapetype="t"/>
-          </v:shapetype>
-          <v:shape id="_x0000_s1033" type="#_x0000_t32" alt="#" style="position:absolute;margin-left:-28.1pt;margin-top:3.15pt;width:221.95pt;height:0;z-index:251673600" o:connectortype="straight" strokecolor="#00a2e5"/>
-        </w:pict>
-      </w:r>
-      <w:r>
-        <w:t xml:space="preserve">   </w:t>
-      </w:r>
-    </w:p>
-    <w:p/>
-    <w:p>
-      <w:pPr>
-        <w:jc w:val="right"/>
-      </w:pPr>
-      <w:r>
-        <w:rPr>
-          <w:noProof/>
-          <w:lang w:eastAsia="en-GB"/>
-        </w:rPr>
-        <w:drawing>
-          <wp:anchor distT="0" distB="0" distL="114300" distR="114300" simplePos="0" relativeHeight="251657216" behindDoc="1" locked="0" layoutInCell="0" allowOverlap="1">
-            <wp:simplePos x="0" y="0"/>
-            <wp:positionH relativeFrom="page">
-              <wp:posOffset>494063</wp:posOffset>
-            </wp:positionH>
-            <wp:positionV relativeFrom="page">
-              <wp:posOffset>914400</wp:posOffset>
-            </wp:positionV>
-            <wp:extent cx="6096742" cy="6804561"/>
-            <wp:effectExtent l="19050" t="0" r="0" b="0"/>
-            <wp:wrapNone/>
-            <wp:docPr id="4" name="Picture 6" descr="~&#10;"/>
-            <wp:cNvGraphicFramePr>
-              <a:graphicFrameLocks xmlns:a="http://schemas.openxmlformats.org/drawingml/2006/main" noChangeAspect="1"/>
-            </wp:cNvGraphicFramePr>
-            <a:graphic xmlns:a="http://schemas.openxmlformats.org/drawingml/2006/main">
-              <a:graphicData uri="http://schemas.openxmlformats.org/drawingml/2006/picture">
-                <pic:pic xmlns:pic="http://schemas.openxmlformats.org/drawingml/2006/picture">
-                  <pic:nvPicPr>
-                    <pic:cNvPr id="0" name="HPS-Circles-01.png"/>
-                    <pic:cNvPicPr/>
-                  </pic:nvPicPr>
-                  <pic:blipFill>
-                    <a:blip r:embed="rId9" cstate="print"/>
-                    <a:stretch>
-                      <a:fillRect/>
-                    </a:stretch>
-                  </pic:blipFill>
-                  <pic:spPr>
-                    <a:xfrm>
-                      <a:off x="0" y="0"/>
-                      <a:ext cx="6096742" cy="6804561"/>
-                    </a:xfrm>
-                    <a:prstGeom prst="rect">
-                      <a:avLst/>
-                    </a:prstGeom>
-                    <a:noFill/>
-                    <a:ln>
-                      <a:noFill/>
-                    </a:ln>
-                  </pic:spPr>
-                </pic:pic>
-              </a:graphicData>
-            </a:graphic>
-          </wp:anchor>
-        </w:drawing>
-      </w:r>
-    </w:p>
-    <w:p/>
-    <w:p/>
-    <w:p>
-      <w:pPr>
-        <w:jc w:val="right"/>
-      </w:pPr>
-    </w:p>
-    <w:p/>
-    <w:p/>
-    <w:p/>
-    <w:p/>
-    <w:p>
-      <w:pPr>
-        <w:jc w:val="right"/>
-      </w:pPr>
-      <w:r>
-        <w:rPr>
+          <w:rFonts w:cs="Arial"/>
           <w:noProof/>
           <w:lang w:val="en-US" w:eastAsia="zh-TW"/>
         </w:rPr>
@@ -174,40 +77,54 @@
             <v:stroke joinstyle="miter"/>
             <v:path gradientshapeok="t" o:connecttype="rect"/>
           </v:shapetype>
-          <v:shape id="_x0000_s1026" type="#_x0000_t202" style="position:absolute;left:0;text-align:left;margin-left:106.5pt;margin-top:262.5pt;width:324.6pt;height:91.75pt;z-index:251660288;mso-position-horizontal-relative:page;mso-position-vertical-relative:page;mso-width-relative:margin;mso-height-relative:margin" o:allowincell="f" stroked="f">
-            <v:textbox style="mso-next-textbox:#_x0000_s1026">
+          <v:shape id="Text Box 2" o:spid="_x0000_s1026" type="#_x0000_t202" style="position:absolute;margin-left:28.35pt;margin-top:.7pt;width:428.4pt;height:170.4pt;z-index:251660288;visibility:visible;mso-width-relative:margin;mso-height-relative:margin" o:gfxdata="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" filled="f" stroked="f">
+            <v:textbox>
               <w:txbxContent>
+                <w:bookmarkStart w:id="0" w:name="_Toc324429979" w:displacedByCustomXml="next"/>
+                <w:bookmarkStart w:id="1" w:name="_Toc324429932" w:displacedByCustomXml="next"/>
+                <w:bookmarkStart w:id="2" w:name="_Toc323040046" w:displacedByCustomXml="next"/>
+                <w:bookmarkStart w:id="3" w:name="_Toc322600037" w:displacedByCustomXml="next"/>
+                <w:bookmarkStart w:id="4" w:name="_Toc322600015" w:displacedByCustomXml="next"/>
+                <w:bookmarkStart w:id="5" w:name="_Toc322599008" w:displacedByCustomXml="next"/>
+                <w:sdt>
+                  <w:sdtPr>
+                    <w:alias w:val="Title"/>
+                    <w:tag w:val=""/>
+                    <w:id w:val="1997915227"/>
+                    <w:placeholder>
+                      <w:docPart w:val="E21A7E5F5F6F408FA907F76821787BCD"/>
+                    </w:placeholder>
+                    <w:dataBinding w:prefixMappings="xmlns:ns0='http://purl.org/dc/elements/1.1/' xmlns:ns1='http://schemas.openxmlformats.org/package/2006/metadata/core-properties' " w:xpath="/ns1:coreProperties[1]/ns0:title[1]" w:storeItemID="{6C3C8BC8-F283-45AE-878A-BAB7291924A1}"/>
+                    <w:text/>
+                  </w:sdtPr>
+                  <w:sdtContent>
+                    <w:p>
+                      <w:pPr>
+                        <w:pStyle w:val="Publicationsubtitle"/>
+                      </w:pPr>
+                      <w:r>
+                        <w:t>Percentage of End of Life Spent at Home or in a Community Setting</w:t>
+                      </w:r>
+                    </w:p>
+                  </w:sdtContent>
+                </w:sdt>
                 <w:p>
                   <w:pPr>
-                    <w:pStyle w:val="PublicationTitle"/>
-                    <w:spacing w:before="0"/>
+                    <w:pStyle w:val="Publicationdate"/>
                   </w:pPr>
-                  <w:bookmarkStart w:id="0" w:name="_Toc322599007"/>
-                  <w:bookmarkStart w:id="1" w:name="_Toc322600014"/>
-                  <w:bookmarkStart w:id="2" w:name="_Toc322600036"/>
-                  <w:bookmarkStart w:id="3" w:name="_Toc323040045"/>
-                  <w:bookmarkStart w:id="4" w:name="_Toc324429931"/>
-                  <w:bookmarkStart w:id="5" w:name="_Toc324429978"/>
-                  <w:bookmarkStart w:id="6" w:name="_Toc433191079"/>
                   <w:r>
-                    <w:t xml:space="preserve">Percentage of End of </w:t>
+                    <w:t>Publication date: 06</w:t>
                   </w:r>
                   <w:r>
-                    <w:br/>
-                    <w:t xml:space="preserve">Life Spent at Home or </w:t>
-                  </w:r>
-                  <w:r>
-                    <w:br/>
-                    <w:t>in a Community Setting</w:t>
+                    <w:t xml:space="preserve"> October 2020</w:t>
                   </w:r>
                 </w:p>
+                <w:bookmarkEnd w:id="5"/>
+                <w:bookmarkEnd w:id="4"/>
+                <w:bookmarkEnd w:id="3"/>
+                <w:bookmarkEnd w:id="2"/>
+                <w:bookmarkEnd w:id="1"/>
                 <w:bookmarkEnd w:id="0"/>
-                <w:bookmarkEnd w:id="1"/>
-                <w:bookmarkEnd w:id="2"/>
-                <w:bookmarkEnd w:id="3"/>
-                <w:bookmarkEnd w:id="4"/>
-                <w:bookmarkEnd w:id="5"/>
-                <w:bookmarkEnd w:id="6"/>
                 <w:p>
                   <w:pPr>
                     <w:pStyle w:val="Publicationsubtitle"/>
@@ -215,119 +132,198 @@
                 </w:p>
               </w:txbxContent>
             </v:textbox>
-            <w10:wrap anchorx="page" anchory="page"/>
           </v:shape>
         </w:pict>
       </w:r>
     </w:p>
     <w:p>
-      <w:bookmarkStart w:id="7" w:name="_GoBack"/>
-      <w:bookmarkEnd w:id="7"/>
+      <w:pPr>
+        <w:rPr>
+          <w:rFonts w:cs="Arial"/>
+        </w:rPr>
+      </w:pPr>
     </w:p>
     <w:p>
       <w:pPr>
-        <w:jc w:val="right"/>
+        <w:rPr>
+          <w:rFonts w:cs="Arial"/>
+        </w:rPr>
       </w:pPr>
     </w:p>
-    <w:p/>
-    <w:p/>
-    <w:p/>
-    <w:p/>
-    <w:p/>
-    <w:p/>
-    <w:p/>
+    <w:p>
+      <w:pPr>
+        <w:rPr>
+          <w:rFonts w:cs="Arial"/>
+        </w:rPr>
+      </w:pPr>
+    </w:p>
+    <w:p>
+      <w:pPr>
+        <w:rPr>
+          <w:rFonts w:cs="Arial"/>
+        </w:rPr>
+      </w:pPr>
+    </w:p>
+    <w:p>
+      <w:pPr>
+        <w:rPr>
+          <w:rFonts w:cs="Arial"/>
+        </w:rPr>
+      </w:pPr>
+    </w:p>
+    <w:p>
+      <w:pPr>
+        <w:rPr>
+          <w:rFonts w:cs="Arial"/>
+        </w:rPr>
+      </w:pPr>
+    </w:p>
+    <w:p>
+      <w:pPr>
+        <w:rPr>
+          <w:rFonts w:cs="Arial"/>
+        </w:rPr>
+      </w:pPr>
+    </w:p>
+    <w:p>
+      <w:pPr>
+        <w:rPr>
+          <w:rFonts w:cs="Arial"/>
+        </w:rPr>
+      </w:pPr>
+    </w:p>
+    <w:p>
+      <w:pPr>
+        <w:rPr>
+          <w:rFonts w:cs="Arial"/>
+        </w:rPr>
+      </w:pPr>
+    </w:p>
+    <w:p>
+      <w:pPr>
+        <w:rPr>
+          <w:rFonts w:cs="Arial"/>
+        </w:rPr>
+      </w:pPr>
+    </w:p>
+    <w:p>
+      <w:pPr>
+        <w:rPr>
+          <w:rFonts w:cs="Arial"/>
+        </w:rPr>
+      </w:pPr>
+    </w:p>
     <w:p>
       <w:pPr>
         <w:tabs>
           <w:tab w:val="left" w:pos="4364"/>
         </w:tabs>
+        <w:rPr>
+          <w:rFonts w:cs="Arial"/>
+        </w:rPr>
       </w:pPr>
       <w:r>
+        <w:rPr>
+          <w:rFonts w:cs="Arial"/>
+        </w:rPr>
         <w:tab/>
       </w:r>
     </w:p>
     <w:p>
+      <w:pPr>
+        <w:rPr>
+          <w:rFonts w:cs="Arial"/>
+        </w:rPr>
+      </w:pPr>
+    </w:p>
+    <w:p>
+      <w:pPr>
+        <w:rPr>
+          <w:rFonts w:cs="Arial"/>
+        </w:rPr>
+      </w:pPr>
+    </w:p>
+    <w:p>
+      <w:pPr>
+        <w:pStyle w:val="RestrictedStats"/>
+        <w:ind w:right="565" w:firstLine="720"/>
+        <w:rPr>
+          <w:rFonts w:cs="Arial"/>
+        </w:rPr>
+      </w:pPr>
       <w:r>
         <w:rPr>
-          <w:noProof/>
-          <w:lang w:val="en-US" w:eastAsia="zh-TW"/>
-        </w:rPr>
-        <w:pict>
-          <v:shape id="_x0000_s1027" type="#_x0000_t202" style="position:absolute;margin-left:349pt;margin-top:491.85pt;width:149.6pt;height:58pt;z-index:251662336;mso-position-horizontal-relative:page;mso-position-vertical-relative:page;mso-width-relative:margin;mso-height-relative:margin" o:allowincell="f" filled="f" stroked="f">
-            <v:textbox style="mso-next-textbox:#_x0000_s1027">
-              <w:txbxContent>
-                <w:p>
-                  <w:pPr>
-                    <w:pStyle w:val="Publicationdate"/>
-                    <w:spacing w:before="60"/>
-                    <w:ind w:left="113"/>
-                  </w:pPr>
-                  <w:r>
-                    <w:t>Publication date</w:t>
-                  </w:r>
-                </w:p>
-                <w:p>
-                  <w:pPr>
-                    <w:pStyle w:val="Publicationdate"/>
-                    <w:spacing w:before="60"/>
-                    <w:ind w:left="113"/>
-                  </w:pPr>
-                  <w:r>
-                    <w:t>DD Month YYYY</w:t>
-                  </w:r>
-                </w:p>
-              </w:txbxContent>
-            </v:textbox>
-            <w10:wrap anchorx="page" anchory="page"/>
-          </v:shape>
-        </w:pict>
+          <w:rFonts w:cs="Arial"/>
+        </w:rPr>
+        <w:t xml:space="preserve">RESTRICTED STATISTICS: embargoed to 09:30 </w:t>
       </w:r>
+      <w:proofErr w:type="spellStart"/>
+      <w:r>
+        <w:rPr>
+          <w:rFonts w:cs="Arial"/>
+        </w:rPr>
+        <w:t>dd</w:t>
+      </w:r>
+      <w:proofErr w:type="spellEnd"/>
+      <w:r>
+        <w:rPr>
+          <w:rFonts w:cs="Arial"/>
+        </w:rPr>
+        <w:t>/mm/</w:t>
+      </w:r>
+      <w:proofErr w:type="spellStart"/>
+      <w:r>
+        <w:rPr>
+          <w:rFonts w:cs="Arial"/>
+        </w:rPr>
+        <w:t>yyyy</w:t>
+      </w:r>
+      <w:proofErr w:type="spellEnd"/>
     </w:p>
-    <w:p/>
     <w:p>
       <w:pPr>
-        <w:pStyle w:val="Heading1"/>
-      </w:pPr>
-      <w:r>
-        <w:rPr>
-          <w:noProof/>
-          <w:lang w:val="en-US" w:eastAsia="zh-TW"/>
-        </w:rPr>
-        <w:pict>
-          <v:shape id="_x0000_s1035" type="#_x0000_t202" style="position:absolute;margin-left:11.2pt;margin-top:632.6pt;width:568.8pt;height:29.95pt;z-index:251677696;mso-height-percent:200;mso-position-horizontal-relative:page;mso-position-vertical-relative:page;mso-height-percent:200;mso-width-relative:margin;mso-height-relative:margin" o:allowincell="f" strokecolor="white [3212]">
-            <v:textbox style="mso-next-textbox:#_x0000_s1035;mso-fit-shape-to-text:t">
-              <w:txbxContent>
-                <w:p>
-                  <w:pPr>
-                    <w:pStyle w:val="RestrictedStats"/>
-                    <w:spacing w:before="0"/>
-                  </w:pPr>
-                  <w:r>
-                    <w:t xml:space="preserve">       </w:t>
-                  </w:r>
-                  <w:r>
-                    <w:t xml:space="preserve"> </w:t>
-                  </w:r>
-                  <w:r>
-                    <w:t>RESTRICTED STATISTICS: embargoed to 09:30 dd/mm/yyyy</w:t>
-                  </w:r>
-                </w:p>
-              </w:txbxContent>
-            </v:textbox>
-            <w10:wrap anchorx="page" anchory="page"/>
-          </v:shape>
-        </w:pict>
-      </w:r>
+        <w:rPr>
+          <w:rFonts w:cs="Arial"/>
+        </w:rPr>
+      </w:pPr>
+    </w:p>
+    <w:p>
+      <w:pPr>
+        <w:rPr>
+          <w:rFonts w:cs="Arial"/>
+        </w:rPr>
+      </w:pPr>
+    </w:p>
+    <w:p>
+      <w:pPr>
+        <w:rPr>
+          <w:rFonts w:cs="Arial"/>
+        </w:rPr>
+        <w:sectPr>
+          <w:headerReference w:type="default" r:id="rId8"/>
+          <w:footerReference w:type="default" r:id="rId9"/>
+          <w:pgSz w:w="11906" w:h="16838"/>
+          <w:pgMar w:top="1418" w:right="737" w:bottom="1440" w:left="737" w:header="142" w:footer="635" w:gutter="0"/>
+          <w:cols w:space="708"/>
+          <w:docGrid w:linePitch="360"/>
+        </w:sectPr>
+      </w:pPr>
+    </w:p>
+    <w:p>
+      <w:pPr>
+        <w:pStyle w:val="Publicationsubtitle"/>
+        <w:rPr>
+          <w:rFonts w:cs="Arial"/>
+        </w:rPr>
+      </w:pPr>
     </w:p>
     <w:sectPr>
       <w:headerReference w:type="default" r:id="rId10"/>
       <w:footerReference w:type="default" r:id="rId11"/>
-      <w:footerReference w:type="first" r:id="rId12"/>
       <w:pgSz w:w="11906" w:h="16838"/>
-      <w:pgMar w:top="238" w:right="1134" w:bottom="1134" w:left="454" w:header="0" w:footer="397" w:gutter="0"/>
+      <w:pgMar w:top="1418" w:right="1133" w:bottom="1134" w:left="851" w:header="0" w:footer="397" w:gutter="0"/>
       <w:pgNumType w:start="1"/>
       <w:cols w:space="708"/>
-      <w:titlePg/>
       <w:docGrid w:linePitch="360"/>
     </w:sectPr>
   </w:body>
@@ -335,7 +331,7 @@
 </file>
 
 <file path=word/endnotes.xml><?xml version="1.0" encoding="utf-8"?>
-<w:endnotes xmlns:wpc="http://schemas.microsoft.com/office/word/2010/wordprocessingCanvas" xmlns:cx="http://schemas.microsoft.com/office/drawing/2014/chartex" xmlns:cx1="http://schemas.microsoft.com/office/drawing/2015/9/8/chartex" xmlns:mc="http://schemas.openxmlformats.org/markup-compatibility/2006" xmlns:o="urn:schemas-microsoft-com:office:office" xmlns:r="http://schemas.openxmlformats.org/officeDocument/2006/relationships" xmlns:m="http://schemas.openxmlformats.org/officeDocument/2006/math" xmlns:v="urn:schemas-microsoft-com:vml" xmlns:wp14="http://schemas.microsoft.com/office/word/2010/wordprocessingDrawing" xmlns:wp="http://schemas.openxmlformats.org/drawingml/2006/wordprocessingDrawing" xmlns:w10="urn:schemas-microsoft-com:office:word" xmlns:w="http://schemas.openxmlformats.org/wordprocessingml/2006/main" xmlns:w14="http://schemas.microsoft.com/office/word/2010/wordml" xmlns:w15="http://schemas.microsoft.com/office/word/2012/wordml" xmlns:w16se="http://schemas.microsoft.com/office/word/2015/wordml/symex" xmlns:wpg="http://schemas.microsoft.com/office/word/2010/wordprocessingGroup" xmlns:wpi="http://schemas.microsoft.com/office/word/2010/wordprocessingInk" xmlns:wne="http://schemas.microsoft.com/office/word/2006/wordml" xmlns:wps="http://schemas.microsoft.com/office/word/2010/wordprocessingShape" mc:Ignorable="w14 w15 w16se wp14">
+<w:endnotes xmlns:ve="http://schemas.openxmlformats.org/markup-compatibility/2006" xmlns:o="urn:schemas-microsoft-com:office:office" xmlns:r="http://schemas.openxmlformats.org/officeDocument/2006/relationships" xmlns:m="http://schemas.openxmlformats.org/officeDocument/2006/math" xmlns:v="urn:schemas-microsoft-com:vml" xmlns:wp="http://schemas.openxmlformats.org/drawingml/2006/wordprocessingDrawing" xmlns:w10="urn:schemas-microsoft-com:office:word" xmlns:w="http://schemas.openxmlformats.org/wordprocessingml/2006/main" xmlns:wne="http://schemas.microsoft.com/office/word/2006/wordml">
   <w:endnote w:type="separator" w:id="-1">
     <w:p>
       <w:pPr>
@@ -345,6 +341,7 @@
         <w:separator/>
       </w:r>
     </w:p>
+    <w:p/>
   </w:endnote>
   <w:endnote w:type="continuationSeparator" w:id="0">
     <w:p>
@@ -355,97 +352,107 @@
         <w:continuationSeparator/>
       </w:r>
     </w:p>
+    <w:p/>
   </w:endnote>
 </w:endnotes>
 </file>
 
 <file path=word/footer1.xml><?xml version="1.0" encoding="utf-8"?>
-<w:ftr xmlns:wpc="http://schemas.microsoft.com/office/word/2010/wordprocessingCanvas" xmlns:cx="http://schemas.microsoft.com/office/drawing/2014/chartex" xmlns:cx1="http://schemas.microsoft.com/office/drawing/2015/9/8/chartex" xmlns:mc="http://schemas.openxmlformats.org/markup-compatibility/2006" xmlns:o="urn:schemas-microsoft-com:office:office" xmlns:r="http://schemas.openxmlformats.org/officeDocument/2006/relationships" xmlns:m="http://schemas.openxmlformats.org/officeDocument/2006/math" xmlns:v="urn:schemas-microsoft-com:vml" xmlns:wp14="http://schemas.microsoft.com/office/word/2010/wordprocessingDrawing" xmlns:wp="http://schemas.openxmlformats.org/drawingml/2006/wordprocessingDrawing" xmlns:w10="urn:schemas-microsoft-com:office:word" xmlns:w="http://schemas.openxmlformats.org/wordprocessingml/2006/main" xmlns:w14="http://schemas.microsoft.com/office/word/2010/wordml" xmlns:w15="http://schemas.microsoft.com/office/word/2012/wordml" xmlns:w16se="http://schemas.microsoft.com/office/word/2015/wordml/symex" xmlns:wpg="http://schemas.microsoft.com/office/word/2010/wordprocessingGroup" xmlns:wpi="http://schemas.microsoft.com/office/word/2010/wordprocessingInk" xmlns:wne="http://schemas.microsoft.com/office/word/2006/wordml" xmlns:wps="http://schemas.microsoft.com/office/word/2010/wordprocessingShape" mc:Ignorable="w14 w15 w16se wp14">
-  <w:sdt>
-    <w:sdtPr>
-      <w:id w:val="18305650"/>
-      <w:docPartObj>
-        <w:docPartGallery w:val="Page Numbers (Bottom of Page)"/>
-        <w:docPartUnique/>
-      </w:docPartObj>
-    </w:sdtPr>
-    <w:sdtEndPr/>
-    <w:sdtContent>
-      <w:p>
-        <w:pPr>
-          <w:pStyle w:val="Footer"/>
-        </w:pPr>
-        <w:r>
-          <w:rPr>
-            <w:noProof/>
-            <w:lang w:eastAsia="en-GB"/>
-          </w:rPr>
-          <w:pict>
-            <v:shapetype id="_x0000_t32" coordsize="21600,21600" o:spt="32" o:oned="t" path="m,l21600,21600e" filled="f">
-              <v:path arrowok="t" fillok="f" o:connecttype="none"/>
-              <o:lock v:ext="edit" shapetype="t"/>
-            </v:shapetype>
-            <v:shape id="_x0000_s2070" type="#_x0000_t32" style="position:absolute;margin-left:0;margin-top:6.55pt;width:499.55pt;height:.05pt;z-index:251659264;mso-position-horizontal-relative:text;mso-position-vertical-relative:text" o:connectortype="straight" strokecolor="#00a2e5"/>
-          </w:pict>
-        </w:r>
-      </w:p>
-      <w:p>
-        <w:pPr>
-          <w:pStyle w:val="Footer"/>
-          <w:jc w:val="center"/>
-        </w:pPr>
-        <w:r>
-          <w:rPr>
-            <w:position w:val="-4"/>
-            <w:sz w:val="20"/>
-            <w:szCs w:val="20"/>
-          </w:rPr>
-          <w:fldChar w:fldCharType="begin"/>
-        </w:r>
-        <w:r>
-          <w:rPr>
-            <w:position w:val="-4"/>
-            <w:sz w:val="20"/>
-            <w:szCs w:val="20"/>
-          </w:rPr>
-          <w:instrText xml:space="preserve"> PAGE   \* MERGEFORMAT </w:instrText>
-        </w:r>
-        <w:r>
-          <w:rPr>
-            <w:position w:val="-4"/>
-            <w:sz w:val="20"/>
-            <w:szCs w:val="20"/>
-          </w:rPr>
-          <w:fldChar w:fldCharType="separate"/>
-        </w:r>
-        <w:r>
-          <w:rPr>
-            <w:noProof/>
-            <w:position w:val="-4"/>
-            <w:sz w:val="20"/>
-            <w:szCs w:val="20"/>
-          </w:rPr>
-          <w:t>2</w:t>
-        </w:r>
-        <w:r>
-          <w:rPr>
-            <w:position w:val="-4"/>
-            <w:sz w:val="20"/>
-            <w:szCs w:val="20"/>
-          </w:rPr>
-          <w:fldChar w:fldCharType="end"/>
-        </w:r>
-      </w:p>
-    </w:sdtContent>
-  </w:sdt>
+<w:ftr xmlns:ve="http://schemas.openxmlformats.org/markup-compatibility/2006" xmlns:o="urn:schemas-microsoft-com:office:office" xmlns:r="http://schemas.openxmlformats.org/officeDocument/2006/relationships" xmlns:m="http://schemas.openxmlformats.org/officeDocument/2006/math" xmlns:v="urn:schemas-microsoft-com:vml" xmlns:wp="http://schemas.openxmlformats.org/drawingml/2006/wordprocessingDrawing" xmlns:w10="urn:schemas-microsoft-com:office:word" xmlns:w="http://schemas.openxmlformats.org/wordprocessingml/2006/main" xmlns:wne="http://schemas.microsoft.com/office/word/2006/wordml">
+  <w:p>
+    <w:pPr>
+      <w:pStyle w:val="Cover-footertext"/>
+    </w:pPr>
+    <w:r>
+      <w:rPr>
+        <w:noProof/>
+      </w:rPr>
+      <w:pict>
+        <v:rect id="Rectangle 13" o:spid="_x0000_s10244" alt=" &#10;" style="position:absolute;left:0;text-align:left;margin-left:0;margin-top:-4.1pt;width:604.8pt;height:85.5pt;z-index:-251649024;visibility:visible;mso-position-horizontal:left;mso-position-horizontal-relative:page;mso-width-relative:margin;mso-height-relative:margin;v-text-anchor:middle" o:gfxdata="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" fillcolor="#43358b" stroked="f" strokeweight="2pt">
+          <w10:wrap anchorx="page"/>
+        </v:rect>
+      </w:pict>
+    </w:r>
+    <w:r>
+      <w:rPr>
+        <w:noProof/>
+      </w:rPr>
+      <w:pict>
+        <v:rect id="Rectangle 14" o:spid="_x0000_s10243" alt=" &#10;" style="position:absolute;left:0;text-align:left;margin-left:0;margin-top:-9.1pt;width:637.8pt;height:5.65pt;z-index:-251646976;visibility:visible;mso-position-horizontal:center;mso-position-horizontal-relative:margin;mso-width-relative:margin;mso-height-relative:margin;v-text-anchor:middle" o:gfxdata="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" fillcolor="#964091" stroked="f" strokeweight="2pt">
+          <w10:wrap anchorx="margin"/>
+        </v:rect>
+      </w:pict>
+    </w:r>
+    <w:r>
+      <w:t>A</w:t>
+    </w:r>
+    <w:r>
+      <w:t xml:space="preserve">n Official </w:t>
+    </w:r>
+    <w:r>
+      <w:t xml:space="preserve">Statistics </w:t>
+    </w:r>
+    <w:r>
+      <w:t>release</w:t>
+    </w:r>
+    <w:bookmarkStart w:id="6" w:name="_GoBack"/>
+    <w:bookmarkEnd w:id="6"/>
+    <w:r>
+      <w:t xml:space="preserve"> for Scotland</w:t>
+    </w:r>
+  </w:p>
 </w:ftr>
 </file>
 
 <file path=word/footer2.xml><?xml version="1.0" encoding="utf-8"?>
-<w:ftr xmlns:wpc="http://schemas.microsoft.com/office/word/2010/wordprocessingCanvas" xmlns:cx="http://schemas.microsoft.com/office/drawing/2014/chartex" xmlns:cx1="http://schemas.microsoft.com/office/drawing/2015/9/8/chartex" xmlns:mc="http://schemas.openxmlformats.org/markup-compatibility/2006" xmlns:o="urn:schemas-microsoft-com:office:office" xmlns:r="http://schemas.openxmlformats.org/officeDocument/2006/relationships" xmlns:m="http://schemas.openxmlformats.org/officeDocument/2006/math" xmlns:v="urn:schemas-microsoft-com:vml" xmlns:wp14="http://schemas.microsoft.com/office/word/2010/wordprocessingDrawing" xmlns:wp="http://schemas.openxmlformats.org/drawingml/2006/wordprocessingDrawing" xmlns:w10="urn:schemas-microsoft-com:office:word" xmlns:w="http://schemas.openxmlformats.org/wordprocessingml/2006/main" xmlns:w14="http://schemas.microsoft.com/office/word/2010/wordml" xmlns:w15="http://schemas.microsoft.com/office/word/2012/wordml" xmlns:w16se="http://schemas.microsoft.com/office/word/2015/wordml/symex" xmlns:wpg="http://schemas.microsoft.com/office/word/2010/wordprocessingGroup" xmlns:wpi="http://schemas.microsoft.com/office/word/2010/wordprocessingInk" xmlns:wne="http://schemas.microsoft.com/office/word/2006/wordml" xmlns:wps="http://schemas.microsoft.com/office/word/2010/wordprocessingShape" mc:Ignorable="w14 w15 w16se wp14">
+<w:ftr xmlns:ve="http://schemas.openxmlformats.org/markup-compatibility/2006" xmlns:o="urn:schemas-microsoft-com:office:office" xmlns:r="http://schemas.openxmlformats.org/officeDocument/2006/relationships" xmlns:m="http://schemas.openxmlformats.org/officeDocument/2006/math" xmlns:v="urn:schemas-microsoft-com:vml" xmlns:wp="http://schemas.openxmlformats.org/drawingml/2006/wordprocessingDrawing" xmlns:w10="urn:schemas-microsoft-com:office:word" xmlns:w="http://schemas.openxmlformats.org/wordprocessingml/2006/main" xmlns:wne="http://schemas.microsoft.com/office/word/2006/wordml">
   <w:p>
     <w:pPr>
+      <w:pStyle w:val="Footer"/>
+    </w:pPr>
+  </w:p>
+</w:ftr>
+</file>
+
+<file path=word/footnotes.xml><?xml version="1.0" encoding="utf-8"?>
+<w:footnotes xmlns:ve="http://schemas.openxmlformats.org/markup-compatibility/2006" xmlns:o="urn:schemas-microsoft-com:office:office" xmlns:r="http://schemas.openxmlformats.org/officeDocument/2006/relationships" xmlns:m="http://schemas.openxmlformats.org/officeDocument/2006/math" xmlns:v="urn:schemas-microsoft-com:vml" xmlns:wp="http://schemas.openxmlformats.org/drawingml/2006/wordprocessingDrawing" xmlns:w10="urn:schemas-microsoft-com:office:word" xmlns:w="http://schemas.openxmlformats.org/wordprocessingml/2006/main" xmlns:wne="http://schemas.microsoft.com/office/word/2006/wordml">
+  <w:footnote w:type="separator" w:id="-1">
+    <w:p>
+      <w:pPr>
+        <w:spacing w:after="0" w:line="240" w:lineRule="auto"/>
+      </w:pPr>
+      <w:r>
+        <w:separator/>
+      </w:r>
+    </w:p>
+    <w:p/>
+  </w:footnote>
+  <w:footnote w:type="continuationSeparator" w:id="0">
+    <w:p>
+      <w:pPr>
+        <w:spacing w:after="0" w:line="240" w:lineRule="auto"/>
+      </w:pPr>
+      <w:r>
+        <w:continuationSeparator/>
+      </w:r>
+    </w:p>
+    <w:p/>
+  </w:footnote>
+</w:footnotes>
+</file>
+
+<file path=word/header1.xml><?xml version="1.0" encoding="utf-8"?>
+<w:hdr xmlns:ve="http://schemas.openxmlformats.org/markup-compatibility/2006" xmlns:o="urn:schemas-microsoft-com:office:office" xmlns:r="http://schemas.openxmlformats.org/officeDocument/2006/relationships" xmlns:m="http://schemas.openxmlformats.org/officeDocument/2006/math" xmlns:v="urn:schemas-microsoft-com:vml" xmlns:wp="http://schemas.openxmlformats.org/drawingml/2006/wordprocessingDrawing" xmlns:w10="urn:schemas-microsoft-com:office:word" xmlns:w="http://schemas.openxmlformats.org/wordprocessingml/2006/main" xmlns:wne="http://schemas.microsoft.com/office/word/2006/wordml">
+  <w:p>
+    <w:pPr>
       <w:pStyle w:val="HeaderTitle"/>
+      <w:tabs>
+        <w:tab w:val="left" w:pos="0"/>
+      </w:tabs>
+      <w:ind w:left="-426"/>
+      <w:rPr>
+        <w:position w:val="92"/>
+      </w:rPr>
     </w:pPr>
     <w:r>
       <w:rPr>
@@ -453,18 +460,18 @@
         <w:lang w:eastAsia="en-GB"/>
       </w:rPr>
       <w:drawing>
-        <wp:anchor distT="0" distB="0" distL="114300" distR="114300" simplePos="0" relativeHeight="251661312" behindDoc="0" locked="0" layoutInCell="1" allowOverlap="1">
+        <wp:anchor distT="0" distB="0" distL="114300" distR="114300" simplePos="0" relativeHeight="251665408" behindDoc="0" locked="0" layoutInCell="1" allowOverlap="1">
           <wp:simplePos x="0" y="0"/>
-          <wp:positionH relativeFrom="column">
-            <wp:posOffset>-13194</wp:posOffset>
+          <wp:positionH relativeFrom="margin">
+            <wp:align>right</wp:align>
           </wp:positionH>
-          <wp:positionV relativeFrom="paragraph">
-            <wp:posOffset>-214348</wp:posOffset>
+          <wp:positionV relativeFrom="page">
+            <wp:posOffset>467995</wp:posOffset>
           </wp:positionV>
-          <wp:extent cx="805039" cy="756355"/>
-          <wp:effectExtent l="19050" t="0" r="0" b="0"/>
+          <wp:extent cx="2160000" cy="781200"/>
+          <wp:effectExtent l="0" t="0" r="0" b="0"/>
           <wp:wrapNone/>
-          <wp:docPr id="5" name="Picture 4" descr="Information Services Division"/>
+          <wp:docPr id="1" name="Picture 1" descr="Public Health Scotland logo"/>
           <wp:cNvGraphicFramePr>
             <a:graphicFrameLocks xmlns:a="http://schemas.openxmlformats.org/drawingml/2006/main" noChangeAspect="1"/>
           </wp:cNvGraphicFramePr>
@@ -472,11 +479,17 @@
             <a:graphicData uri="http://schemas.openxmlformats.org/drawingml/2006/picture">
               <pic:pic xmlns:pic="http://schemas.openxmlformats.org/drawingml/2006/picture">
                 <pic:nvPicPr>
-                  <pic:cNvPr id="0" name="ISD-logo.jpg"/>
+                  <pic:cNvPr id="0" name="a4_2blue.jpg"/>
                   <pic:cNvPicPr/>
                 </pic:nvPicPr>
                 <pic:blipFill>
-                  <a:blip r:embed="rId1"/>
+                  <a:blip r:embed="rId1">
+                    <a:extLst>
+                      <a:ext uri="{28A0092B-C50C-407E-A947-70E740481C1C}">
+                        <a14:useLocalDpi xmlns:a14="http://schemas.microsoft.com/office/drawing/2010/main" xmlns:wps="http://schemas.microsoft.com/office/word/2010/wordprocessingShape" xmlns:wpi="http://schemas.microsoft.com/office/word/2010/wordprocessingInk" xmlns:wpg="http://schemas.microsoft.com/office/word/2010/wordprocessingGroup" xmlns:w16se="http://schemas.microsoft.com/office/word/2015/wordml/symex" xmlns:w16cid="http://schemas.microsoft.com/office/word/2016/wordml/cid" xmlns:w15="http://schemas.microsoft.com/office/word/2012/wordml" xmlns:w14="http://schemas.microsoft.com/office/word/2010/wordml" xmlns:w="http://schemas.openxmlformats.org/wordprocessingml/2006/main" xmlns:w10="urn:schemas-microsoft-com:office:word" xmlns:wp14="http://schemas.microsoft.com/office/word/2010/wordprocessingDrawing" xmlns:v="urn:schemas-microsoft-com:vml" xmlns:o="urn:schemas-microsoft-com:office:office" xmlns:am3d="http://schemas.microsoft.com/office/drawing/2017/model3d" xmlns:aink="http://schemas.microsoft.com/office/drawing/2016/ink" xmlns:mc="http://schemas.openxmlformats.org/markup-compatibility/2006" xmlns:cx8="http://schemas.microsoft.com/office/drawing/2016/5/14/chartex" xmlns:cx7="http://schemas.microsoft.com/office/drawing/2016/5/13/chartex" xmlns:cx6="http://schemas.microsoft.com/office/drawing/2016/5/12/chartex" xmlns:cx5="http://schemas.microsoft.com/office/drawing/2016/5/11/chartex" xmlns:cx4="http://schemas.microsoft.com/office/drawing/2016/5/10/chartex" xmlns:cx3="http://schemas.microsoft.com/office/drawing/2016/5/9/chartex" xmlns:cx2="http://schemas.microsoft.com/office/drawing/2015/10/21/chartex" xmlns:cx1="http://schemas.microsoft.com/office/drawing/2015/9/8/chartex" xmlns:cx="http://schemas.microsoft.com/office/drawing/2014/chartex" xmlns:wpc="http://schemas.microsoft.com/office/word/2010/wordprocessingCanvas" xmlns="" val="0"/>
+                      </a:ext>
+                    </a:extLst>
+                  </a:blip>
                   <a:stretch>
                     <a:fillRect/>
                   </a:stretch>
@@ -484,7 +497,7 @@
                 <pic:spPr>
                   <a:xfrm>
                     <a:off x="0" y="0"/>
-                    <a:ext cx="805039" cy="756355"/>
+                    <a:ext cx="2160000" cy="781200"/>
                   </a:xfrm>
                   <a:prstGeom prst="rect">
                     <a:avLst/>
@@ -497,106 +510,210 @@
       </w:drawing>
     </w:r>
     <w:r>
-      <w:tab/>
-    </w:r>
-    <w:r>
-      <w:tab/>
-      <w:t xml:space="preserve">                         An Official </w:t>
-    </w:r>
-    <w:r>
-      <w:t>Statistics publication for Scotland</w:t>
+      <w:rPr>
+        <w:color w:val="00A2E5"/>
+        <w:position w:val="92"/>
+      </w:rPr>
+      <w:t xml:space="preserve">                                                                  </w:t>
     </w:r>
   </w:p>
   <w:p>
     <w:pPr>
-      <w:pStyle w:val="Footer"/>
+      <w:pStyle w:val="NoSpacing"/>
     </w:pPr>
   </w:p>
-</w:ftr>
+  <w:p>
+    <w:pPr>
+      <w:pStyle w:val="NoSpacing"/>
+    </w:pPr>
+  </w:p>
+  <w:p>
+    <w:pPr>
+      <w:pStyle w:val="NoSpacing"/>
+      <w:jc w:val="right"/>
+    </w:pPr>
+  </w:p>
+</w:hdr>
 </file>
 
-<file path=word/footnotes.xml><?xml version="1.0" encoding="utf-8"?>
-<w:footnotes xmlns:wpc="http://schemas.microsoft.com/office/word/2010/wordprocessingCanvas" xmlns:cx="http://schemas.microsoft.com/office/drawing/2014/chartex" xmlns:cx1="http://schemas.microsoft.com/office/drawing/2015/9/8/chartex" xmlns:mc="http://schemas.openxmlformats.org/markup-compatibility/2006" xmlns:o="urn:schemas-microsoft-com:office:office" xmlns:r="http://schemas.openxmlformats.org/officeDocument/2006/relationships" xmlns:m="http://schemas.openxmlformats.org/officeDocument/2006/math" xmlns:v="urn:schemas-microsoft-com:vml" xmlns:wp14="http://schemas.microsoft.com/office/word/2010/wordprocessingDrawing" xmlns:wp="http://schemas.openxmlformats.org/drawingml/2006/wordprocessingDrawing" xmlns:w10="urn:schemas-microsoft-com:office:word" xmlns:w="http://schemas.openxmlformats.org/wordprocessingml/2006/main" xmlns:w14="http://schemas.microsoft.com/office/word/2010/wordml" xmlns:w15="http://schemas.microsoft.com/office/word/2012/wordml" xmlns:w16se="http://schemas.microsoft.com/office/word/2015/wordml/symex" xmlns:wpg="http://schemas.microsoft.com/office/word/2010/wordprocessingGroup" xmlns:wpi="http://schemas.microsoft.com/office/word/2010/wordprocessingInk" xmlns:wne="http://schemas.microsoft.com/office/word/2006/wordml" xmlns:wps="http://schemas.microsoft.com/office/word/2010/wordprocessingShape" mc:Ignorable="w14 w15 w16se wp14">
-  <w:footnote w:type="separator" w:id="-1">
-    <w:p>
-      <w:pPr>
-        <w:spacing w:after="0" w:line="240" w:lineRule="auto"/>
-      </w:pPr>
-      <w:r>
-        <w:separator/>
-      </w:r>
-    </w:p>
-  </w:footnote>
-  <w:footnote w:type="continuationSeparator" w:id="0">
-    <w:p>
-      <w:pPr>
-        <w:spacing w:after="0" w:line="240" w:lineRule="auto"/>
-      </w:pPr>
-      <w:r>
-        <w:continuationSeparator/>
-      </w:r>
-    </w:p>
-  </w:footnote>
-</w:footnotes>
-</file>
-
-<file path=word/header1.xml><?xml version="1.0" encoding="utf-8"?>
-<w:hdr xmlns:wpc="http://schemas.microsoft.com/office/word/2010/wordprocessingCanvas" xmlns:cx="http://schemas.microsoft.com/office/drawing/2014/chartex" xmlns:cx1="http://schemas.microsoft.com/office/drawing/2015/9/8/chartex" xmlns:mc="http://schemas.openxmlformats.org/markup-compatibility/2006" xmlns:o="urn:schemas-microsoft-com:office:office" xmlns:r="http://schemas.openxmlformats.org/officeDocument/2006/relationships" xmlns:m="http://schemas.openxmlformats.org/officeDocument/2006/math" xmlns:v="urn:schemas-microsoft-com:vml" xmlns:wp14="http://schemas.microsoft.com/office/word/2010/wordprocessingDrawing" xmlns:wp="http://schemas.openxmlformats.org/drawingml/2006/wordprocessingDrawing" xmlns:w10="urn:schemas-microsoft-com:office:word" xmlns:w="http://schemas.openxmlformats.org/wordprocessingml/2006/main" xmlns:w14="http://schemas.microsoft.com/office/word/2010/wordml" xmlns:w15="http://schemas.microsoft.com/office/word/2012/wordml" xmlns:w16se="http://schemas.microsoft.com/office/word/2015/wordml/symex" xmlns:wpg="http://schemas.microsoft.com/office/word/2010/wordprocessingGroup" xmlns:wpi="http://schemas.microsoft.com/office/word/2010/wordprocessingInk" xmlns:wne="http://schemas.microsoft.com/office/word/2006/wordml" xmlns:wps="http://schemas.microsoft.com/office/word/2010/wordprocessingShape" mc:Ignorable="w14 w15 w16se wp14">
+<file path=word/header2.xml><?xml version="1.0" encoding="utf-8"?>
+<w:hdr xmlns:ve="http://schemas.openxmlformats.org/markup-compatibility/2006" xmlns:o="urn:schemas-microsoft-com:office:office" xmlns:r="http://schemas.openxmlformats.org/officeDocument/2006/relationships" xmlns:m="http://schemas.openxmlformats.org/officeDocument/2006/math" xmlns:v="urn:schemas-microsoft-com:vml" xmlns:wp="http://schemas.openxmlformats.org/drawingml/2006/wordprocessingDrawing" xmlns:w10="urn:schemas-microsoft-com:office:word" xmlns:w="http://schemas.openxmlformats.org/wordprocessingml/2006/main" xmlns:wne="http://schemas.microsoft.com/office/word/2006/wordml">
   <w:p>
     <w:pPr>
-      <w:pStyle w:val="HeaderTitle"/>
-      <w:tabs>
-        <w:tab w:val="left" w:pos="0"/>
-      </w:tabs>
-      <w:rPr>
-        <w:color w:val="00A2E5"/>
-        <w:position w:val="92"/>
-      </w:rPr>
-    </w:pPr>
-    <w:r>
-      <w:rPr>
-        <w:noProof/>
-        <w:color w:val="00A2E5"/>
-        <w:position w:val="92"/>
-        <w:lang w:eastAsia="en-GB"/>
-      </w:rPr>
-      <w:pict>
-        <v:shapetype id="_x0000_t32" coordsize="21600,21600" o:spt="32" o:oned="t" path="m,l21600,21600e" filled="f">
-          <v:path arrowok="t" fillok="f" o:connecttype="none"/>
-          <o:lock v:ext="edit" shapetype="t"/>
-        </v:shapetype>
-        <v:shape id="_x0000_s2065" type="#_x0000_t32" alt="#" style="position:absolute;margin-left:0;margin-top:39.05pt;width:487.55pt;height:0;z-index:251658240" o:connectortype="straight" strokecolor="#00a2e5"/>
-      </w:pict>
-    </w:r>
-    <w:r>
-      <w:rPr>
-        <w:color w:val="00A2E5"/>
-        <w:position w:val="92"/>
-      </w:rPr>
-      <w:t xml:space="preserve">Information </w:t>
-    </w:r>
-    <w:r>
-      <w:rPr>
-        <w:color w:val="00A2E5"/>
-        <w:position w:val="92"/>
-      </w:rPr>
-      <w:t>Services Division</w:t>
-    </w:r>
-    <w:r>
-      <w:rPr>
-        <w:color w:val="FF0000"/>
-        <w:position w:val="92"/>
-        <w:sz w:val="22"/>
-      </w:rPr>
-      <w:t xml:space="preserve"> - Restricted Statistics: embargoed to 09:30 dd/mm/yyyy</w:t>
-    </w:r>
+      <w:pStyle w:val="Header"/>
+    </w:pPr>
   </w:p>
 </w:hdr>
 </file>
 
 <file path=word/numbering.xml><?xml version="1.0" encoding="utf-8"?>
-<w:numbering xmlns:wpc="http://schemas.microsoft.com/office/word/2010/wordprocessingCanvas" xmlns:cx="http://schemas.microsoft.com/office/drawing/2014/chartex" xmlns:cx1="http://schemas.microsoft.com/office/drawing/2015/9/8/chartex" xmlns:mc="http://schemas.openxmlformats.org/markup-compatibility/2006" xmlns:o="urn:schemas-microsoft-com:office:office" xmlns:r="http://schemas.openxmlformats.org/officeDocument/2006/relationships" xmlns:m="http://schemas.openxmlformats.org/officeDocument/2006/math" xmlns:v="urn:schemas-microsoft-com:vml" xmlns:wp14="http://schemas.microsoft.com/office/word/2010/wordprocessingDrawing" xmlns:wp="http://schemas.openxmlformats.org/drawingml/2006/wordprocessingDrawing" xmlns:w10="urn:schemas-microsoft-com:office:word" xmlns:w="http://schemas.openxmlformats.org/wordprocessingml/2006/main" xmlns:w14="http://schemas.microsoft.com/office/word/2010/wordml" xmlns:w15="http://schemas.microsoft.com/office/word/2012/wordml" xmlns:w16se="http://schemas.microsoft.com/office/word/2015/wordml/symex" xmlns:wpg="http://schemas.microsoft.com/office/word/2010/wordprocessingGroup" xmlns:wpi="http://schemas.microsoft.com/office/word/2010/wordprocessingInk" xmlns:wne="http://schemas.microsoft.com/office/word/2006/wordml" xmlns:wps="http://schemas.microsoft.com/office/word/2010/wordprocessingShape" mc:Ignorable="w14 w15 w16se wp14">
-  <w:abstractNum w:abstractNumId="0" w15:restartNumberingAfterBreak="0">
+<w:numbering xmlns:ve="http://schemas.openxmlformats.org/markup-compatibility/2006" xmlns:o="urn:schemas-microsoft-com:office:office" xmlns:r="http://schemas.openxmlformats.org/officeDocument/2006/relationships" xmlns:m="http://schemas.openxmlformats.org/officeDocument/2006/math" xmlns:v="urn:schemas-microsoft-com:vml" xmlns:wp="http://schemas.openxmlformats.org/drawingml/2006/wordprocessingDrawing" xmlns:w10="urn:schemas-microsoft-com:office:word" xmlns:w="http://schemas.openxmlformats.org/wordprocessingml/2006/main" xmlns:wne="http://schemas.microsoft.com/office/word/2006/wordml">
+  <w:abstractNum w:abstractNumId="0">
+    <w:nsid w:val="FFFFFF7C"/>
+    <w:multiLevelType w:val="singleLevel"/>
+    <w:tmpl w:val="486223BA"/>
+    <w:lvl w:ilvl="0">
+      <w:start w:val="1"/>
+      <w:numFmt w:val="decimal"/>
+      <w:lvlText w:val="%1."/>
+      <w:lvlJc w:val="left"/>
+      <w:pPr>
+        <w:tabs>
+          <w:tab w:val="num" w:pos="1492"/>
+        </w:tabs>
+        <w:ind w:left="1492" w:hanging="360"/>
+      </w:pPr>
+    </w:lvl>
+  </w:abstractNum>
+  <w:abstractNum w:abstractNumId="1">
+    <w:nsid w:val="FFFFFF7D"/>
+    <w:multiLevelType w:val="singleLevel"/>
+    <w:tmpl w:val="E242A16C"/>
+    <w:lvl w:ilvl="0">
+      <w:start w:val="1"/>
+      <w:numFmt w:val="decimal"/>
+      <w:lvlText w:val="%1."/>
+      <w:lvlJc w:val="left"/>
+      <w:pPr>
+        <w:tabs>
+          <w:tab w:val="num" w:pos="1209"/>
+        </w:tabs>
+        <w:ind w:left="1209" w:hanging="360"/>
+      </w:pPr>
+    </w:lvl>
+  </w:abstractNum>
+  <w:abstractNum w:abstractNumId="2">
+    <w:nsid w:val="FFFFFF7E"/>
+    <w:multiLevelType w:val="singleLevel"/>
+    <w:tmpl w:val="1286F8F2"/>
+    <w:lvl w:ilvl="0">
+      <w:start w:val="1"/>
+      <w:numFmt w:val="decimal"/>
+      <w:lvlText w:val="%1."/>
+      <w:lvlJc w:val="left"/>
+      <w:pPr>
+        <w:tabs>
+          <w:tab w:val="num" w:pos="926"/>
+        </w:tabs>
+        <w:ind w:left="926" w:hanging="360"/>
+      </w:pPr>
+    </w:lvl>
+  </w:abstractNum>
+  <w:abstractNum w:abstractNumId="3">
+    <w:nsid w:val="FFFFFF7F"/>
+    <w:multiLevelType w:val="singleLevel"/>
+    <w:tmpl w:val="6A6AC592"/>
+    <w:lvl w:ilvl="0">
+      <w:start w:val="1"/>
+      <w:numFmt w:val="decimal"/>
+      <w:lvlText w:val="%1."/>
+      <w:lvlJc w:val="left"/>
+      <w:pPr>
+        <w:tabs>
+          <w:tab w:val="num" w:pos="643"/>
+        </w:tabs>
+        <w:ind w:left="643" w:hanging="360"/>
+      </w:pPr>
+    </w:lvl>
+  </w:abstractNum>
+  <w:abstractNum w:abstractNumId="4">
+    <w:nsid w:val="FFFFFF80"/>
+    <w:multiLevelType w:val="singleLevel"/>
+    <w:tmpl w:val="2EA4B88A"/>
+    <w:lvl w:ilvl="0">
+      <w:start w:val="1"/>
+      <w:numFmt w:val="bullet"/>
+      <w:lvlText w:val=""/>
+      <w:lvlJc w:val="left"/>
+      <w:pPr>
+        <w:tabs>
+          <w:tab w:val="num" w:pos="1492"/>
+        </w:tabs>
+        <w:ind w:left="1492" w:hanging="360"/>
+      </w:pPr>
+      <w:rPr>
+        <w:rFonts w:ascii="Symbol" w:hAnsi="Symbol" w:hint="default"/>
+      </w:rPr>
+    </w:lvl>
+  </w:abstractNum>
+  <w:abstractNum w:abstractNumId="5">
+    <w:nsid w:val="FFFFFF81"/>
+    <w:multiLevelType w:val="singleLevel"/>
+    <w:tmpl w:val="F06E722A"/>
+    <w:lvl w:ilvl="0">
+      <w:start w:val="1"/>
+      <w:numFmt w:val="bullet"/>
+      <w:lvlText w:val=""/>
+      <w:lvlJc w:val="left"/>
+      <w:pPr>
+        <w:tabs>
+          <w:tab w:val="num" w:pos="1209"/>
+        </w:tabs>
+        <w:ind w:left="1209" w:hanging="360"/>
+      </w:pPr>
+      <w:rPr>
+        <w:rFonts w:ascii="Symbol" w:hAnsi="Symbol" w:hint="default"/>
+      </w:rPr>
+    </w:lvl>
+  </w:abstractNum>
+  <w:abstractNum w:abstractNumId="6">
+    <w:nsid w:val="FFFFFF82"/>
+    <w:multiLevelType w:val="singleLevel"/>
+    <w:tmpl w:val="FA6A6012"/>
+    <w:lvl w:ilvl="0">
+      <w:start w:val="1"/>
+      <w:numFmt w:val="bullet"/>
+      <w:lvlText w:val=""/>
+      <w:lvlJc w:val="left"/>
+      <w:pPr>
+        <w:tabs>
+          <w:tab w:val="num" w:pos="926"/>
+        </w:tabs>
+        <w:ind w:left="926" w:hanging="360"/>
+      </w:pPr>
+      <w:rPr>
+        <w:rFonts w:ascii="Symbol" w:hAnsi="Symbol" w:hint="default"/>
+      </w:rPr>
+    </w:lvl>
+  </w:abstractNum>
+  <w:abstractNum w:abstractNumId="7">
+    <w:nsid w:val="FFFFFF83"/>
+    <w:multiLevelType w:val="singleLevel"/>
+    <w:tmpl w:val="800244A0"/>
+    <w:lvl w:ilvl="0">
+      <w:start w:val="1"/>
+      <w:numFmt w:val="bullet"/>
+      <w:lvlText w:val=""/>
+      <w:lvlJc w:val="left"/>
+      <w:pPr>
+        <w:tabs>
+          <w:tab w:val="num" w:pos="643"/>
+        </w:tabs>
+        <w:ind w:left="643" w:hanging="360"/>
+      </w:pPr>
+      <w:rPr>
+        <w:rFonts w:ascii="Symbol" w:hAnsi="Symbol" w:hint="default"/>
+      </w:rPr>
+    </w:lvl>
+  </w:abstractNum>
+  <w:abstractNum w:abstractNumId="8">
+    <w:nsid w:val="FFFFFF88"/>
+    <w:multiLevelType w:val="singleLevel"/>
+    <w:tmpl w:val="3412DFAC"/>
+    <w:lvl w:ilvl="0">
+      <w:start w:val="1"/>
+      <w:numFmt w:val="decimal"/>
+      <w:lvlText w:val="%1."/>
+      <w:lvlJc w:val="left"/>
+      <w:pPr>
+        <w:tabs>
+          <w:tab w:val="num" w:pos="360"/>
+        </w:tabs>
+        <w:ind w:left="360" w:hanging="360"/>
+      </w:pPr>
+    </w:lvl>
+  </w:abstractNum>
+  <w:abstractNum w:abstractNumId="9">
     <w:nsid w:val="FFFFFF89"/>
     <w:multiLevelType w:val="singleLevel"/>
     <w:tmpl w:val="C6180D4A"/>
@@ -617,11 +734,124 @@
       </w:rPr>
     </w:lvl>
   </w:abstractNum>
-  <w:abstractNum w:abstractNumId="1" w15:restartNumberingAfterBreak="0">
+  <w:abstractNum w:abstractNumId="10">
+    <w:nsid w:val="13F96EA2"/>
+    <w:multiLevelType w:val="hybridMultilevel"/>
+    <w:tmpl w:val="33E645EC"/>
+    <w:lvl w:ilvl="0" w:tplc="08090001">
+      <w:start w:val="1"/>
+      <w:numFmt w:val="bullet"/>
+      <w:lvlText w:val=""/>
+      <w:lvlJc w:val="left"/>
+      <w:pPr>
+        <w:ind w:left="720" w:hanging="360"/>
+      </w:pPr>
+      <w:rPr>
+        <w:rFonts w:ascii="Symbol" w:hAnsi="Symbol" w:hint="default"/>
+      </w:rPr>
+    </w:lvl>
+    <w:lvl w:ilvl="1" w:tplc="08090003" w:tentative="1">
+      <w:start w:val="1"/>
+      <w:numFmt w:val="bullet"/>
+      <w:lvlText w:val="o"/>
+      <w:lvlJc w:val="left"/>
+      <w:pPr>
+        <w:ind w:left="1440" w:hanging="360"/>
+      </w:pPr>
+      <w:rPr>
+        <w:rFonts w:ascii="Courier New" w:hAnsi="Courier New" w:cs="Courier New" w:hint="default"/>
+      </w:rPr>
+    </w:lvl>
+    <w:lvl w:ilvl="2" w:tplc="08090005" w:tentative="1">
+      <w:start w:val="1"/>
+      <w:numFmt w:val="bullet"/>
+      <w:lvlText w:val=""/>
+      <w:lvlJc w:val="left"/>
+      <w:pPr>
+        <w:ind w:left="2160" w:hanging="360"/>
+      </w:pPr>
+      <w:rPr>
+        <w:rFonts w:ascii="Wingdings" w:hAnsi="Wingdings" w:hint="default"/>
+      </w:rPr>
+    </w:lvl>
+    <w:lvl w:ilvl="3" w:tplc="08090001" w:tentative="1">
+      <w:start w:val="1"/>
+      <w:numFmt w:val="bullet"/>
+      <w:lvlText w:val=""/>
+      <w:lvlJc w:val="left"/>
+      <w:pPr>
+        <w:ind w:left="2880" w:hanging="360"/>
+      </w:pPr>
+      <w:rPr>
+        <w:rFonts w:ascii="Symbol" w:hAnsi="Symbol" w:hint="default"/>
+      </w:rPr>
+    </w:lvl>
+    <w:lvl w:ilvl="4" w:tplc="08090003" w:tentative="1">
+      <w:start w:val="1"/>
+      <w:numFmt w:val="bullet"/>
+      <w:lvlText w:val="o"/>
+      <w:lvlJc w:val="left"/>
+      <w:pPr>
+        <w:ind w:left="3600" w:hanging="360"/>
+      </w:pPr>
+      <w:rPr>
+        <w:rFonts w:ascii="Courier New" w:hAnsi="Courier New" w:cs="Courier New" w:hint="default"/>
+      </w:rPr>
+    </w:lvl>
+    <w:lvl w:ilvl="5" w:tplc="08090005" w:tentative="1">
+      <w:start w:val="1"/>
+      <w:numFmt w:val="bullet"/>
+      <w:lvlText w:val=""/>
+      <w:lvlJc w:val="left"/>
+      <w:pPr>
+        <w:ind w:left="4320" w:hanging="360"/>
+      </w:pPr>
+      <w:rPr>
+        <w:rFonts w:ascii="Wingdings" w:hAnsi="Wingdings" w:hint="default"/>
+      </w:rPr>
+    </w:lvl>
+    <w:lvl w:ilvl="6" w:tplc="08090001" w:tentative="1">
+      <w:start w:val="1"/>
+      <w:numFmt w:val="bullet"/>
+      <w:lvlText w:val=""/>
+      <w:lvlJc w:val="left"/>
+      <w:pPr>
+        <w:ind w:left="5040" w:hanging="360"/>
+      </w:pPr>
+      <w:rPr>
+        <w:rFonts w:ascii="Symbol" w:hAnsi="Symbol" w:hint="default"/>
+      </w:rPr>
+    </w:lvl>
+    <w:lvl w:ilvl="7" w:tplc="08090003" w:tentative="1">
+      <w:start w:val="1"/>
+      <w:numFmt w:val="bullet"/>
+      <w:lvlText w:val="o"/>
+      <w:lvlJc w:val="left"/>
+      <w:pPr>
+        <w:ind w:left="5760" w:hanging="360"/>
+      </w:pPr>
+      <w:rPr>
+        <w:rFonts w:ascii="Courier New" w:hAnsi="Courier New" w:cs="Courier New" w:hint="default"/>
+      </w:rPr>
+    </w:lvl>
+    <w:lvl w:ilvl="8" w:tplc="08090005" w:tentative="1">
+      <w:start w:val="1"/>
+      <w:numFmt w:val="bullet"/>
+      <w:lvlText w:val=""/>
+      <w:lvlJc w:val="left"/>
+      <w:pPr>
+        <w:ind w:left="6480" w:hanging="360"/>
+      </w:pPr>
+      <w:rPr>
+        <w:rFonts w:ascii="Wingdings" w:hAnsi="Wingdings" w:hint="default"/>
+      </w:rPr>
+    </w:lvl>
+  </w:abstractNum>
+  <w:abstractNum w:abstractNumId="11">
     <w:nsid w:val="169465B8"/>
     <w:multiLevelType w:val="hybridMultilevel"/>
-    <w:tmpl w:val="47260CA4"/>
-    <w:lvl w:ilvl="0" w:tplc="98A8DBC2">
+    <w:tmpl w:val="23246A4E"/>
+    <w:lvl w:ilvl="0" w:tplc="C83AD8C6">
       <w:start w:val="1"/>
       <w:numFmt w:val="decimal"/>
       <w:pStyle w:val="Footnotenumbered"/>
@@ -704,7 +934,7 @@
       </w:pPr>
     </w:lvl>
   </w:abstractNum>
-  <w:abstractNum w:abstractNumId="2" w15:restartNumberingAfterBreak="0">
+  <w:abstractNum w:abstractNumId="12">
     <w:nsid w:val="1D6266D0"/>
     <w:multiLevelType w:val="hybridMultilevel"/>
     <w:tmpl w:val="E5825E3E"/>
@@ -793,7 +1023,7 @@
       </w:pPr>
     </w:lvl>
   </w:abstractNum>
-  <w:abstractNum w:abstractNumId="3" w15:restartNumberingAfterBreak="0">
+  <w:abstractNum w:abstractNumId="13">
     <w:nsid w:val="23FD68F0"/>
     <w:multiLevelType w:val="multilevel"/>
     <w:tmpl w:val="720EEA60"/>
@@ -943,7 +1173,7 @@
       </w:rPr>
     </w:lvl>
   </w:abstractNum>
-  <w:abstractNum w:abstractNumId="4" w15:restartNumberingAfterBreak="0">
+  <w:abstractNum w:abstractNumId="14">
     <w:nsid w:val="4C7E4D1C"/>
     <w:multiLevelType w:val="hybridMultilevel"/>
     <w:tmpl w:val="98848E90"/>
@@ -1032,7 +1262,7 @@
       </w:pPr>
     </w:lvl>
   </w:abstractNum>
-  <w:abstractNum w:abstractNumId="5" w15:restartNumberingAfterBreak="0">
+  <w:abstractNum w:abstractNumId="15">
     <w:nsid w:val="558F03AD"/>
     <w:multiLevelType w:val="hybridMultilevel"/>
     <w:tmpl w:val="7BC83DBE"/>
@@ -1145,7 +1375,120 @@
       </w:rPr>
     </w:lvl>
   </w:abstractNum>
-  <w:abstractNum w:abstractNumId="6" w15:restartNumberingAfterBreak="0">
+  <w:abstractNum w:abstractNumId="16">
+    <w:nsid w:val="5DA84F36"/>
+    <w:multiLevelType w:val="hybridMultilevel"/>
+    <w:tmpl w:val="11006A04"/>
+    <w:lvl w:ilvl="0" w:tplc="08090001">
+      <w:start w:val="1"/>
+      <w:numFmt w:val="bullet"/>
+      <w:lvlText w:val=""/>
+      <w:lvlJc w:val="left"/>
+      <w:pPr>
+        <w:ind w:left="720" w:hanging="360"/>
+      </w:pPr>
+      <w:rPr>
+        <w:rFonts w:ascii="Symbol" w:hAnsi="Symbol" w:hint="default"/>
+      </w:rPr>
+    </w:lvl>
+    <w:lvl w:ilvl="1" w:tplc="08090003" w:tentative="1">
+      <w:start w:val="1"/>
+      <w:numFmt w:val="bullet"/>
+      <w:lvlText w:val="o"/>
+      <w:lvlJc w:val="left"/>
+      <w:pPr>
+        <w:ind w:left="1440" w:hanging="360"/>
+      </w:pPr>
+      <w:rPr>
+        <w:rFonts w:ascii="Courier New" w:hAnsi="Courier New" w:cs="Courier New" w:hint="default"/>
+      </w:rPr>
+    </w:lvl>
+    <w:lvl w:ilvl="2" w:tplc="08090005" w:tentative="1">
+      <w:start w:val="1"/>
+      <w:numFmt w:val="bullet"/>
+      <w:lvlText w:val=""/>
+      <w:lvlJc w:val="left"/>
+      <w:pPr>
+        <w:ind w:left="2160" w:hanging="360"/>
+      </w:pPr>
+      <w:rPr>
+        <w:rFonts w:ascii="Wingdings" w:hAnsi="Wingdings" w:hint="default"/>
+      </w:rPr>
+    </w:lvl>
+    <w:lvl w:ilvl="3" w:tplc="08090001" w:tentative="1">
+      <w:start w:val="1"/>
+      <w:numFmt w:val="bullet"/>
+      <w:lvlText w:val=""/>
+      <w:lvlJc w:val="left"/>
+      <w:pPr>
+        <w:ind w:left="2880" w:hanging="360"/>
+      </w:pPr>
+      <w:rPr>
+        <w:rFonts w:ascii="Symbol" w:hAnsi="Symbol" w:hint="default"/>
+      </w:rPr>
+    </w:lvl>
+    <w:lvl w:ilvl="4" w:tplc="08090003" w:tentative="1">
+      <w:start w:val="1"/>
+      <w:numFmt w:val="bullet"/>
+      <w:lvlText w:val="o"/>
+      <w:lvlJc w:val="left"/>
+      <w:pPr>
+        <w:ind w:left="3600" w:hanging="360"/>
+      </w:pPr>
+      <w:rPr>
+        <w:rFonts w:ascii="Courier New" w:hAnsi="Courier New" w:cs="Courier New" w:hint="default"/>
+      </w:rPr>
+    </w:lvl>
+    <w:lvl w:ilvl="5" w:tplc="08090005" w:tentative="1">
+      <w:start w:val="1"/>
+      <w:numFmt w:val="bullet"/>
+      <w:lvlText w:val=""/>
+      <w:lvlJc w:val="left"/>
+      <w:pPr>
+        <w:ind w:left="4320" w:hanging="360"/>
+      </w:pPr>
+      <w:rPr>
+        <w:rFonts w:ascii="Wingdings" w:hAnsi="Wingdings" w:hint="default"/>
+      </w:rPr>
+    </w:lvl>
+    <w:lvl w:ilvl="6" w:tplc="08090001" w:tentative="1">
+      <w:start w:val="1"/>
+      <w:numFmt w:val="bullet"/>
+      <w:lvlText w:val=""/>
+      <w:lvlJc w:val="left"/>
+      <w:pPr>
+        <w:ind w:left="5040" w:hanging="360"/>
+      </w:pPr>
+      <w:rPr>
+        <w:rFonts w:ascii="Symbol" w:hAnsi="Symbol" w:hint="default"/>
+      </w:rPr>
+    </w:lvl>
+    <w:lvl w:ilvl="7" w:tplc="08090003" w:tentative="1">
+      <w:start w:val="1"/>
+      <w:numFmt w:val="bullet"/>
+      <w:lvlText w:val="o"/>
+      <w:lvlJc w:val="left"/>
+      <w:pPr>
+        <w:ind w:left="5760" w:hanging="360"/>
+      </w:pPr>
+      <w:rPr>
+        <w:rFonts w:ascii="Courier New" w:hAnsi="Courier New" w:cs="Courier New" w:hint="default"/>
+      </w:rPr>
+    </w:lvl>
+    <w:lvl w:ilvl="8" w:tplc="08090005" w:tentative="1">
+      <w:start w:val="1"/>
+      <w:numFmt w:val="bullet"/>
+      <w:lvlText w:val=""/>
+      <w:lvlJc w:val="left"/>
+      <w:pPr>
+        <w:ind w:left="6480" w:hanging="360"/>
+      </w:pPr>
+      <w:rPr>
+        <w:rFonts w:ascii="Wingdings" w:hAnsi="Wingdings" w:hint="default"/>
+      </w:rPr>
+    </w:lvl>
+  </w:abstractNum>
+  <w:abstractNum w:abstractNumId="17">
     <w:nsid w:val="7B2463C0"/>
     <w:multiLevelType w:val="hybridMultilevel"/>
     <w:tmpl w:val="0B922284"/>
@@ -1232,31 +1575,64 @@
     </w:lvl>
   </w:abstractNum>
   <w:num w:numId="1">
+    <w:abstractNumId w:val="15"/>
+  </w:num>
+  <w:num w:numId="2">
+    <w:abstractNumId w:val="13"/>
+  </w:num>
+  <w:num w:numId="3">
+    <w:abstractNumId w:val="9"/>
+  </w:num>
+  <w:num w:numId="4">
+    <w:abstractNumId w:val="14"/>
+  </w:num>
+  <w:num w:numId="5">
+    <w:abstractNumId w:val="12"/>
+  </w:num>
+  <w:num w:numId="6">
+    <w:abstractNumId w:val="17"/>
+  </w:num>
+  <w:num w:numId="7">
+    <w:abstractNumId w:val="11"/>
+  </w:num>
+  <w:num w:numId="8">
+    <w:abstractNumId w:val="16"/>
+  </w:num>
+  <w:num w:numId="9">
+    <w:abstractNumId w:val="10"/>
+  </w:num>
+  <w:num w:numId="10">
+    <w:abstractNumId w:val="7"/>
+  </w:num>
+  <w:num w:numId="11">
+    <w:abstractNumId w:val="6"/>
+  </w:num>
+  <w:num w:numId="12">
     <w:abstractNumId w:val="5"/>
   </w:num>
-  <w:num w:numId="2">
+  <w:num w:numId="13">
+    <w:abstractNumId w:val="4"/>
+  </w:num>
+  <w:num w:numId="14">
+    <w:abstractNumId w:val="8"/>
+  </w:num>
+  <w:num w:numId="15">
     <w:abstractNumId w:val="3"/>
   </w:num>
-  <w:num w:numId="3">
-    <w:abstractNumId w:val="0"/>
-  </w:num>
-  <w:num w:numId="4">
-    <w:abstractNumId w:val="4"/>
-  </w:num>
-  <w:num w:numId="5">
+  <w:num w:numId="16">
     <w:abstractNumId w:val="2"/>
   </w:num>
-  <w:num w:numId="6">
-    <w:abstractNumId w:val="6"/>
+  <w:num w:numId="17">
+    <w:abstractNumId w:val="1"/>
   </w:num>
-  <w:num w:numId="7">
-    <w:abstractNumId w:val="1"/>
+  <w:num w:numId="18">
+    <w:abstractNumId w:val="0"/>
   </w:num>
 </w:numbering>
 </file>
 
 <file path=word/styles.xml><?xml version="1.0" encoding="utf-8"?>
-<w:styles xmlns:mc="http://schemas.openxmlformats.org/markup-compatibility/2006" xmlns:r="http://schemas.openxmlformats.org/officeDocument/2006/relationships" xmlns:w="http://schemas.openxmlformats.org/wordprocessingml/2006/main" xmlns:w14="http://schemas.microsoft.com/office/word/2010/wordml" xmlns:w15="http://schemas.microsoft.com/office/word/2012/wordml" xmlns:w16se="http://schemas.microsoft.com/office/word/2015/wordml/symex" mc:Ignorable="w14 w15 w16se">
+<w:styles xmlns:r="http://schemas.openxmlformats.org/officeDocument/2006/relationships" xmlns:w="http://schemas.openxmlformats.org/wordprocessingml/2006/main">
   <w:docDefaults>
     <w:rPrDefault>
       <w:rPr>
@@ -1272,383 +1648,150 @@
       </w:pPr>
     </w:pPrDefault>
   </w:docDefaults>
-  <w:latentStyles w:defLockedState="0" w:defUIPriority="99" w:defSemiHidden="0" w:defUnhideWhenUsed="0" w:defQFormat="0" w:count="371">
-    <w:lsdException w:name="Normal" w:uiPriority="0" w:qFormat="1"/>
-    <w:lsdException w:name="heading 1" w:uiPriority="9" w:qFormat="1"/>
-    <w:lsdException w:name="heading 2" w:semiHidden="1" w:uiPriority="9" w:unhideWhenUsed="1" w:qFormat="1"/>
-    <w:lsdException w:name="heading 3" w:semiHidden="1" w:uiPriority="9" w:unhideWhenUsed="1" w:qFormat="1"/>
-    <w:lsdException w:name="heading 4" w:semiHidden="1" w:uiPriority="9" w:unhideWhenUsed="1" w:qFormat="1"/>
-    <w:lsdException w:name="heading 5" w:semiHidden="1" w:uiPriority="9" w:unhideWhenUsed="1" w:qFormat="1"/>
-    <w:lsdException w:name="heading 6" w:semiHidden="1" w:uiPriority="9" w:unhideWhenUsed="1" w:qFormat="1"/>
-    <w:lsdException w:name="heading 7" w:semiHidden="1" w:uiPriority="9" w:unhideWhenUsed="1" w:qFormat="1"/>
-    <w:lsdException w:name="heading 8" w:semiHidden="1" w:uiPriority="9" w:unhideWhenUsed="1" w:qFormat="1"/>
-    <w:lsdException w:name="heading 9" w:semiHidden="1" w:uiPriority="9" w:unhideWhenUsed="1" w:qFormat="1"/>
-    <w:lsdException w:name="index 1" w:semiHidden="1" w:unhideWhenUsed="1"/>
-    <w:lsdException w:name="index 2" w:semiHidden="1" w:unhideWhenUsed="1"/>
-    <w:lsdException w:name="index 3" w:semiHidden="1" w:unhideWhenUsed="1"/>
-    <w:lsdException w:name="index 4" w:semiHidden="1" w:unhideWhenUsed="1"/>
-    <w:lsdException w:name="index 5" w:semiHidden="1" w:unhideWhenUsed="1"/>
-    <w:lsdException w:name="index 6" w:semiHidden="1" w:unhideWhenUsed="1"/>
-    <w:lsdException w:name="index 7" w:semiHidden="1" w:unhideWhenUsed="1"/>
-    <w:lsdException w:name="index 8" w:semiHidden="1" w:unhideWhenUsed="1"/>
-    <w:lsdException w:name="index 9" w:semiHidden="1" w:unhideWhenUsed="1"/>
-    <w:lsdException w:name="toc 1" w:semiHidden="1" w:uiPriority="39" w:unhideWhenUsed="1"/>
-    <w:lsdException w:name="toc 2" w:semiHidden="1" w:uiPriority="39" w:unhideWhenUsed="1"/>
-    <w:lsdException w:name="toc 3" w:semiHidden="1" w:uiPriority="39" w:unhideWhenUsed="1"/>
-    <w:lsdException w:name="toc 4" w:semiHidden="1" w:uiPriority="39" w:unhideWhenUsed="1"/>
-    <w:lsdException w:name="toc 5" w:semiHidden="1" w:uiPriority="39" w:unhideWhenUsed="1"/>
-    <w:lsdException w:name="toc 6" w:semiHidden="1" w:uiPriority="39" w:unhideWhenUsed="1"/>
-    <w:lsdException w:name="toc 7" w:semiHidden="1" w:uiPriority="39" w:unhideWhenUsed="1"/>
-    <w:lsdException w:name="toc 8" w:semiHidden="1" w:uiPriority="39" w:unhideWhenUsed="1"/>
-    <w:lsdException w:name="toc 9" w:semiHidden="1" w:uiPriority="39" w:unhideWhenUsed="1"/>
-    <w:lsdException w:name="Normal Indent" w:semiHidden="1" w:unhideWhenUsed="1"/>
-    <w:lsdException w:name="footnote text" w:semiHidden="1" w:unhideWhenUsed="1"/>
-    <w:lsdException w:name="annotation text" w:semiHidden="1" w:unhideWhenUsed="1"/>
-    <w:lsdException w:name="header" w:semiHidden="1" w:unhideWhenUsed="1"/>
-    <w:lsdException w:name="footer" w:semiHidden="1" w:unhideWhenUsed="1"/>
-    <w:lsdException w:name="index heading" w:semiHidden="1" w:unhideWhenUsed="1"/>
-    <w:lsdException w:name="caption" w:semiHidden="1" w:uiPriority="35" w:unhideWhenUsed="1" w:qFormat="1"/>
-    <w:lsdException w:name="table of figures" w:semiHidden="1" w:unhideWhenUsed="1"/>
-    <w:lsdException w:name="envelope address" w:semiHidden="1" w:unhideWhenUsed="1"/>
-    <w:lsdException w:name="envelope return" w:semiHidden="1" w:unhideWhenUsed="1"/>
-    <w:lsdException w:name="footnote reference" w:semiHidden="1" w:unhideWhenUsed="1"/>
-    <w:lsdException w:name="annotation reference" w:semiHidden="1" w:unhideWhenUsed="1"/>
-    <w:lsdException w:name="line number" w:semiHidden="1" w:unhideWhenUsed="1"/>
-    <w:lsdException w:name="page number" w:semiHidden="1" w:unhideWhenUsed="1"/>
-    <w:lsdException w:name="endnote reference" w:semiHidden="1" w:unhideWhenUsed="1"/>
-    <w:lsdException w:name="endnote text" w:semiHidden="1" w:unhideWhenUsed="1"/>
-    <w:lsdException w:name="table of authorities" w:semiHidden="1" w:unhideWhenUsed="1"/>
-    <w:lsdException w:name="macro" w:semiHidden="1" w:unhideWhenUsed="1"/>
-    <w:lsdException w:name="toa heading" w:semiHidden="1" w:unhideWhenUsed="1"/>
-    <w:lsdException w:name="List" w:semiHidden="1" w:unhideWhenUsed="1"/>
-    <w:lsdException w:name="List Bullet" w:semiHidden="1" w:uiPriority="0" w:unhideWhenUsed="1"/>
-    <w:lsdException w:name="List Number" w:semiHidden="1" w:unhideWhenUsed="1"/>
-    <w:lsdException w:name="List 2" w:semiHidden="1" w:unhideWhenUsed="1"/>
-    <w:lsdException w:name="List 3" w:semiHidden="1" w:unhideWhenUsed="1"/>
-    <w:lsdException w:name="List 4" w:semiHidden="1" w:unhideWhenUsed="1"/>
-    <w:lsdException w:name="List 5" w:semiHidden="1" w:unhideWhenUsed="1"/>
-    <w:lsdException w:name="List Bullet 2" w:semiHidden="1" w:unhideWhenUsed="1"/>
-    <w:lsdException w:name="List Bullet 3" w:semiHidden="1" w:unhideWhenUsed="1"/>
-    <w:lsdException w:name="List Bullet 4" w:semiHidden="1" w:unhideWhenUsed="1"/>
-    <w:lsdException w:name="List Bullet 5" w:semiHidden="1" w:unhideWhenUsed="1"/>
-    <w:lsdException w:name="List Number 2" w:semiHidden="1" w:unhideWhenUsed="1"/>
-    <w:lsdException w:name="List Number 3" w:semiHidden="1" w:unhideWhenUsed="1"/>
-    <w:lsdException w:name="List Number 4" w:semiHidden="1" w:unhideWhenUsed="1"/>
-    <w:lsdException w:name="List Number 5" w:semiHidden="1" w:unhideWhenUsed="1"/>
-    <w:lsdException w:name="Title" w:uiPriority="10" w:qFormat="1"/>
-    <w:lsdException w:name="Closing" w:semiHidden="1" w:unhideWhenUsed="1"/>
-    <w:lsdException w:name="Signature" w:semiHidden="1" w:unhideWhenUsed="1"/>
-    <w:lsdException w:name="Default Paragraph Font" w:semiHidden="1" w:uiPriority="1" w:unhideWhenUsed="1"/>
-    <w:lsdException w:name="Body Text" w:semiHidden="1" w:unhideWhenUsed="1"/>
-    <w:lsdException w:name="Body Text Indent" w:semiHidden="1" w:unhideWhenUsed="1"/>
-    <w:lsdException w:name="List Continue" w:semiHidden="1" w:unhideWhenUsed="1"/>
-    <w:lsdException w:name="List Continue 2" w:semiHidden="1" w:unhideWhenUsed="1"/>
-    <w:lsdException w:name="List Continue 3" w:semiHidden="1" w:unhideWhenUsed="1"/>
-    <w:lsdException w:name="List Continue 4" w:semiHidden="1" w:unhideWhenUsed="1"/>
-    <w:lsdException w:name="List Continue 5" w:semiHidden="1" w:unhideWhenUsed="1"/>
-    <w:lsdException w:name="Message Header" w:semiHidden="1" w:unhideWhenUsed="1"/>
-    <w:lsdException w:name="Subtitle" w:uiPriority="11" w:qFormat="1"/>
-    <w:lsdException w:name="Salutation" w:semiHidden="1" w:unhideWhenUsed="1"/>
-    <w:lsdException w:name="Date" w:semiHidden="1" w:unhideWhenUsed="1"/>
-    <w:lsdException w:name="Body Text First Indent" w:semiHidden="1" w:unhideWhenUsed="1"/>
-    <w:lsdException w:name="Body Text First Indent 2" w:semiHidden="1" w:unhideWhenUsed="1"/>
-    <w:lsdException w:name="Note Heading" w:semiHidden="1" w:unhideWhenUsed="1"/>
-    <w:lsdException w:name="Body Text 2" w:semiHidden="1" w:unhideWhenUsed="1"/>
-    <w:lsdException w:name="Body Text 3" w:semiHidden="1" w:unhideWhenUsed="1"/>
-    <w:lsdException w:name="Body Text Indent 2" w:semiHidden="1" w:unhideWhenUsed="1"/>
-    <w:lsdException w:name="Body Text Indent 3" w:semiHidden="1" w:unhideWhenUsed="1"/>
-    <w:lsdException w:name="Block Text" w:semiHidden="1" w:unhideWhenUsed="1"/>
-    <w:lsdException w:name="Hyperlink" w:semiHidden="1" w:unhideWhenUsed="1"/>
-    <w:lsdException w:name="FollowedHyperlink" w:semiHidden="1" w:unhideWhenUsed="1"/>
-    <w:lsdException w:name="Strong" w:uiPriority="22" w:qFormat="1"/>
-    <w:lsdException w:name="Emphasis" w:uiPriority="20" w:qFormat="1"/>
-    <w:lsdException w:name="Document Map" w:semiHidden="1" w:unhideWhenUsed="1"/>
-    <w:lsdException w:name="Plain Text" w:semiHidden="1" w:unhideWhenUsed="1"/>
-    <w:lsdException w:name="E-mail Signature" w:semiHidden="1" w:unhideWhenUsed="1"/>
-    <w:lsdException w:name="HTML Top of Form" w:semiHidden="1" w:unhideWhenUsed="1"/>
-    <w:lsdException w:name="HTML Bottom of Form" w:semiHidden="1" w:unhideWhenUsed="1"/>
-    <w:lsdException w:name="Normal (Web)" w:semiHidden="1" w:unhideWhenUsed="1"/>
-    <w:lsdException w:name="HTML Acronym" w:semiHidden="1" w:unhideWhenUsed="1"/>
-    <w:lsdException w:name="HTML Address" w:semiHidden="1" w:unhideWhenUsed="1"/>
-    <w:lsdException w:name="HTML Cite" w:semiHidden="1" w:unhideWhenUsed="1"/>
-    <w:lsdException w:name="HTML Code" w:semiHidden="1" w:unhideWhenUsed="1"/>
-    <w:lsdException w:name="HTML Definition" w:semiHidden="1" w:unhideWhenUsed="1"/>
-    <w:lsdException w:name="HTML Keyboard" w:semiHidden="1" w:unhideWhenUsed="1"/>
-    <w:lsdException w:name="HTML Preformatted" w:semiHidden="1" w:unhideWhenUsed="1"/>
-    <w:lsdException w:name="HTML Sample" w:semiHidden="1" w:unhideWhenUsed="1"/>
-    <w:lsdException w:name="HTML Typewriter" w:semiHidden="1" w:unhideWhenUsed="1"/>
-    <w:lsdException w:name="HTML Variable" w:semiHidden="1" w:unhideWhenUsed="1"/>
-    <w:lsdException w:name="Normal Table" w:semiHidden="1" w:unhideWhenUsed="1"/>
-    <w:lsdException w:name="annotation subject" w:semiHidden="1" w:unhideWhenUsed="1"/>
-    <w:lsdException w:name="No List" w:semiHidden="1" w:unhideWhenUsed="1"/>
-    <w:lsdException w:name="Outline List 1" w:semiHidden="1" w:unhideWhenUsed="1"/>
-    <w:lsdException w:name="Outline List 2" w:semiHidden="1" w:unhideWhenUsed="1"/>
-    <w:lsdException w:name="Outline List 3" w:semiHidden="1" w:unhideWhenUsed="1"/>
-    <w:lsdException w:name="Table Simple 1" w:semiHidden="1" w:unhideWhenUsed="1"/>
-    <w:lsdException w:name="Table Simple 2" w:semiHidden="1" w:unhideWhenUsed="1"/>
-    <w:lsdException w:name="Table Simple 3" w:semiHidden="1" w:unhideWhenUsed="1"/>
-    <w:lsdException w:name="Table Classic 1" w:semiHidden="1" w:unhideWhenUsed="1"/>
-    <w:lsdException w:name="Table Classic 2" w:semiHidden="1" w:unhideWhenUsed="1"/>
-    <w:lsdException w:name="Table Classic 3" w:semiHidden="1" w:unhideWhenUsed="1"/>
-    <w:lsdException w:name="Table Classic 4" w:semiHidden="1" w:unhideWhenUsed="1"/>
-    <w:lsdException w:name="Table Colorful 1" w:semiHidden="1" w:unhideWhenUsed="1"/>
-    <w:lsdException w:name="Table Colorful 2" w:semiHidden="1" w:unhideWhenUsed="1"/>
-    <w:lsdException w:name="Table Colorful 3" w:semiHidden="1" w:unhideWhenUsed="1"/>
-    <w:lsdException w:name="Table Columns 1" w:semiHidden="1" w:unhideWhenUsed="1"/>
-    <w:lsdException w:name="Table Columns 2" w:semiHidden="1" w:unhideWhenUsed="1"/>
-    <w:lsdException w:name="Table Columns 3" w:semiHidden="1" w:unhideWhenUsed="1"/>
-    <w:lsdException w:name="Table Columns 4" w:semiHidden="1" w:unhideWhenUsed="1"/>
-    <w:lsdException w:name="Table Columns 5" w:semiHidden="1" w:unhideWhenUsed="1"/>
-    <w:lsdException w:name="Table Grid 1" w:semiHidden="1" w:unhideWhenUsed="1"/>
-    <w:lsdException w:name="Table Grid 2" w:semiHidden="1" w:unhideWhenUsed="1"/>
-    <w:lsdException w:name="Table Grid 3" w:semiHidden="1" w:unhideWhenUsed="1"/>
-    <w:lsdException w:name="Table Grid 4" w:semiHidden="1" w:unhideWhenUsed="1"/>
-    <w:lsdException w:name="Table Grid 5" w:semiHidden="1" w:unhideWhenUsed="1"/>
-    <w:lsdException w:name="Table Grid 6" w:semiHidden="1" w:unhideWhenUsed="1"/>
-    <w:lsdException w:name="Table Grid 7" w:semiHidden="1" w:unhideWhenUsed="1"/>
-    <w:lsdException w:name="Table Grid 8" w:semiHidden="1" w:unhideWhenUsed="1"/>
-    <w:lsdException w:name="Table List 1" w:semiHidden="1" w:unhideWhenUsed="1"/>
-    <w:lsdException w:name="Table List 2" w:semiHidden="1" w:unhideWhenUsed="1"/>
-    <w:lsdException w:name="Table List 3" w:semiHidden="1" w:unhideWhenUsed="1"/>
-    <w:lsdException w:name="Table List 4" w:semiHidden="1" w:unhideWhenUsed="1"/>
-    <w:lsdException w:name="Table List 5" w:semiHidden="1" w:unhideWhenUsed="1"/>
-    <w:lsdException w:name="Table List 6" w:semiHidden="1" w:unhideWhenUsed="1"/>
-    <w:lsdException w:name="Table List 7" w:semiHidden="1" w:unhideWhenUsed="1"/>
-    <w:lsdException w:name="Table List 8" w:semiHidden="1" w:unhideWhenUsed="1"/>
-    <w:lsdException w:name="Table 3D effects 1" w:semiHidden="1" w:unhideWhenUsed="1"/>
-    <w:lsdException w:name="Table 3D effects 2" w:semiHidden="1" w:unhideWhenUsed="1"/>
-    <w:lsdException w:name="Table 3D effects 3" w:semiHidden="1" w:unhideWhenUsed="1"/>
-    <w:lsdException w:name="Table Contemporary" w:semiHidden="1" w:unhideWhenUsed="1"/>
-    <w:lsdException w:name="Table Elegant" w:semiHidden="1" w:unhideWhenUsed="1"/>
-    <w:lsdException w:name="Table Professional" w:semiHidden="1" w:unhideWhenUsed="1"/>
-    <w:lsdException w:name="Table Subtle 1" w:semiHidden="1" w:unhideWhenUsed="1"/>
-    <w:lsdException w:name="Table Subtle 2" w:semiHidden="1" w:unhideWhenUsed="1"/>
-    <w:lsdException w:name="Table Web 1" w:semiHidden="1" w:unhideWhenUsed="1"/>
-    <w:lsdException w:name="Table Web 2" w:semiHidden="1" w:unhideWhenUsed="1"/>
-    <w:lsdException w:name="Table Web 3" w:semiHidden="1" w:unhideWhenUsed="1"/>
-    <w:lsdException w:name="Balloon Text" w:semiHidden="1" w:unhideWhenUsed="1"/>
-    <w:lsdException w:name="Table Grid" w:uiPriority="59"/>
-    <w:lsdException w:name="Table Theme" w:semiHidden="1" w:unhideWhenUsed="1"/>
-    <w:lsdException w:name="Placeholder Text" w:semiHidden="1"/>
-    <w:lsdException w:name="No Spacing" w:uiPriority="1" w:qFormat="1"/>
-    <w:lsdException w:name="Light Shading" w:uiPriority="60"/>
-    <w:lsdException w:name="Light List" w:uiPriority="61"/>
-    <w:lsdException w:name="Light Grid" w:uiPriority="62"/>
-    <w:lsdException w:name="Medium Shading 1" w:uiPriority="63"/>
-    <w:lsdException w:name="Medium Shading 2" w:uiPriority="64"/>
-    <w:lsdException w:name="Medium List 1" w:uiPriority="65"/>
-    <w:lsdException w:name="Medium List 2" w:uiPriority="66"/>
-    <w:lsdException w:name="Medium Grid 1" w:uiPriority="67"/>
-    <w:lsdException w:name="Medium Grid 2" w:uiPriority="68"/>
-    <w:lsdException w:name="Medium Grid 3" w:uiPriority="69"/>
-    <w:lsdException w:name="Dark List" w:uiPriority="70"/>
-    <w:lsdException w:name="Colorful Shading" w:uiPriority="71"/>
-    <w:lsdException w:name="Colorful List" w:uiPriority="72"/>
-    <w:lsdException w:name="Colorful Grid" w:uiPriority="73"/>
-    <w:lsdException w:name="Light Shading Accent 1" w:uiPriority="60"/>
-    <w:lsdException w:name="Light List Accent 1" w:uiPriority="61"/>
-    <w:lsdException w:name="Light Grid Accent 1" w:uiPriority="62"/>
-    <w:lsdException w:name="Medium Shading 1 Accent 1" w:uiPriority="63"/>
-    <w:lsdException w:name="Medium Shading 2 Accent 1" w:uiPriority="64"/>
-    <w:lsdException w:name="Medium List 1 Accent 1" w:uiPriority="65"/>
-    <w:lsdException w:name="Revision" w:semiHidden="1"/>
-    <w:lsdException w:name="List Paragraph" w:uiPriority="34" w:qFormat="1"/>
-    <w:lsdException w:name="Quote" w:uiPriority="29" w:qFormat="1"/>
-    <w:lsdException w:name="Intense Quote" w:uiPriority="30" w:qFormat="1"/>
-    <w:lsdException w:name="Medium List 2 Accent 1" w:uiPriority="66"/>
-    <w:lsdException w:name="Medium Grid 1 Accent 1" w:uiPriority="67"/>
-    <w:lsdException w:name="Medium Grid 2 Accent 1" w:uiPriority="68"/>
-    <w:lsdException w:name="Medium Grid 3 Accent 1" w:uiPriority="69"/>
-    <w:lsdException w:name="Dark List Accent 1" w:uiPriority="70"/>
-    <w:lsdException w:name="Colorful Shading Accent 1" w:uiPriority="71"/>
-    <w:lsdException w:name="Colorful List Accent 1" w:uiPriority="72"/>
-    <w:lsdException w:name="Colorful Grid Accent 1" w:uiPriority="73"/>
-    <w:lsdException w:name="Light Shading Accent 2" w:uiPriority="60"/>
-    <w:lsdException w:name="Light List Accent 2" w:uiPriority="61"/>
-    <w:lsdException w:name="Light Grid Accent 2" w:uiPriority="62"/>
-    <w:lsdException w:name="Medium Shading 1 Accent 2" w:uiPriority="63"/>
-    <w:lsdException w:name="Medium Shading 2 Accent 2" w:uiPriority="64"/>
-    <w:lsdException w:name="Medium List 1 Accent 2" w:uiPriority="65"/>
-    <w:lsdException w:name="Medium List 2 Accent 2" w:uiPriority="66"/>
-    <w:lsdException w:name="Medium Grid 1 Accent 2" w:uiPriority="67"/>
-    <w:lsdException w:name="Medium Grid 2 Accent 2" w:uiPriority="68"/>
-    <w:lsdException w:name="Medium Grid 3 Accent 2" w:uiPriority="69"/>
-    <w:lsdException w:name="Dark List Accent 2" w:uiPriority="70"/>
-    <w:lsdException w:name="Colorful Shading Accent 2" w:uiPriority="71"/>
-    <w:lsdException w:name="Colorful List Accent 2" w:uiPriority="72"/>
-    <w:lsdException w:name="Colorful Grid Accent 2" w:uiPriority="73"/>
-    <w:lsdException w:name="Light Shading Accent 3" w:uiPriority="60"/>
-    <w:lsdException w:name="Light List Accent 3" w:uiPriority="61"/>
-    <w:lsdException w:name="Light Grid Accent 3" w:uiPriority="62"/>
-    <w:lsdException w:name="Medium Shading 1 Accent 3" w:uiPriority="63"/>
-    <w:lsdException w:name="Medium Shading 2 Accent 3" w:uiPriority="64"/>
-    <w:lsdException w:name="Medium List 1 Accent 3" w:uiPriority="65"/>
-    <w:lsdException w:name="Medium List 2 Accent 3" w:uiPriority="66"/>
-    <w:lsdException w:name="Medium Grid 1 Accent 3" w:uiPriority="67"/>
-    <w:lsdException w:name="Medium Grid 2 Accent 3" w:uiPriority="68"/>
-    <w:lsdException w:name="Medium Grid 3 Accent 3" w:uiPriority="69"/>
-    <w:lsdException w:name="Dark List Accent 3" w:uiPriority="70"/>
-    <w:lsdException w:name="Colorful Shading Accent 3" w:uiPriority="71"/>
-    <w:lsdException w:name="Colorful List Accent 3" w:uiPriority="72"/>
-    <w:lsdException w:name="Colorful Grid Accent 3" w:uiPriority="73"/>
-    <w:lsdException w:name="Light Shading Accent 4" w:uiPriority="60"/>
-    <w:lsdException w:name="Light List Accent 4" w:uiPriority="61"/>
-    <w:lsdException w:name="Light Grid Accent 4" w:uiPriority="62"/>
-    <w:lsdException w:name="Medium Shading 1 Accent 4" w:uiPriority="63"/>
-    <w:lsdException w:name="Medium Shading 2 Accent 4" w:uiPriority="64"/>
-    <w:lsdException w:name="Medium List 1 Accent 4" w:uiPriority="65"/>
-    <w:lsdException w:name="Medium List 2 Accent 4" w:uiPriority="66"/>
-    <w:lsdException w:name="Medium Grid 1 Accent 4" w:uiPriority="67"/>
-    <w:lsdException w:name="Medium Grid 2 Accent 4" w:uiPriority="68"/>
-    <w:lsdException w:name="Medium Grid 3 Accent 4" w:uiPriority="69"/>
-    <w:lsdException w:name="Dark List Accent 4" w:uiPriority="70"/>
-    <w:lsdException w:name="Colorful Shading Accent 4" w:uiPriority="71"/>
-    <w:lsdException w:name="Colorful List Accent 4" w:uiPriority="72"/>
-    <w:lsdException w:name="Colorful Grid Accent 4" w:uiPriority="73"/>
-    <w:lsdException w:name="Light Shading Accent 5" w:uiPriority="60"/>
-    <w:lsdException w:name="Light List Accent 5" w:uiPriority="61"/>
-    <w:lsdException w:name="Light Grid Accent 5" w:uiPriority="62"/>
-    <w:lsdException w:name="Medium Shading 1 Accent 5" w:uiPriority="63"/>
-    <w:lsdException w:name="Medium Shading 2 Accent 5" w:uiPriority="64"/>
-    <w:lsdException w:name="Medium List 1 Accent 5" w:uiPriority="65"/>
-    <w:lsdException w:name="Medium List 2 Accent 5" w:uiPriority="66"/>
-    <w:lsdException w:name="Medium Grid 1 Accent 5" w:uiPriority="67"/>
-    <w:lsdException w:name="Medium Grid 2 Accent 5" w:uiPriority="68"/>
-    <w:lsdException w:name="Medium Grid 3 Accent 5" w:uiPriority="69"/>
-    <w:lsdException w:name="Dark List Accent 5" w:uiPriority="70"/>
-    <w:lsdException w:name="Colorful Shading Accent 5" w:uiPriority="71"/>
-    <w:lsdException w:name="Colorful List Accent 5" w:uiPriority="72"/>
-    <w:lsdException w:name="Colorful Grid Accent 5" w:uiPriority="73"/>
-    <w:lsdException w:name="Light Shading Accent 6" w:uiPriority="60"/>
-    <w:lsdException w:name="Light List Accent 6" w:uiPriority="61"/>
-    <w:lsdException w:name="Light Grid Accent 6" w:uiPriority="62"/>
-    <w:lsdException w:name="Medium Shading 1 Accent 6" w:uiPriority="63"/>
-    <w:lsdException w:name="Medium Shading 2 Accent 6" w:uiPriority="64"/>
-    <w:lsdException w:name="Medium List 1 Accent 6" w:uiPriority="65"/>
-    <w:lsdException w:name="Medium List 2 Accent 6" w:uiPriority="66"/>
-    <w:lsdException w:name="Medium Grid 1 Accent 6" w:uiPriority="67"/>
-    <w:lsdException w:name="Medium Grid 2 Accent 6" w:uiPriority="68"/>
-    <w:lsdException w:name="Medium Grid 3 Accent 6" w:uiPriority="69"/>
-    <w:lsdException w:name="Dark List Accent 6" w:uiPriority="70"/>
-    <w:lsdException w:name="Colorful Shading Accent 6" w:uiPriority="71"/>
-    <w:lsdException w:name="Colorful List Accent 6" w:uiPriority="72"/>
-    <w:lsdException w:name="Colorful Grid Accent 6" w:uiPriority="73"/>
-    <w:lsdException w:name="Subtle Emphasis" w:uiPriority="19" w:qFormat="1"/>
-    <w:lsdException w:name="Intense Emphasis" w:uiPriority="21" w:qFormat="1"/>
-    <w:lsdException w:name="Subtle Reference" w:uiPriority="31" w:qFormat="1"/>
-    <w:lsdException w:name="Intense Reference" w:uiPriority="32" w:qFormat="1"/>
-    <w:lsdException w:name="Book Title" w:uiPriority="33" w:qFormat="1"/>
-    <w:lsdException w:name="Bibliography" w:semiHidden="1" w:uiPriority="37" w:unhideWhenUsed="1"/>
-    <w:lsdException w:name="TOC Heading" w:semiHidden="1" w:uiPriority="39" w:unhideWhenUsed="1" w:qFormat="1"/>
-    <w:lsdException w:name="Plain Table 1" w:uiPriority="41"/>
-    <w:lsdException w:name="Plain Table 2" w:uiPriority="42"/>
-    <w:lsdException w:name="Plain Table 3" w:uiPriority="43"/>
-    <w:lsdException w:name="Plain Table 4" w:uiPriority="44"/>
-    <w:lsdException w:name="Plain Table 5" w:uiPriority="45"/>
-    <w:lsdException w:name="Grid Table Light" w:uiPriority="40"/>
-    <w:lsdException w:name="Grid Table 1 Light" w:uiPriority="46"/>
-    <w:lsdException w:name="Grid Table 2" w:uiPriority="47"/>
-    <w:lsdException w:name="Grid Table 3" w:uiPriority="48"/>
-    <w:lsdException w:name="Grid Table 4" w:uiPriority="49"/>
-    <w:lsdException w:name="Grid Table 5 Dark" w:uiPriority="50"/>
-    <w:lsdException w:name="Grid Table 6 Colorful" w:uiPriority="51"/>
-    <w:lsdException w:name="Grid Table 7 Colorful" w:uiPriority="52"/>
-    <w:lsdException w:name="Grid Table 1 Light Accent 1" w:uiPriority="46"/>
-    <w:lsdException w:name="Grid Table 2 Accent 1" w:uiPriority="47"/>
-    <w:lsdException w:name="Grid Table 3 Accent 1" w:uiPriority="48"/>
-    <w:lsdException w:name="Grid Table 4 Accent 1" w:uiPriority="49"/>
-    <w:lsdException w:name="Grid Table 5 Dark Accent 1" w:uiPriority="50"/>
-    <w:lsdException w:name="Grid Table 6 Colorful Accent 1" w:uiPriority="51"/>
-    <w:lsdException w:name="Grid Table 7 Colorful Accent 1" w:uiPriority="52"/>
-    <w:lsdException w:name="Grid Table 1 Light Accent 2" w:uiPriority="46"/>
-    <w:lsdException w:name="Grid Table 2 Accent 2" w:uiPriority="47"/>
-    <w:lsdException w:name="Grid Table 3 Accent 2" w:uiPriority="48"/>
-    <w:lsdException w:name="Grid Table 4 Accent 2" w:uiPriority="49"/>
-    <w:lsdException w:name="Grid Table 5 Dark Accent 2" w:uiPriority="50"/>
-    <w:lsdException w:name="Grid Table 6 Colorful Accent 2" w:uiPriority="51"/>
-    <w:lsdException w:name="Grid Table 7 Colorful Accent 2" w:uiPriority="52"/>
-    <w:lsdException w:name="Grid Table 1 Light Accent 3" w:uiPriority="46"/>
-    <w:lsdException w:name="Grid Table 2 Accent 3" w:uiPriority="47"/>
-    <w:lsdException w:name="Grid Table 3 Accent 3" w:uiPriority="48"/>
-    <w:lsdException w:name="Grid Table 4 Accent 3" w:uiPriority="49"/>
-    <w:lsdException w:name="Grid Table 5 Dark Accent 3" w:uiPriority="50"/>
-    <w:lsdException w:name="Grid Table 6 Colorful Accent 3" w:uiPriority="51"/>
-    <w:lsdException w:name="Grid Table 7 Colorful Accent 3" w:uiPriority="52"/>
-    <w:lsdException w:name="Grid Table 1 Light Accent 4" w:uiPriority="46"/>
-    <w:lsdException w:name="Grid Table 2 Accent 4" w:uiPriority="47"/>
-    <w:lsdException w:name="Grid Table 3 Accent 4" w:uiPriority="48"/>
-    <w:lsdException w:name="Grid Table 4 Accent 4" w:uiPriority="49"/>
-    <w:lsdException w:name="Grid Table 5 Dark Accent 4" w:uiPriority="50"/>
-    <w:lsdException w:name="Grid Table 6 Colorful Accent 4" w:uiPriority="51"/>
-    <w:lsdException w:name="Grid Table 7 Colorful Accent 4" w:uiPriority="52"/>
-    <w:lsdException w:name="Grid Table 1 Light Accent 5" w:uiPriority="46"/>
-    <w:lsdException w:name="Grid Table 2 Accent 5" w:uiPriority="47"/>
-    <w:lsdException w:name="Grid Table 3 Accent 5" w:uiPriority="48"/>
-    <w:lsdException w:name="Grid Table 4 Accent 5" w:uiPriority="49"/>
-    <w:lsdException w:name="Grid Table 5 Dark Accent 5" w:uiPriority="50"/>
-    <w:lsdException w:name="Grid Table 6 Colorful Accent 5" w:uiPriority="51"/>
-    <w:lsdException w:name="Grid Table 7 Colorful Accent 5" w:uiPriority="52"/>
-    <w:lsdException w:name="Grid Table 1 Light Accent 6" w:uiPriority="46"/>
-    <w:lsdException w:name="Grid Table 2 Accent 6" w:uiPriority="47"/>
-    <w:lsdException w:name="Grid Table 3 Accent 6" w:uiPriority="48"/>
-    <w:lsdException w:name="Grid Table 4 Accent 6" w:uiPriority="49"/>
-    <w:lsdException w:name="Grid Table 5 Dark Accent 6" w:uiPriority="50"/>
-    <w:lsdException w:name="Grid Table 6 Colorful Accent 6" w:uiPriority="51"/>
-    <w:lsdException w:name="Grid Table 7 Colorful Accent 6" w:uiPriority="52"/>
-    <w:lsdException w:name="List Table 1 Light" w:uiPriority="46"/>
-    <w:lsdException w:name="List Table 2" w:uiPriority="47"/>
-    <w:lsdException w:name="List Table 3" w:uiPriority="48"/>
-    <w:lsdException w:name="List Table 4" w:uiPriority="49"/>
-    <w:lsdException w:name="List Table 5 Dark" w:uiPriority="50"/>
-    <w:lsdException w:name="List Table 6 Colorful" w:uiPriority="51"/>
-    <w:lsdException w:name="List Table 7 Colorful" w:uiPriority="52"/>
-    <w:lsdException w:name="List Table 1 Light Accent 1" w:uiPriority="46"/>
-    <w:lsdException w:name="List Table 2 Accent 1" w:uiPriority="47"/>
-    <w:lsdException w:name="List Table 3 Accent 1" w:uiPriority="48"/>
-    <w:lsdException w:name="List Table 4 Accent 1" w:uiPriority="49"/>
-    <w:lsdException w:name="List Table 5 Dark Accent 1" w:uiPriority="50"/>
-    <w:lsdException w:name="List Table 6 Colorful Accent 1" w:uiPriority="51"/>
-    <w:lsdException w:name="List Table 7 Colorful Accent 1" w:uiPriority="52"/>
-    <w:lsdException w:name="List Table 1 Light Accent 2" w:uiPriority="46"/>
-    <w:lsdException w:name="List Table 2 Accent 2" w:uiPriority="47"/>
-    <w:lsdException w:name="List Table 3 Accent 2" w:uiPriority="48"/>
-    <w:lsdException w:name="List Table 4 Accent 2" w:uiPriority="49"/>
-    <w:lsdException w:name="List Table 5 Dark Accent 2" w:uiPriority="50"/>
-    <w:lsdException w:name="List Table 6 Colorful Accent 2" w:uiPriority="51"/>
-    <w:lsdException w:name="List Table 7 Colorful Accent 2" w:uiPriority="52"/>
-    <w:lsdException w:name="List Table 1 Light Accent 3" w:uiPriority="46"/>
-    <w:lsdException w:name="List Table 2 Accent 3" w:uiPriority="47"/>
-    <w:lsdException w:name="List Table 3 Accent 3" w:uiPriority="48"/>
-    <w:lsdException w:name="List Table 4 Accent 3" w:uiPriority="49"/>
-    <w:lsdException w:name="List Table 5 Dark Accent 3" w:uiPriority="50"/>
-    <w:lsdException w:name="List Table 6 Colorful Accent 3" w:uiPriority="51"/>
-    <w:lsdException w:name="List Table 7 Colorful Accent 3" w:uiPriority="52"/>
-    <w:lsdException w:name="List Table 1 Light Accent 4" w:uiPriority="46"/>
-    <w:lsdException w:name="List Table 2 Accent 4" w:uiPriority="47"/>
-    <w:lsdException w:name="List Table 3 Accent 4" w:uiPriority="48"/>
-    <w:lsdException w:name="List Table 4 Accent 4" w:uiPriority="49"/>
-    <w:lsdException w:name="List Table 5 Dark Accent 4" w:uiPriority="50"/>
-    <w:lsdException w:name="List Table 6 Colorful Accent 4" w:uiPriority="51"/>
-    <w:lsdException w:name="List Table 7 Colorful Accent 4" w:uiPriority="52"/>
-    <w:lsdException w:name="List Table 1 Light Accent 5" w:uiPriority="46"/>
-    <w:lsdException w:name="List Table 2 Accent 5" w:uiPriority="47"/>
-    <w:lsdException w:name="List Table 3 Accent 5" w:uiPriority="48"/>
-    <w:lsdException w:name="List Table 4 Accent 5" w:uiPriority="49"/>
-    <w:lsdException w:name="List Table 5 Dark Accent 5" w:uiPriority="50"/>
-    <w:lsdException w:name="List Table 6 Colorful Accent 5" w:uiPriority="51"/>
-    <w:lsdException w:name="List Table 7 Colorful Accent 5" w:uiPriority="52"/>
-    <w:lsdException w:name="List Table 1 Light Accent 6" w:uiPriority="46"/>
-    <w:lsdException w:name="List Table 2 Accent 6" w:uiPriority="47"/>
-    <w:lsdException w:name="List Table 3 Accent 6" w:uiPriority="48"/>
-    <w:lsdException w:name="List Table 4 Accent 6" w:uiPriority="49"/>
-    <w:lsdException w:name="List Table 5 Dark Accent 6" w:uiPriority="50"/>
-    <w:lsdException w:name="List Table 6 Colorful Accent 6" w:uiPriority="51"/>
-    <w:lsdException w:name="List Table 7 Colorful Accent 6" w:uiPriority="52"/>
+  <w:latentStyles w:defLockedState="0" w:defUIPriority="99" w:defSemiHidden="1" w:defUnhideWhenUsed="1" w:defQFormat="0" w:count="267">
+    <w:lsdException w:name="Normal" w:semiHidden="0" w:uiPriority="0" w:unhideWhenUsed="0" w:qFormat="1"/>
+    <w:lsdException w:name="heading 1" w:semiHidden="0" w:uiPriority="9" w:unhideWhenUsed="0" w:qFormat="1"/>
+    <w:lsdException w:name="heading 2" w:uiPriority="9" w:qFormat="1"/>
+    <w:lsdException w:name="heading 3" w:uiPriority="9" w:qFormat="1"/>
+    <w:lsdException w:name="heading 4" w:uiPriority="9"/>
+    <w:lsdException w:name="heading 5" w:uiPriority="9" w:qFormat="1"/>
+    <w:lsdException w:name="heading 6" w:uiPriority="9" w:qFormat="1"/>
+    <w:lsdException w:name="heading 7" w:uiPriority="9" w:qFormat="1"/>
+    <w:lsdException w:name="heading 8" w:uiPriority="9" w:qFormat="1"/>
+    <w:lsdException w:name="heading 9" w:uiPriority="9" w:qFormat="1"/>
+    <w:lsdException w:name="toc 1" w:uiPriority="39"/>
+    <w:lsdException w:name="toc 2" w:uiPriority="39"/>
+    <w:lsdException w:name="toc 3" w:uiPriority="39"/>
+    <w:lsdException w:name="toc 4" w:uiPriority="39"/>
+    <w:lsdException w:name="toc 5" w:uiPriority="39"/>
+    <w:lsdException w:name="toc 6" w:uiPriority="39"/>
+    <w:lsdException w:name="toc 7" w:uiPriority="39"/>
+    <w:lsdException w:name="toc 8" w:uiPriority="39"/>
+    <w:lsdException w:name="toc 9" w:uiPriority="39"/>
+    <w:lsdException w:name="caption" w:uiPriority="35" w:qFormat="1"/>
+    <w:lsdException w:name="List Bullet" w:uiPriority="0"/>
+    <w:lsdException w:name="Title" w:semiHidden="0" w:uiPriority="10" w:unhideWhenUsed="0"/>
+    <w:lsdException w:name="Default Paragraph Font" w:uiPriority="1"/>
+    <w:lsdException w:name="Subtitle" w:semiHidden="0" w:uiPriority="11" w:unhideWhenUsed="0"/>
+    <w:lsdException w:name="Strong" w:semiHidden="0" w:uiPriority="22" w:unhideWhenUsed="0"/>
+    <w:lsdException w:name="Emphasis" w:semiHidden="0" w:uiPriority="20" w:unhideWhenUsed="0"/>
+    <w:lsdException w:name="Table Grid" w:semiHidden="0" w:uiPriority="59" w:unhideWhenUsed="0"/>
+    <w:lsdException w:name="Placeholder Text" w:unhideWhenUsed="0"/>
+    <w:lsdException w:name="No Spacing" w:semiHidden="0" w:uiPriority="1" w:unhideWhenUsed="0"/>
+    <w:lsdException w:name="Light Shading" w:semiHidden="0" w:uiPriority="60" w:unhideWhenUsed="0"/>
+    <w:lsdException w:name="Light List" w:semiHidden="0" w:uiPriority="61" w:unhideWhenUsed="0"/>
+    <w:lsdException w:name="Light Grid" w:semiHidden="0" w:uiPriority="62" w:unhideWhenUsed="0"/>
+    <w:lsdException w:name="Medium Shading 1" w:semiHidden="0" w:uiPriority="63" w:unhideWhenUsed="0"/>
+    <w:lsdException w:name="Medium Shading 2" w:semiHidden="0" w:uiPriority="64" w:unhideWhenUsed="0"/>
+    <w:lsdException w:name="Medium List 1" w:semiHidden="0" w:uiPriority="65" w:unhideWhenUsed="0"/>
+    <w:lsdException w:name="Medium List 2" w:semiHidden="0" w:uiPriority="66" w:unhideWhenUsed="0"/>
+    <w:lsdException w:name="Medium Grid 1" w:semiHidden="0" w:uiPriority="67" w:unhideWhenUsed="0"/>
+    <w:lsdException w:name="Medium Grid 2" w:semiHidden="0" w:uiPriority="68" w:unhideWhenUsed="0"/>
+    <w:lsdException w:name="Medium Grid 3" w:semiHidden="0" w:uiPriority="69" w:unhideWhenUsed="0"/>
+    <w:lsdException w:name="Dark List" w:semiHidden="0" w:uiPriority="70" w:unhideWhenUsed="0"/>
+    <w:lsdException w:name="Colorful Shading" w:semiHidden="0" w:uiPriority="71" w:unhideWhenUsed="0"/>
+    <w:lsdException w:name="Colorful List" w:semiHidden="0" w:uiPriority="72" w:unhideWhenUsed="0"/>
+    <w:lsdException w:name="Colorful Grid" w:semiHidden="0" w:uiPriority="73" w:unhideWhenUsed="0"/>
+    <w:lsdException w:name="Light Shading Accent 1" w:semiHidden="0" w:uiPriority="60" w:unhideWhenUsed="0"/>
+    <w:lsdException w:name="Light List Accent 1" w:semiHidden="0" w:uiPriority="61" w:unhideWhenUsed="0"/>
+    <w:lsdException w:name="Light Grid Accent 1" w:semiHidden="0" w:uiPriority="62" w:unhideWhenUsed="0"/>
+    <w:lsdException w:name="Medium Shading 1 Accent 1" w:semiHidden="0" w:uiPriority="63" w:unhideWhenUsed="0"/>
+    <w:lsdException w:name="Medium Shading 2 Accent 1" w:semiHidden="0" w:uiPriority="64" w:unhideWhenUsed="0"/>
+    <w:lsdException w:name="Medium List 1 Accent 1" w:semiHidden="0" w:uiPriority="65" w:unhideWhenUsed="0"/>
+    <w:lsdException w:name="Revision" w:unhideWhenUsed="0"/>
+    <w:lsdException w:name="List Paragraph" w:semiHidden="0" w:uiPriority="34" w:unhideWhenUsed="0"/>
+    <w:lsdException w:name="Quote" w:semiHidden="0" w:uiPriority="29" w:unhideWhenUsed="0"/>
+    <w:lsdException w:name="Intense Quote" w:semiHidden="0" w:uiPriority="30" w:unhideWhenUsed="0"/>
+    <w:lsdException w:name="Medium List 2 Accent 1" w:semiHidden="0" w:uiPriority="66" w:unhideWhenUsed="0"/>
+    <w:lsdException w:name="Medium Grid 1 Accent 1" w:semiHidden="0" w:uiPriority="67" w:unhideWhenUsed="0"/>
+    <w:lsdException w:name="Medium Grid 2 Accent 1" w:semiHidden="0" w:uiPriority="68" w:unhideWhenUsed="0"/>
+    <w:lsdException w:name="Medium Grid 3 Accent 1" w:semiHidden="0" w:uiPriority="69" w:unhideWhenUsed="0"/>
+    <w:lsdException w:name="Dark List Accent 1" w:semiHidden="0" w:uiPriority="70" w:unhideWhenUsed="0"/>
+    <w:lsdException w:name="Colorful Shading Accent 1" w:semiHidden="0" w:uiPriority="71" w:unhideWhenUsed="0"/>
+    <w:lsdException w:name="Colorful List Accent 1" w:semiHidden="0" w:uiPriority="72" w:unhideWhenUsed="0"/>
+    <w:lsdException w:name="Colorful Grid Accent 1" w:semiHidden="0" w:uiPriority="73" w:unhideWhenUsed="0"/>
+    <w:lsdException w:name="Light Shading Accent 2" w:semiHidden="0" w:uiPriority="60" w:unhideWhenUsed="0"/>
+    <w:lsdException w:name="Light List Accent 2" w:semiHidden="0" w:uiPriority="61" w:unhideWhenUsed="0"/>
+    <w:lsdException w:name="Light Grid Accent 2" w:semiHidden="0" w:uiPriority="62" w:unhideWhenUsed="0"/>
+    <w:lsdException w:name="Medium Shading 1 Accent 2" w:semiHidden="0" w:uiPriority="63" w:unhideWhenUsed="0"/>
+    <w:lsdException w:name="Medium Shading 2 Accent 2" w:semiHidden="0" w:uiPriority="64" w:unhideWhenUsed="0"/>
+    <w:lsdException w:name="Medium List 1 Accent 2" w:semiHidden="0" w:uiPriority="65" w:unhideWhenUsed="0"/>
+    <w:lsdException w:name="Medium List 2 Accent 2" w:semiHidden="0" w:uiPriority="66" w:unhideWhenUsed="0"/>
+    <w:lsdException w:name="Medium Grid 1 Accent 2" w:semiHidden="0" w:uiPriority="67" w:unhideWhenUsed="0"/>
+    <w:lsdException w:name="Medium Grid 2 Accent 2" w:semiHidden="0" w:uiPriority="68" w:unhideWhenUsed="0"/>
+    <w:lsdException w:name="Medium Grid 3 Accent 2" w:semiHidden="0" w:uiPriority="69" w:unhideWhenUsed="0"/>
+    <w:lsdException w:name="Dark List Accent 2" w:semiHidden="0" w:uiPriority="70" w:unhideWhenUsed="0"/>
+    <w:lsdException w:name="Colorful Shading Accent 2" w:semiHidden="0" w:uiPriority="71" w:unhideWhenUsed="0"/>
+    <w:lsdException w:name="Colorful List Accent 2" w:semiHidden="0" w:uiPriority="72" w:unhideWhenUsed="0"/>
+    <w:lsdException w:name="Colorful Grid Accent 2" w:semiHidden="0" w:uiPriority="73" w:unhideWhenUsed="0"/>
+    <w:lsdException w:name="Light Shading Accent 3" w:semiHidden="0" w:uiPriority="60" w:unhideWhenUsed="0"/>
+    <w:lsdException w:name="Light List Accent 3" w:semiHidden="0" w:uiPriority="61" w:unhideWhenUsed="0"/>
+    <w:lsdException w:name="Light Grid Accent 3" w:semiHidden="0" w:uiPriority="62" w:unhideWhenUsed="0"/>
+    <w:lsdException w:name="Medium Shading 1 Accent 3" w:semiHidden="0" w:uiPriority="63" w:unhideWhenUsed="0"/>
+    <w:lsdException w:name="Medium Shading 2 Accent 3" w:semiHidden="0" w:uiPriority="64" w:unhideWhenUsed="0"/>
+    <w:lsdException w:name="Medium List 1 Accent 3" w:semiHidden="0" w:uiPriority="65" w:unhideWhenUsed="0"/>
+    <w:lsdException w:name="Medium List 2 Accent 3" w:semiHidden="0" w:uiPriority="66" w:unhideWhenUsed="0"/>
+    <w:lsdException w:name="Medium Grid 1 Accent 3" w:semiHidden="0" w:uiPriority="67" w:unhideWhenUsed="0"/>
+    <w:lsdException w:name="Medium Grid 2 Accent 3" w:semiHidden="0" w:uiPriority="68" w:unhideWhenUsed="0"/>
+    <w:lsdException w:name="Medium Grid 3 Accent 3" w:semiHidden="0" w:uiPriority="69" w:unhideWhenUsed="0"/>
+    <w:lsdException w:name="Dark List Accent 3" w:semiHidden="0" w:uiPriority="70" w:unhideWhenUsed="0"/>
+    <w:lsdException w:name="Colorful Shading Accent 3" w:semiHidden="0" w:uiPriority="71" w:unhideWhenUsed="0"/>
+    <w:lsdException w:name="Colorful List Accent 3" w:semiHidden="0" w:uiPriority="72" w:unhideWhenUsed="0"/>
+    <w:lsdException w:name="Colorful Grid Accent 3" w:semiHidden="0" w:uiPriority="73" w:unhideWhenUsed="0"/>
+    <w:lsdException w:name="Light Shading Accent 4" w:semiHidden="0" w:uiPriority="60" w:unhideWhenUsed="0"/>
+    <w:lsdException w:name="Light List Accent 4" w:semiHidden="0" w:uiPriority="61" w:unhideWhenUsed="0"/>
+    <w:lsdException w:name="Light Grid Accent 4" w:semiHidden="0" w:uiPriority="62" w:unhideWhenUsed="0"/>
+    <w:lsdException w:name="Medium Shading 1 Accent 4" w:semiHidden="0" w:uiPriority="63" w:unhideWhenUsed="0"/>
+    <w:lsdException w:name="Medium Shading 2 Accent 4" w:semiHidden="0" w:uiPriority="64" w:unhideWhenUsed="0"/>
+    <w:lsdException w:name="Medium List 1 Accent 4" w:semiHidden="0" w:uiPriority="65" w:unhideWhenUsed="0"/>
+    <w:lsdException w:name="Medium List 2 Accent 4" w:semiHidden="0" w:uiPriority="66" w:unhideWhenUsed="0"/>
+    <w:lsdException w:name="Medium Grid 1 Accent 4" w:semiHidden="0" w:uiPriority="67" w:unhideWhenUsed="0"/>
+    <w:lsdException w:name="Medium Grid 2 Accent 4" w:semiHidden="0" w:uiPriority="68" w:unhideWhenUsed="0"/>
+    <w:lsdException w:name="Medium Grid 3 Accent 4" w:semiHidden="0" w:uiPriority="69" w:unhideWhenUsed="0"/>
+    <w:lsdException w:name="Dark List Accent 4" w:semiHidden="0" w:uiPriority="70" w:unhideWhenUsed="0"/>
+    <w:lsdException w:name="Colorful Shading Accent 4" w:semiHidden="0" w:uiPriority="71" w:unhideWhenUsed="0"/>
+    <w:lsdException w:name="Colorful List Accent 4" w:semiHidden="0" w:uiPriority="72" w:unhideWhenUsed="0"/>
+    <w:lsdException w:name="Colorful Grid Accent 4" w:semiHidden="0" w:uiPriority="73" w:unhideWhenUsed="0"/>
+    <w:lsdException w:name="Light Shading Accent 5" w:semiHidden="0" w:uiPriority="60" w:unhideWhenUsed="0"/>
+    <w:lsdException w:name="Light List Accent 5" w:semiHidden="0" w:uiPriority="61" w:unhideWhenUsed="0"/>
+    <w:lsdException w:name="Light Grid Accent 5" w:semiHidden="0" w:uiPriority="62" w:unhideWhenUsed="0"/>
+    <w:lsdException w:name="Medium Shading 1 Accent 5" w:semiHidden="0" w:uiPriority="63" w:unhideWhenUsed="0"/>
+    <w:lsdException w:name="Medium Shading 2 Accent 5" w:semiHidden="0" w:uiPriority="64" w:unhideWhenUsed="0"/>
+    <w:lsdException w:name="Medium List 1 Accent 5" w:semiHidden="0" w:uiPriority="65" w:unhideWhenUsed="0"/>
+    <w:lsdException w:name="Medium List 2 Accent 5" w:semiHidden="0" w:uiPriority="66" w:unhideWhenUsed="0"/>
+    <w:lsdException w:name="Medium Grid 1 Accent 5" w:semiHidden="0" w:uiPriority="67" w:unhideWhenUsed="0"/>
+    <w:lsdException w:name="Medium Grid 2 Accent 5" w:semiHidden="0" w:uiPriority="68" w:unhideWhenUsed="0"/>
+    <w:lsdException w:name="Medium Grid 3 Accent 5" w:semiHidden="0" w:uiPriority="69" w:unhideWhenUsed="0"/>
+    <w:lsdException w:name="Dark List Accent 5" w:semiHidden="0" w:uiPriority="70" w:unhideWhenUsed="0"/>
+    <w:lsdException w:name="Colorful Shading Accent 5" w:semiHidden="0" w:uiPriority="71" w:unhideWhenUsed="0"/>
+    <w:lsdException w:name="Colorful List Accent 5" w:semiHidden="0" w:uiPriority="72" w:unhideWhenUsed="0"/>
+    <w:lsdException w:name="Colorful Grid Accent 5" w:semiHidden="0" w:uiPriority="73" w:unhideWhenUsed="0"/>
+    <w:lsdException w:name="Light Shading Accent 6" w:semiHidden="0" w:uiPriority="60" w:unhideWhenUsed="0"/>
+    <w:lsdException w:name="Light List Accent 6" w:semiHidden="0" w:uiPriority="61" w:unhideWhenUsed="0"/>
+    <w:lsdException w:name="Light Grid Accent 6" w:semiHidden="0" w:uiPriority="62" w:unhideWhenUsed="0"/>
+    <w:lsdException w:name="Medium Shading 1 Accent 6" w:semiHidden="0" w:uiPriority="63" w:unhideWhenUsed="0"/>
+    <w:lsdException w:name="Medium Shading 2 Accent 6" w:semiHidden="0" w:uiPriority="64" w:unhideWhenUsed="0"/>
+    <w:lsdException w:name="Medium List 1 Accent 6" w:semiHidden="0" w:uiPriority="65" w:unhideWhenUsed="0"/>
+    <w:lsdException w:name="Medium List 2 Accent 6" w:semiHidden="0" w:uiPriority="66" w:unhideWhenUsed="0"/>
+    <w:lsdException w:name="Medium Grid 1 Accent 6" w:semiHidden="0" w:uiPriority="67" w:unhideWhenUsed="0"/>
+    <w:lsdException w:name="Medium Grid 2 Accent 6" w:semiHidden="0" w:uiPriority="68" w:unhideWhenUsed="0"/>
+    <w:lsdException w:name="Medium Grid 3 Accent 6" w:semiHidden="0" w:uiPriority="69" w:unhideWhenUsed="0"/>
+    <w:lsdException w:name="Dark List Accent 6" w:semiHidden="0" w:uiPriority="70" w:unhideWhenUsed="0"/>
+    <w:lsdException w:name="Colorful Shading Accent 6" w:semiHidden="0" w:uiPriority="71" w:unhideWhenUsed="0"/>
+    <w:lsdException w:name="Colorful List Accent 6" w:semiHidden="0" w:uiPriority="72" w:unhideWhenUsed="0"/>
+    <w:lsdException w:name="Colorful Grid Accent 6" w:semiHidden="0" w:uiPriority="73" w:unhideWhenUsed="0"/>
+    <w:lsdException w:name="Subtle Emphasis" w:semiHidden="0" w:uiPriority="19" w:unhideWhenUsed="0"/>
+    <w:lsdException w:name="Intense Emphasis" w:semiHidden="0" w:uiPriority="21" w:unhideWhenUsed="0"/>
+    <w:lsdException w:name="Subtle Reference" w:semiHidden="0" w:uiPriority="31" w:unhideWhenUsed="0"/>
+    <w:lsdException w:name="Intense Reference" w:semiHidden="0" w:uiPriority="32" w:unhideWhenUsed="0"/>
+    <w:lsdException w:name="Book Title" w:semiHidden="0" w:uiPriority="33" w:unhideWhenUsed="0"/>
+    <w:lsdException w:name="Bibliography" w:uiPriority="37"/>
+    <w:lsdException w:name="TOC Heading" w:uiPriority="39" w:qFormat="1"/>
   </w:latentStyles>
   <w:style w:type="paragraph" w:default="1" w:styleId="Normal">
     <w:name w:val="Normal"/>
     <w:qFormat/>
-    <w:rsid w:val="00FB5C55"/>
+    <w:rsid w:val="00B9650B"/>
     <w:pPr>
       <w:spacing w:after="120" w:line="320" w:lineRule="exact"/>
     </w:pPr>
@@ -1665,7 +1808,7 @@
     <w:link w:val="Heading1Char"/>
     <w:uiPriority w:val="9"/>
     <w:qFormat/>
-    <w:rsid w:val="00A06FC6"/>
+    <w:rsid w:val="00C80488"/>
     <w:pPr>
       <w:keepNext/>
       <w:keepLines/>
@@ -1675,7 +1818,7 @@
       <w:rFonts w:eastAsiaTheme="majorEastAsia" w:cstheme="majorBidi"/>
       <w:b/>
       <w:bCs/>
-      <w:color w:val="7030A0"/>
+      <w:color w:val="43358B"/>
       <w:sz w:val="32"/>
       <w:szCs w:val="28"/>
     </w:rPr>
@@ -1688,18 +1831,18 @@
     <w:uiPriority w:val="9"/>
     <w:unhideWhenUsed/>
     <w:qFormat/>
-    <w:rsid w:val="00A06FC6"/>
+    <w:rsid w:val="00C95644"/>
     <w:pPr>
       <w:keepNext/>
       <w:keepLines/>
-      <w:spacing w:before="200" w:after="0"/>
+      <w:spacing w:before="200" w:line="280" w:lineRule="exact"/>
       <w:outlineLvl w:val="1"/>
     </w:pPr>
     <w:rPr>
       <w:rFonts w:eastAsiaTheme="majorEastAsia" w:cstheme="majorBidi"/>
       <w:b/>
       <w:bCs/>
-      <w:color w:val="E36C0A" w:themeColor="accent6" w:themeShade="BF"/>
+      <w:color w:val="404040" w:themeColor="text1" w:themeTint="BF"/>
       <w:sz w:val="28"/>
       <w:szCs w:val="26"/>
     </w:rPr>
@@ -1712,43 +1855,18 @@
     <w:uiPriority w:val="9"/>
     <w:unhideWhenUsed/>
     <w:qFormat/>
-    <w:rsid w:val="005D14C7"/>
+    <w:rsid w:val="000955F9"/>
     <w:pPr>
       <w:keepNext/>
       <w:keepLines/>
-      <w:spacing w:before="200" w:after="0"/>
+      <w:spacing w:before="200" w:line="240" w:lineRule="exact"/>
       <w:outlineLvl w:val="2"/>
     </w:pPr>
     <w:rPr>
-      <w:rFonts w:asciiTheme="majorHAnsi" w:eastAsiaTheme="majorEastAsia" w:hAnsiTheme="majorHAnsi" w:cstheme="majorBidi"/>
+      <w:rFonts w:eastAsia="Times New Roman" w:cs="Times New Roman"/>
       <w:b/>
       <w:bCs/>
-      <w:color w:val="4F81BD" w:themeColor="accent1"/>
-    </w:rPr>
-  </w:style>
-  <w:style w:type="paragraph" w:styleId="Heading4">
-    <w:name w:val="heading 4"/>
-    <w:basedOn w:val="Normal"/>
-    <w:next w:val="Normal"/>
-    <w:link w:val="Heading4Char"/>
-    <w:uiPriority w:val="9"/>
-    <w:semiHidden/>
-    <w:unhideWhenUsed/>
-    <w:qFormat/>
-    <w:rsid w:val="00C335E8"/>
-    <w:pPr>
-      <w:keepNext/>
-      <w:keepLines/>
-      <w:spacing w:before="200" w:after="0"/>
-      <w:outlineLvl w:val="3"/>
-    </w:pPr>
-    <w:rPr>
-      <w:rFonts w:asciiTheme="majorHAnsi" w:eastAsiaTheme="majorEastAsia" w:hAnsiTheme="majorHAnsi" w:cstheme="majorBidi"/>
-      <w:b/>
-      <w:bCs/>
-      <w:i/>
-      <w:iCs/>
-      <w:color w:val="4F81BD" w:themeColor="accent1"/>
+      <w:color w:val="808080" w:themeColor="background1" w:themeShade="80"/>
     </w:rPr>
   </w:style>
   <w:style w:type="character" w:default="1" w:styleId="DefaultParagraphFont">
@@ -1762,6 +1880,7 @@
     <w:uiPriority w:val="99"/>
     <w:semiHidden/>
     <w:unhideWhenUsed/>
+    <w:qFormat/>
     <w:tblPr>
       <w:tblInd w:w="0" w:type="dxa"/>
       <w:tblCellMar>
@@ -1857,7 +1976,6 @@
     <w:basedOn w:val="Header"/>
     <w:next w:val="NoSpacing"/>
     <w:link w:val="HeaderTitleChar"/>
-    <w:qFormat/>
     <w:rsid w:val="00AA7BA3"/>
     <w:pPr>
       <w:tabs>
@@ -1889,14 +2007,15 @@
   <w:style w:type="paragraph" w:customStyle="1" w:styleId="PublicationTitle">
     <w:name w:val="Publication Title"/>
     <w:basedOn w:val="Normal"/>
+    <w:autoRedefine/>
     <w:qFormat/>
-    <w:rsid w:val="008E74C4"/>
-    <w:pPr>
-      <w:spacing w:before="120" w:after="0" w:line="560" w:lineRule="exact"/>
+    <w:rsid w:val="00BB54CC"/>
+    <w:pPr>
+      <w:spacing w:before="120" w:after="240" w:line="560" w:lineRule="exact"/>
     </w:pPr>
     <w:rPr>
       <w:b/>
-      <w:color w:val="000000" w:themeColor="text1"/>
+      <w:color w:val="43358B"/>
       <w:spacing w:val="-20"/>
       <w:sz w:val="56"/>
     </w:rPr>
@@ -1904,7 +2023,6 @@
   <w:style w:type="paragraph" w:styleId="NoSpacing">
     <w:name w:val="No Spacing"/>
     <w:uiPriority w:val="1"/>
-    <w:qFormat/>
     <w:rsid w:val="00E8502C"/>
     <w:pPr>
       <w:spacing w:after="0" w:line="240" w:lineRule="auto"/>
@@ -1913,22 +2031,29 @@
   <w:style w:type="paragraph" w:customStyle="1" w:styleId="Publicationsubtitle">
     <w:name w:val="Publication subtitle"/>
     <w:basedOn w:val="PublicationTitle"/>
+    <w:autoRedefine/>
     <w:qFormat/>
-    <w:rsid w:val="00A1260D"/>
-    <w:rPr>
-      <w:sz w:val="36"/>
+    <w:rsid w:val="00E73278"/>
+    <w:pPr>
+      <w:spacing w:line="360" w:lineRule="exact"/>
+    </w:pPr>
+    <w:rPr>
+      <w:sz w:val="40"/>
+      <w:szCs w:val="40"/>
     </w:rPr>
   </w:style>
   <w:style w:type="paragraph" w:customStyle="1" w:styleId="Publicationdate">
     <w:name w:val="Publication date"/>
     <w:basedOn w:val="PublicationTitle"/>
+    <w:autoRedefine/>
     <w:qFormat/>
-    <w:rsid w:val="002113A5"/>
+    <w:rsid w:val="00BB54CC"/>
     <w:pPr>
       <w:spacing w:line="360" w:lineRule="exact"/>
     </w:pPr>
     <w:rPr>
-      <w:color w:val="FFFFFF" w:themeColor="background1"/>
+      <w:b w:val="0"/>
+      <w:color w:val="auto"/>
       <w:sz w:val="36"/>
     </w:rPr>
   </w:style>
@@ -1937,12 +2062,12 @@
     <w:basedOn w:val="DefaultParagraphFont"/>
     <w:link w:val="Heading1"/>
     <w:uiPriority w:val="9"/>
-    <w:rsid w:val="00A06FC6"/>
-    <w:rPr>
-      <w:rFonts w:ascii="Arial" w:eastAsiaTheme="majorEastAsia" w:hAnsi="Arial" w:cstheme="majorBidi"/>
+    <w:rsid w:val="00C80488"/>
+    <w:rPr>
+      <w:rFonts w:ascii="Source Sans Pro" w:eastAsiaTheme="majorEastAsia" w:hAnsi="Source Sans Pro" w:cstheme="majorBidi"/>
       <w:b/>
       <w:bCs/>
-      <w:color w:val="7030A0"/>
+      <w:color w:val="43358B"/>
       <w:sz w:val="32"/>
       <w:szCs w:val="28"/>
     </w:rPr>
@@ -1952,12 +2077,12 @@
     <w:basedOn w:val="DefaultParagraphFont"/>
     <w:link w:val="Heading2"/>
     <w:uiPriority w:val="9"/>
-    <w:rsid w:val="00A06FC6"/>
+    <w:rsid w:val="00C95644"/>
     <w:rPr>
       <w:rFonts w:ascii="Arial" w:eastAsiaTheme="majorEastAsia" w:hAnsi="Arial" w:cstheme="majorBidi"/>
       <w:b/>
       <w:bCs/>
-      <w:color w:val="E36C0A" w:themeColor="accent6" w:themeShade="BF"/>
+      <w:color w:val="404040" w:themeColor="text1" w:themeTint="BF"/>
       <w:sz w:val="28"/>
       <w:szCs w:val="26"/>
     </w:rPr>
@@ -1974,10 +2099,9 @@
     <w:basedOn w:val="DefaultParagraphFont"/>
     <w:uiPriority w:val="99"/>
     <w:unhideWhenUsed/>
-    <w:rsid w:val="00030A66"/>
-    <w:rPr>
-      <w:b/>
-      <w:color w:val="6C2383"/>
+    <w:rsid w:val="00B9650B"/>
+    <w:rPr>
+      <w:color w:val="964091"/>
       <w:u w:val="single"/>
     </w:rPr>
   </w:style>
@@ -1990,6 +2114,7 @@
       <w:spacing w:after="0" w:line="240" w:lineRule="auto"/>
     </w:pPr>
     <w:tblPr>
+      <w:tblInd w:w="0" w:type="dxa"/>
       <w:tblBorders>
         <w:top w:val="single" w:sz="4" w:space="0" w:color="auto"/>
         <w:left w:val="single" w:sz="4" w:space="0" w:color="auto"/>
@@ -1998,6 +2123,12 @@
         <w:insideH w:val="single" w:sz="4" w:space="0" w:color="auto"/>
         <w:insideV w:val="single" w:sz="4" w:space="0" w:color="auto"/>
       </w:tblBorders>
+      <w:tblCellMar>
+        <w:top w:w="0" w:type="dxa"/>
+        <w:left w:w="108" w:type="dxa"/>
+        <w:bottom w:w="0" w:type="dxa"/>
+        <w:right w:w="108" w:type="dxa"/>
+      </w:tblCellMar>
     </w:tblPr>
   </w:style>
   <w:style w:type="paragraph" w:customStyle="1" w:styleId="TableHead">
@@ -2048,7 +2179,10 @@
     <w:name w:val="TableChart title"/>
     <w:basedOn w:val="ChartTitle"/>
     <w:qFormat/>
-    <w:rsid w:val="00D164BF"/>
+    <w:rsid w:val="005666FD"/>
+    <w:rPr>
+      <w:color w:val="964091"/>
+    </w:rPr>
   </w:style>
   <w:style w:type="paragraph" w:styleId="TOC2">
     <w:name w:val="toc 2"/>
@@ -2080,12 +2214,12 @@
     <w:basedOn w:val="DefaultParagraphFont"/>
     <w:link w:val="Heading3"/>
     <w:uiPriority w:val="9"/>
-    <w:rsid w:val="005D14C7"/>
-    <w:rPr>
-      <w:rFonts w:asciiTheme="majorHAnsi" w:eastAsiaTheme="majorEastAsia" w:hAnsiTheme="majorHAnsi" w:cstheme="majorBidi"/>
+    <w:rsid w:val="000955F9"/>
+    <w:rPr>
+      <w:rFonts w:ascii="Arial" w:eastAsia="Times New Roman" w:hAnsi="Arial" w:cs="Times New Roman"/>
       <w:b/>
       <w:bCs/>
-      <w:color w:val="4F81BD" w:themeColor="accent1"/>
+      <w:color w:val="808080" w:themeColor="background1" w:themeShade="80"/>
       <w:sz w:val="24"/>
     </w:rPr>
   </w:style>
@@ -2093,7 +2227,6 @@
     <w:name w:val="List Paragraph"/>
     <w:basedOn w:val="Normal"/>
     <w:uiPriority w:val="34"/>
-    <w:qFormat/>
     <w:rsid w:val="005D14C7"/>
     <w:pPr>
       <w:spacing w:line="240" w:lineRule="auto"/>
@@ -2158,12 +2291,15 @@
     <w:basedOn w:val="Footnote"/>
     <w:next w:val="Normal"/>
     <w:qFormat/>
-    <w:rsid w:val="00F16ADE"/>
+    <w:rsid w:val="0005006A"/>
     <w:pPr>
       <w:numPr>
         <w:numId w:val="7"/>
       </w:numPr>
     </w:pPr>
+    <w:rPr>
+      <w:sz w:val="18"/>
+    </w:rPr>
   </w:style>
   <w:style w:type="character" w:customStyle="1" w:styleId="StyleBold">
     <w:name w:val="Style Bold"/>
@@ -2251,7 +2387,7 @@
     <w:basedOn w:val="Heading1"/>
     <w:link w:val="ContentsHeaderChar"/>
     <w:qFormat/>
-    <w:rsid w:val="00A06FC6"/>
+    <w:rsid w:val="000C1BFA"/>
     <w:pPr>
       <w:spacing w:after="360"/>
     </w:pPr>
@@ -2260,24 +2396,24 @@
     <w:name w:val="Contents Header Char"/>
     <w:basedOn w:val="Heading1Char"/>
     <w:link w:val="ContentsHeader"/>
-    <w:rsid w:val="00A06FC6"/>
+    <w:rsid w:val="000C1BFA"/>
     <w:rPr>
       <w:rFonts w:ascii="Arial" w:eastAsiaTheme="majorEastAsia" w:hAnsi="Arial" w:cstheme="majorBidi"/>
       <w:b/>
       <w:bCs/>
-      <w:color w:val="7030A0"/>
+      <w:color w:val="6C2383"/>
       <w:sz w:val="32"/>
       <w:szCs w:val="28"/>
     </w:rPr>
   </w:style>
-  <w:style w:type="paragraph" w:customStyle="1" w:styleId="Hyperlink1">
-    <w:name w:val="Hyperlink1"/>
-    <w:basedOn w:val="Normal"/>
-    <w:link w:val="hyperlinkChar"/>
-    <w:qFormat/>
-    <w:rsid w:val="00FB5C55"/>
-    <w:rPr>
-      <w:color w:val="6C2383"/>
+  <w:style w:type="character" w:styleId="FollowedHyperlink">
+    <w:name w:val="FollowedHyperlink"/>
+    <w:basedOn w:val="Hyperlink"/>
+    <w:uiPriority w:val="99"/>
+    <w:unhideWhenUsed/>
+    <w:rsid w:val="00B9650B"/>
+    <w:rPr>
+      <w:color w:val="964091"/>
       <w:u w:val="single"/>
     </w:rPr>
   </w:style>
@@ -2297,29 +2433,18 @@
       <w:lang w:eastAsia="en-GB"/>
     </w:rPr>
   </w:style>
-  <w:style w:type="character" w:customStyle="1" w:styleId="hyperlinkChar">
-    <w:name w:val="hyperlink Char"/>
-    <w:basedOn w:val="DefaultParagraphFont"/>
-    <w:link w:val="Hyperlink1"/>
-    <w:rsid w:val="00FB5C55"/>
-    <w:rPr>
-      <w:rFonts w:ascii="Arial" w:hAnsi="Arial"/>
-      <w:color w:val="6C2383"/>
-      <w:sz w:val="24"/>
-      <w:u w:val="single"/>
-    </w:rPr>
-  </w:style>
   <w:style w:type="paragraph" w:customStyle="1" w:styleId="Tablehyperlinks">
     <w:name w:val="Table hyperlinks"/>
     <w:basedOn w:val="TableBody"/>
     <w:link w:val="TablehyperlinksChar"/>
     <w:qFormat/>
-    <w:rsid w:val="00845FBE"/>
+    <w:rsid w:val="005666FD"/>
     <w:pPr>
       <w:jc w:val="left"/>
     </w:pPr>
     <w:rPr>
-      <w:color w:val="6C2383"/>
+      <w:color w:val="964091"/>
+      <w:u w:val="single"/>
     </w:rPr>
   </w:style>
   <w:style w:type="character" w:customStyle="1" w:styleId="TableHeadChar">
@@ -2350,12 +2475,13 @@
     <w:name w:val="Table hyperlinks Char"/>
     <w:basedOn w:val="TableBodyChar"/>
     <w:link w:val="Tablehyperlinks"/>
-    <w:rsid w:val="00845FBE"/>
-    <w:rPr>
-      <w:rFonts w:ascii="Arial" w:hAnsi="Arial"/>
-      <w:b/>
-      <w:color w:val="262626" w:themeColor="text1" w:themeTint="D9"/>
+    <w:rsid w:val="005666FD"/>
+    <w:rPr>
+      <w:rFonts w:ascii="Source Sans Pro" w:hAnsi="Source Sans Pro"/>
+      <w:b w:val="0"/>
+      <w:color w:val="964091"/>
       <w:spacing w:val="-10"/>
+      <w:u w:val="single"/>
     </w:rPr>
   </w:style>
   <w:style w:type="paragraph" w:customStyle="1" w:styleId="RestrictedStats">
@@ -2374,24 +2500,382 @@
       <w:sz w:val="28"/>
     </w:rPr>
   </w:style>
-  <w:style w:type="character" w:customStyle="1" w:styleId="Heading4Char">
-    <w:name w:val="Heading 4 Char"/>
+  <w:style w:type="character" w:styleId="PlaceholderText">
+    <w:name w:val="Placeholder Text"/>
     <w:basedOn w:val="DefaultParagraphFont"/>
-    <w:link w:val="Heading4"/>
-    <w:uiPriority w:val="9"/>
+    <w:uiPriority w:val="99"/>
     <w:semiHidden/>
-    <w:rsid w:val="00C335E8"/>
-    <w:rPr>
-      <w:rFonts w:asciiTheme="majorHAnsi" w:eastAsiaTheme="majorEastAsia" w:hAnsiTheme="majorHAnsi" w:cstheme="majorBidi"/>
-      <w:b/>
-      <w:bCs/>
-      <w:i/>
-      <w:iCs/>
-      <w:color w:val="4F81BD" w:themeColor="accent1"/>
-      <w:sz w:val="24"/>
+    <w:rsid w:val="001B1773"/>
+    <w:rPr>
+      <w:color w:val="808080"/>
+    </w:rPr>
+  </w:style>
+  <w:style w:type="paragraph" w:customStyle="1" w:styleId="Cover-footertext">
+    <w:name w:val="Cover - footer text"/>
+    <w:basedOn w:val="HeaderTitle"/>
+    <w:qFormat/>
+    <w:rsid w:val="00C80488"/>
+    <w:pPr>
+      <w:jc w:val="center"/>
+    </w:pPr>
+    <w:rPr>
+      <w:rFonts w:cs="Arial"/>
+      <w:color w:val="FFFFFF" w:themeColor="background1"/>
+    </w:rPr>
+  </w:style>
+  <w:style w:type="character" w:customStyle="1" w:styleId="UnresolvedMention">
+    <w:name w:val="Unresolved Mention"/>
+    <w:basedOn w:val="DefaultParagraphFont"/>
+    <w:uiPriority w:val="99"/>
+    <w:semiHidden/>
+    <w:unhideWhenUsed/>
+    <w:rsid w:val="00BB54CC"/>
+    <w:rPr>
+      <w:color w:val="605E5C"/>
+      <w:shd w:val="clear" w:color="auto" w:fill="E1DFDD"/>
     </w:rPr>
   </w:style>
 </w:styles>
+</file>
+
+<file path=word/glossary/document.xml><?xml version="1.0" encoding="utf-8"?>
+<w:glossaryDocument xmlns:ve="http://schemas.openxmlformats.org/markup-compatibility/2006" xmlns:o="urn:schemas-microsoft-com:office:office" xmlns:r="http://schemas.openxmlformats.org/officeDocument/2006/relationships" xmlns:m="http://schemas.openxmlformats.org/officeDocument/2006/math" xmlns:v="urn:schemas-microsoft-com:vml" xmlns:wp="http://schemas.openxmlformats.org/drawingml/2006/wordprocessingDrawing" xmlns:w10="urn:schemas-microsoft-com:office:word" xmlns:w="http://schemas.openxmlformats.org/wordprocessingml/2006/main" xmlns:wne="http://schemas.microsoft.com/office/word/2006/wordml">
+  <w:docParts>
+    <w:docPart>
+      <w:docPartPr>
+        <w:name w:val="E21A7E5F5F6F408FA907F76821787BCD"/>
+        <w:category>
+          <w:name w:val="General"/>
+          <w:gallery w:val="placeholder"/>
+        </w:category>
+        <w:types>
+          <w:type w:val="bbPlcHdr"/>
+        </w:types>
+        <w:behaviors>
+          <w:behavior w:val="content"/>
+        </w:behaviors>
+        <w:guid w:val="{38269FB4-676D-496C-B818-ADC453127A65}"/>
+      </w:docPartPr>
+      <w:docPartBody>
+        <w:p>
+          <w:pPr>
+            <w:pStyle w:val="E21A7E5F5F6F408FA907F76821787BCD"/>
+          </w:pPr>
+          <w:r>
+            <w:rPr>
+              <w:rStyle w:val="PlaceholderText"/>
+            </w:rPr>
+            <w:t>[Title]</w:t>
+          </w:r>
+        </w:p>
+      </w:docPartBody>
+    </w:docPart>
+  </w:docParts>
+</w:glossaryDocument>
+</file>
+
+<file path=word/glossary/fontTable.xml><?xml version="1.0" encoding="utf-8"?>
+<w:fonts xmlns:r="http://schemas.openxmlformats.org/officeDocument/2006/relationships" xmlns:w="http://schemas.openxmlformats.org/wordprocessingml/2006/main">
+  <w:font w:name="Symbol">
+    <w:panose1 w:val="05050102010706020507"/>
+    <w:charset w:val="02"/>
+    <w:family w:val="roman"/>
+    <w:pitch w:val="variable"/>
+    <w:sig w:usb0="00000000" w:usb1="10000000" w:usb2="00000000" w:usb3="00000000" w:csb0="80000000" w:csb1="00000000"/>
+  </w:font>
+  <w:font w:name="Times New Roman">
+    <w:panose1 w:val="02020603050405020304"/>
+    <w:charset w:val="00"/>
+    <w:family w:val="roman"/>
+    <w:pitch w:val="variable"/>
+    <w:sig w:usb0="E0002EFF" w:usb1="C000785B" w:usb2="00000009" w:usb3="00000000" w:csb0="000001FF" w:csb1="00000000"/>
+  </w:font>
+  <w:font w:name="Courier New">
+    <w:panose1 w:val="02070309020205020404"/>
+    <w:charset w:val="00"/>
+    <w:family w:val="modern"/>
+    <w:pitch w:val="fixed"/>
+    <w:sig w:usb0="E0002EFF" w:usb1="C0007843" w:usb2="00000009" w:usb3="00000000" w:csb0="000001FF" w:csb1="00000000"/>
+  </w:font>
+  <w:font w:name="Wingdings">
+    <w:panose1 w:val="05000000000000000000"/>
+    <w:charset w:val="02"/>
+    <w:family w:val="auto"/>
+    <w:pitch w:val="variable"/>
+    <w:sig w:usb0="00000000" w:usb1="10000000" w:usb2="00000000" w:usb3="00000000" w:csb0="80000000" w:csb1="00000000"/>
+  </w:font>
+  <w:font w:name="Calibri">
+    <w:panose1 w:val="020F0502020204030204"/>
+    <w:charset w:val="00"/>
+    <w:family w:val="swiss"/>
+    <w:pitch w:val="variable"/>
+    <w:sig w:usb0="E0002AFF" w:usb1="C000247B" w:usb2="00000009" w:usb3="00000000" w:csb0="000001FF" w:csb1="00000000"/>
+  </w:font>
+  <w:font w:name="Arial">
+    <w:panose1 w:val="020B0604020202020204"/>
+    <w:charset w:val="00"/>
+    <w:family w:val="swiss"/>
+    <w:pitch w:val="variable"/>
+    <w:sig w:usb0="E0002EFF" w:usb1="C0007843" w:usb2="00000009" w:usb3="00000000" w:csb0="000001FF" w:csb1="00000000"/>
+  </w:font>
+  <w:font w:name="Tahoma">
+    <w:panose1 w:val="020B0604030504040204"/>
+    <w:charset w:val="00"/>
+    <w:family w:val="swiss"/>
+    <w:pitch w:val="variable"/>
+    <w:sig w:usb0="E1002EFF" w:usb1="C000605B" w:usb2="00000029" w:usb3="00000000" w:csb0="000101FF" w:csb1="00000000"/>
+  </w:font>
+  <w:font w:name="Source Sans Pro">
+    <w:charset w:val="00"/>
+    <w:family w:val="swiss"/>
+    <w:pitch w:val="variable"/>
+    <w:sig w:usb0="600002F7" w:usb1="00000003" w:usb2="00000000" w:usb3="00000000" w:csb0="0000019F" w:csb1="00000000"/>
+  </w:font>
+  <w:font w:name="Cambria">
+    <w:panose1 w:val="02040503050406030204"/>
+    <w:charset w:val="00"/>
+    <w:family w:val="roman"/>
+    <w:pitch w:val="variable"/>
+    <w:sig w:usb0="E00006FF" w:usb1="400004FF" w:usb2="00000000" w:usb3="00000000" w:csb0="0000019F" w:csb1="00000000"/>
+  </w:font>
+</w:fonts>
+</file>
+
+<file path=word/glossary/settings.xml><?xml version="1.0" encoding="utf-8"?>
+<w:settings xmlns:o="urn:schemas-microsoft-com:office:office" xmlns:r="http://schemas.openxmlformats.org/officeDocument/2006/relationships" xmlns:m="http://schemas.openxmlformats.org/officeDocument/2006/math" xmlns:v="urn:schemas-microsoft-com:vml" xmlns:w10="urn:schemas-microsoft-com:office:word" xmlns:w="http://schemas.openxmlformats.org/wordprocessingml/2006/main" xmlns:sl="http://schemas.openxmlformats.org/schemaLibrary/2006/main">
+  <w:view w:val="normal"/>
+  <w:defaultTabStop w:val="720"/>
+  <w:characterSpacingControl w:val="doNotCompress"/>
+  <w:compat>
+    <w:useFELayout/>
+  </w:compat>
+  <m:mathPr>
+    <m:mathFont m:val="Cambria Math"/>
+    <m:brkBin m:val="before"/>
+    <m:brkBinSub m:val="--"/>
+    <m:smallFrac m:val="off"/>
+    <m:dispDef/>
+    <m:lMargin m:val="0"/>
+    <m:rMargin m:val="0"/>
+    <m:defJc m:val="centerGroup"/>
+    <m:wrapIndent m:val="1440"/>
+    <m:intLim m:val="subSup"/>
+    <m:naryLim m:val="undOvr"/>
+  </m:mathPr>
+  <w:themeFontLang w:val="en-GB"/>
+  <w:clrSchemeMapping w:bg1="light1" w:t1="dark1" w:bg2="light2" w:t2="dark2" w:accent1="accent1" w:accent2="accent2" w:accent3="accent3" w:accent4="accent4" w:accent5="accent5" w:accent6="accent6" w:hyperlink="hyperlink" w:followedHyperlink="followedHyperlink"/>
+  <w:decimalSymbol w:val="."/>
+  <w:listSeparator w:val=","/>
+</w:settings>
+</file>
+
+<file path=word/glossary/styles.xml><?xml version="1.0" encoding="utf-8"?>
+<w:styles xmlns:r="http://schemas.openxmlformats.org/officeDocument/2006/relationships" xmlns:w="http://schemas.openxmlformats.org/wordprocessingml/2006/main">
+  <w:docDefaults>
+    <w:rPrDefault>
+      <w:rPr>
+        <w:rFonts w:asciiTheme="minorHAnsi" w:eastAsiaTheme="minorEastAsia" w:hAnsiTheme="minorHAnsi" w:cstheme="minorBidi"/>
+        <w:sz w:val="22"/>
+        <w:szCs w:val="22"/>
+        <w:lang w:val="en-GB" w:eastAsia="en-GB" w:bidi="ar-SA"/>
+      </w:rPr>
+    </w:rPrDefault>
+    <w:pPrDefault>
+      <w:pPr>
+        <w:spacing w:after="200" w:line="276" w:lineRule="auto"/>
+      </w:pPr>
+    </w:pPrDefault>
+  </w:docDefaults>
+  <w:latentStyles w:defLockedState="0" w:defUIPriority="99" w:defSemiHidden="1" w:defUnhideWhenUsed="1" w:defQFormat="0" w:count="267">
+    <w:lsdException w:name="Normal" w:semiHidden="0" w:uiPriority="0" w:unhideWhenUsed="0" w:qFormat="1"/>
+    <w:lsdException w:name="heading 1" w:semiHidden="0" w:uiPriority="9" w:unhideWhenUsed="0" w:qFormat="1"/>
+    <w:lsdException w:name="heading 2" w:uiPriority="9" w:qFormat="1"/>
+    <w:lsdException w:name="heading 3" w:uiPriority="9" w:qFormat="1"/>
+    <w:lsdException w:name="heading 4" w:uiPriority="9" w:qFormat="1"/>
+    <w:lsdException w:name="heading 5" w:uiPriority="9" w:qFormat="1"/>
+    <w:lsdException w:name="heading 6" w:uiPriority="9" w:qFormat="1"/>
+    <w:lsdException w:name="heading 7" w:uiPriority="9" w:qFormat="1"/>
+    <w:lsdException w:name="heading 8" w:uiPriority="9" w:qFormat="1"/>
+    <w:lsdException w:name="heading 9" w:uiPriority="9" w:qFormat="1"/>
+    <w:lsdException w:name="toc 1" w:uiPriority="39"/>
+    <w:lsdException w:name="toc 2" w:uiPriority="39"/>
+    <w:lsdException w:name="toc 3" w:uiPriority="39"/>
+    <w:lsdException w:name="toc 4" w:uiPriority="39"/>
+    <w:lsdException w:name="toc 5" w:uiPriority="39"/>
+    <w:lsdException w:name="toc 6" w:uiPriority="39"/>
+    <w:lsdException w:name="toc 7" w:uiPriority="39"/>
+    <w:lsdException w:name="toc 8" w:uiPriority="39"/>
+    <w:lsdException w:name="toc 9" w:uiPriority="39"/>
+    <w:lsdException w:name="caption" w:uiPriority="35" w:qFormat="1"/>
+    <w:lsdException w:name="Title" w:semiHidden="0" w:uiPriority="10" w:unhideWhenUsed="0" w:qFormat="1"/>
+    <w:lsdException w:name="Default Paragraph Font" w:uiPriority="1"/>
+    <w:lsdException w:name="Subtitle" w:semiHidden="0" w:uiPriority="11" w:unhideWhenUsed="0" w:qFormat="1"/>
+    <w:lsdException w:name="Strong" w:semiHidden="0" w:uiPriority="22" w:unhideWhenUsed="0" w:qFormat="1"/>
+    <w:lsdException w:name="Emphasis" w:semiHidden="0" w:uiPriority="20" w:unhideWhenUsed="0" w:qFormat="1"/>
+    <w:lsdException w:name="Table Grid" w:semiHidden="0" w:uiPriority="59" w:unhideWhenUsed="0"/>
+    <w:lsdException w:name="Placeholder Text" w:unhideWhenUsed="0"/>
+    <w:lsdException w:name="No Spacing" w:semiHidden="0" w:uiPriority="1" w:unhideWhenUsed="0" w:qFormat="1"/>
+    <w:lsdException w:name="Light Shading" w:semiHidden="0" w:uiPriority="60" w:unhideWhenUsed="0"/>
+    <w:lsdException w:name="Light List" w:semiHidden="0" w:uiPriority="61" w:unhideWhenUsed="0"/>
+    <w:lsdException w:name="Light Grid" w:semiHidden="0" w:uiPriority="62" w:unhideWhenUsed="0"/>
+    <w:lsdException w:name="Medium Shading 1" w:semiHidden="0" w:uiPriority="63" w:unhideWhenUsed="0"/>
+    <w:lsdException w:name="Medium Shading 2" w:semiHidden="0" w:uiPriority="64" w:unhideWhenUsed="0"/>
+    <w:lsdException w:name="Medium List 1" w:semiHidden="0" w:uiPriority="65" w:unhideWhenUsed="0"/>
+    <w:lsdException w:name="Medium List 2" w:semiHidden="0" w:uiPriority="66" w:unhideWhenUsed="0"/>
+    <w:lsdException w:name="Medium Grid 1" w:semiHidden="0" w:uiPriority="67" w:unhideWhenUsed="0"/>
+    <w:lsdException w:name="Medium Grid 2" w:semiHidden="0" w:uiPriority="68" w:unhideWhenUsed="0"/>
+    <w:lsdException w:name="Medium Grid 3" w:semiHidden="0" w:uiPriority="69" w:unhideWhenUsed="0"/>
+    <w:lsdException w:name="Dark List" w:semiHidden="0" w:uiPriority="70" w:unhideWhenUsed="0"/>
+    <w:lsdException w:name="Colorful Shading" w:semiHidden="0" w:uiPriority="71" w:unhideWhenUsed="0"/>
+    <w:lsdException w:name="Colorful List" w:semiHidden="0" w:uiPriority="72" w:unhideWhenUsed="0"/>
+    <w:lsdException w:name="Colorful Grid" w:semiHidden="0" w:uiPriority="73" w:unhideWhenUsed="0"/>
+    <w:lsdException w:name="Light Shading Accent 1" w:semiHidden="0" w:uiPriority="60" w:unhideWhenUsed="0"/>
+    <w:lsdException w:name="Light List Accent 1" w:semiHidden="0" w:uiPriority="61" w:unhideWhenUsed="0"/>
+    <w:lsdException w:name="Light Grid Accent 1" w:semiHidden="0" w:uiPriority="62" w:unhideWhenUsed="0"/>
+    <w:lsdException w:name="Medium Shading 1 Accent 1" w:semiHidden="0" w:uiPriority="63" w:unhideWhenUsed="0"/>
+    <w:lsdException w:name="Medium Shading 2 Accent 1" w:semiHidden="0" w:uiPriority="64" w:unhideWhenUsed="0"/>
+    <w:lsdException w:name="Medium List 1 Accent 1" w:semiHidden="0" w:uiPriority="65" w:unhideWhenUsed="0"/>
+    <w:lsdException w:name="Revision" w:unhideWhenUsed="0"/>
+    <w:lsdException w:name="List Paragraph" w:semiHidden="0" w:uiPriority="34" w:unhideWhenUsed="0" w:qFormat="1"/>
+    <w:lsdException w:name="Quote" w:semiHidden="0" w:uiPriority="29" w:unhideWhenUsed="0" w:qFormat="1"/>
+    <w:lsdException w:name="Intense Quote" w:semiHidden="0" w:uiPriority="30" w:unhideWhenUsed="0" w:qFormat="1"/>
+    <w:lsdException w:name="Medium List 2 Accent 1" w:semiHidden="0" w:uiPriority="66" w:unhideWhenUsed="0"/>
+    <w:lsdException w:name="Medium Grid 1 Accent 1" w:semiHidden="0" w:uiPriority="67" w:unhideWhenUsed="0"/>
+    <w:lsdException w:name="Medium Grid 2 Accent 1" w:semiHidden="0" w:uiPriority="68" w:unhideWhenUsed="0"/>
+    <w:lsdException w:name="Medium Grid 3 Accent 1" w:semiHidden="0" w:uiPriority="69" w:unhideWhenUsed="0"/>
+    <w:lsdException w:name="Dark List Accent 1" w:semiHidden="0" w:uiPriority="70" w:unhideWhenUsed="0"/>
+    <w:lsdException w:name="Colorful Shading Accent 1" w:semiHidden="0" w:uiPriority="71" w:unhideWhenUsed="0"/>
+    <w:lsdException w:name="Colorful List Accent 1" w:semiHidden="0" w:uiPriority="72" w:unhideWhenUsed="0"/>
+    <w:lsdException w:name="Colorful Grid Accent 1" w:semiHidden="0" w:uiPriority="73" w:unhideWhenUsed="0"/>
+    <w:lsdException w:name="Light Shading Accent 2" w:semiHidden="0" w:uiPriority="60" w:unhideWhenUsed="0"/>
+    <w:lsdException w:name="Light List Accent 2" w:semiHidden="0" w:uiPriority="61" w:unhideWhenUsed="0"/>
+    <w:lsdException w:name="Light Grid Accent 2" w:semiHidden="0" w:uiPriority="62" w:unhideWhenUsed="0"/>
+    <w:lsdException w:name="Medium Shading 1 Accent 2" w:semiHidden="0" w:uiPriority="63" w:unhideWhenUsed="0"/>
+    <w:lsdException w:name="Medium Shading 2 Accent 2" w:semiHidden="0" w:uiPriority="64" w:unhideWhenUsed="0"/>
+    <w:lsdException w:name="Medium List 1 Accent 2" w:semiHidden="0" w:uiPriority="65" w:unhideWhenUsed="0"/>
+    <w:lsdException w:name="Medium List 2 Accent 2" w:semiHidden="0" w:uiPriority="66" w:unhideWhenUsed="0"/>
+    <w:lsdException w:name="Medium Grid 1 Accent 2" w:semiHidden="0" w:uiPriority="67" w:unhideWhenUsed="0"/>
+    <w:lsdException w:name="Medium Grid 2 Accent 2" w:semiHidden="0" w:uiPriority="68" w:unhideWhenUsed="0"/>
+    <w:lsdException w:name="Medium Grid 3 Accent 2" w:semiHidden="0" w:uiPriority="69" w:unhideWhenUsed="0"/>
+    <w:lsdException w:name="Dark List Accent 2" w:semiHidden="0" w:uiPriority="70" w:unhideWhenUsed="0"/>
+    <w:lsdException w:name="Colorful Shading Accent 2" w:semiHidden="0" w:uiPriority="71" w:unhideWhenUsed="0"/>
+    <w:lsdException w:name="Colorful List Accent 2" w:semiHidden="0" w:uiPriority="72" w:unhideWhenUsed="0"/>
+    <w:lsdException w:name="Colorful Grid Accent 2" w:semiHidden="0" w:uiPriority="73" w:unhideWhenUsed="0"/>
+    <w:lsdException w:name="Light Shading Accent 3" w:semiHidden="0" w:uiPriority="60" w:unhideWhenUsed="0"/>
+    <w:lsdException w:name="Light List Accent 3" w:semiHidden="0" w:uiPriority="61" w:unhideWhenUsed="0"/>
+    <w:lsdException w:name="Light Grid Accent 3" w:semiHidden="0" w:uiPriority="62" w:unhideWhenUsed="0"/>
+    <w:lsdException w:name="Medium Shading 1 Accent 3" w:semiHidden="0" w:uiPriority="63" w:unhideWhenUsed="0"/>
+    <w:lsdException w:name="Medium Shading 2 Accent 3" w:semiHidden="0" w:uiPriority="64" w:unhideWhenUsed="0"/>
+    <w:lsdException w:name="Medium List 1 Accent 3" w:semiHidden="0" w:uiPriority="65" w:unhideWhenUsed="0"/>
+    <w:lsdException w:name="Medium List 2 Accent 3" w:semiHidden="0" w:uiPriority="66" w:unhideWhenUsed="0"/>
+    <w:lsdException w:name="Medium Grid 1 Accent 3" w:semiHidden="0" w:uiPriority="67" w:unhideWhenUsed="0"/>
+    <w:lsdException w:name="Medium Grid 2 Accent 3" w:semiHidden="0" w:uiPriority="68" w:unhideWhenUsed="0"/>
+    <w:lsdException w:name="Medium Grid 3 Accent 3" w:semiHidden="0" w:uiPriority="69" w:unhideWhenUsed="0"/>
+    <w:lsdException w:name="Dark List Accent 3" w:semiHidden="0" w:uiPriority="70" w:unhideWhenUsed="0"/>
+    <w:lsdException w:name="Colorful Shading Accent 3" w:semiHidden="0" w:uiPriority="71" w:unhideWhenUsed="0"/>
+    <w:lsdException w:name="Colorful List Accent 3" w:semiHidden="0" w:uiPriority="72" w:unhideWhenUsed="0"/>
+    <w:lsdException w:name="Colorful Grid Accent 3" w:semiHidden="0" w:uiPriority="73" w:unhideWhenUsed="0"/>
+    <w:lsdException w:name="Light Shading Accent 4" w:semiHidden="0" w:uiPriority="60" w:unhideWhenUsed="0"/>
+    <w:lsdException w:name="Light List Accent 4" w:semiHidden="0" w:uiPriority="61" w:unhideWhenUsed="0"/>
+    <w:lsdException w:name="Light Grid Accent 4" w:semiHidden="0" w:uiPriority="62" w:unhideWhenUsed="0"/>
+    <w:lsdException w:name="Medium Shading 1 Accent 4" w:semiHidden="0" w:uiPriority="63" w:unhideWhenUsed="0"/>
+    <w:lsdException w:name="Medium Shading 2 Accent 4" w:semiHidden="0" w:uiPriority="64" w:unhideWhenUsed="0"/>
+    <w:lsdException w:name="Medium List 1 Accent 4" w:semiHidden="0" w:uiPriority="65" w:unhideWhenUsed="0"/>
+    <w:lsdException w:name="Medium List 2 Accent 4" w:semiHidden="0" w:uiPriority="66" w:unhideWhenUsed="0"/>
+    <w:lsdException w:name="Medium Grid 1 Accent 4" w:semiHidden="0" w:uiPriority="67" w:unhideWhenUsed="0"/>
+    <w:lsdException w:name="Medium Grid 2 Accent 4" w:semiHidden="0" w:uiPriority="68" w:unhideWhenUsed="0"/>
+    <w:lsdException w:name="Medium Grid 3 Accent 4" w:semiHidden="0" w:uiPriority="69" w:unhideWhenUsed="0"/>
+    <w:lsdException w:name="Dark List Accent 4" w:semiHidden="0" w:uiPriority="70" w:unhideWhenUsed="0"/>
+    <w:lsdException w:name="Colorful Shading Accent 4" w:semiHidden="0" w:uiPriority="71" w:unhideWhenUsed="0"/>
+    <w:lsdException w:name="Colorful List Accent 4" w:semiHidden="0" w:uiPriority="72" w:unhideWhenUsed="0"/>
+    <w:lsdException w:name="Colorful Grid Accent 4" w:semiHidden="0" w:uiPriority="73" w:unhideWhenUsed="0"/>
+    <w:lsdException w:name="Light Shading Accent 5" w:semiHidden="0" w:uiPriority="60" w:unhideWhenUsed="0"/>
+    <w:lsdException w:name="Light List Accent 5" w:semiHidden="0" w:uiPriority="61" w:unhideWhenUsed="0"/>
+    <w:lsdException w:name="Light Grid Accent 5" w:semiHidden="0" w:uiPriority="62" w:unhideWhenUsed="0"/>
+    <w:lsdException w:name="Medium Shading 1 Accent 5" w:semiHidden="0" w:uiPriority="63" w:unhideWhenUsed="0"/>
+    <w:lsdException w:name="Medium Shading 2 Accent 5" w:semiHidden="0" w:uiPriority="64" w:unhideWhenUsed="0"/>
+    <w:lsdException w:name="Medium List 1 Accent 5" w:semiHidden="0" w:uiPriority="65" w:unhideWhenUsed="0"/>
+    <w:lsdException w:name="Medium List 2 Accent 5" w:semiHidden="0" w:uiPriority="66" w:unhideWhenUsed="0"/>
+    <w:lsdException w:name="Medium Grid 1 Accent 5" w:semiHidden="0" w:uiPriority="67" w:unhideWhenUsed="0"/>
+    <w:lsdException w:name="Medium Grid 2 Accent 5" w:semiHidden="0" w:uiPriority="68" w:unhideWhenUsed="0"/>
+    <w:lsdException w:name="Medium Grid 3 Accent 5" w:semiHidden="0" w:uiPriority="69" w:unhideWhenUsed="0"/>
+    <w:lsdException w:name="Dark List Accent 5" w:semiHidden="0" w:uiPriority="70" w:unhideWhenUsed="0"/>
+    <w:lsdException w:name="Colorful Shading Accent 5" w:semiHidden="0" w:uiPriority="71" w:unhideWhenUsed="0"/>
+    <w:lsdException w:name="Colorful List Accent 5" w:semiHidden="0" w:uiPriority="72" w:unhideWhenUsed="0"/>
+    <w:lsdException w:name="Colorful Grid Accent 5" w:semiHidden="0" w:uiPriority="73" w:unhideWhenUsed="0"/>
+    <w:lsdException w:name="Light Shading Accent 6" w:semiHidden="0" w:uiPriority="60" w:unhideWhenUsed="0"/>
+    <w:lsdException w:name="Light List Accent 6" w:semiHidden="0" w:uiPriority="61" w:unhideWhenUsed="0"/>
+    <w:lsdException w:name="Light Grid Accent 6" w:semiHidden="0" w:uiPriority="62" w:unhideWhenUsed="0"/>
+    <w:lsdException w:name="Medium Shading 1 Accent 6" w:semiHidden="0" w:uiPriority="63" w:unhideWhenUsed="0"/>
+    <w:lsdException w:name="Medium Shading 2 Accent 6" w:semiHidden="0" w:uiPriority="64" w:unhideWhenUsed="0"/>
+    <w:lsdException w:name="Medium List 1 Accent 6" w:semiHidden="0" w:uiPriority="65" w:unhideWhenUsed="0"/>
+    <w:lsdException w:name="Medium List 2 Accent 6" w:semiHidden="0" w:uiPriority="66" w:unhideWhenUsed="0"/>
+    <w:lsdException w:name="Medium Grid 1 Accent 6" w:semiHidden="0" w:uiPriority="67" w:unhideWhenUsed="0"/>
+    <w:lsdException w:name="Medium Grid 2 Accent 6" w:semiHidden="0" w:uiPriority="68" w:unhideWhenUsed="0"/>
+    <w:lsdException w:name="Medium Grid 3 Accent 6" w:semiHidden="0" w:uiPriority="69" w:unhideWhenUsed="0"/>
+    <w:lsdException w:name="Dark List Accent 6" w:semiHidden="0" w:uiPriority="70" w:unhideWhenUsed="0"/>
+    <w:lsdException w:name="Colorful Shading Accent 6" w:semiHidden="0" w:uiPriority="71" w:unhideWhenUsed="0"/>
+    <w:lsdException w:name="Colorful List Accent 6" w:semiHidden="0" w:uiPriority="72" w:unhideWhenUsed="0"/>
+    <w:lsdException w:name="Colorful Grid Accent 6" w:semiHidden="0" w:uiPriority="73" w:unhideWhenUsed="0"/>
+    <w:lsdException w:name="Subtle Emphasis" w:semiHidden="0" w:uiPriority="19" w:unhideWhenUsed="0" w:qFormat="1"/>
+    <w:lsdException w:name="Intense Emphasis" w:semiHidden="0" w:uiPriority="21" w:unhideWhenUsed="0" w:qFormat="1"/>
+    <w:lsdException w:name="Subtle Reference" w:semiHidden="0" w:uiPriority="31" w:unhideWhenUsed="0" w:qFormat="1"/>
+    <w:lsdException w:name="Intense Reference" w:semiHidden="0" w:uiPriority="32" w:unhideWhenUsed="0" w:qFormat="1"/>
+    <w:lsdException w:name="Book Title" w:semiHidden="0" w:uiPriority="33" w:unhideWhenUsed="0" w:qFormat="1"/>
+    <w:lsdException w:name="Bibliography" w:uiPriority="37"/>
+    <w:lsdException w:name="TOC Heading" w:uiPriority="39" w:qFormat="1"/>
+  </w:latentStyles>
+  <w:style w:type="paragraph" w:default="1" w:styleId="Normal">
+    <w:name w:val="Normal"/>
+    <w:qFormat/>
+  </w:style>
+  <w:style w:type="character" w:default="1" w:styleId="DefaultParagraphFont">
+    <w:name w:val="Default Paragraph Font"/>
+    <w:uiPriority w:val="1"/>
+    <w:semiHidden/>
+    <w:unhideWhenUsed/>
+  </w:style>
+  <w:style w:type="table" w:default="1" w:styleId="TableNormal">
+    <w:name w:val="Normal Table"/>
+    <w:uiPriority w:val="99"/>
+    <w:semiHidden/>
+    <w:unhideWhenUsed/>
+    <w:qFormat/>
+    <w:tblPr>
+      <w:tblInd w:w="0" w:type="dxa"/>
+      <w:tblCellMar>
+        <w:top w:w="0" w:type="dxa"/>
+        <w:left w:w="108" w:type="dxa"/>
+        <w:bottom w:w="0" w:type="dxa"/>
+        <w:right w:w="108" w:type="dxa"/>
+      </w:tblCellMar>
+    </w:tblPr>
+  </w:style>
+  <w:style w:type="numbering" w:default="1" w:styleId="NoList">
+    <w:name w:val="No List"/>
+    <w:uiPriority w:val="99"/>
+    <w:semiHidden/>
+    <w:unhideWhenUsed/>
+  </w:style>
+  <w:style w:type="character" w:styleId="PlaceholderText">
+    <w:name w:val="Placeholder Text"/>
+    <w:basedOn w:val="DefaultParagraphFont"/>
+    <w:uiPriority w:val="99"/>
+    <w:semiHidden/>
+    <w:rPr>
+      <w:color w:val="808080"/>
+    </w:rPr>
+  </w:style>
+  <w:style w:type="paragraph" w:customStyle="1" w:styleId="E21A7E5F5F6F408FA907F76821787BCD">
+    <w:name w:val="E21A7E5F5F6F408FA907F76821787BCD"/>
+  </w:style>
+</w:styles>
+</file>
+
+<file path=word/glossary/webSettings.xml><?xml version="1.0" encoding="utf-8"?>
+<w:webSettings xmlns:r="http://schemas.openxmlformats.org/officeDocument/2006/relationships" xmlns:w="http://schemas.openxmlformats.org/wordprocessingml/2006/main">
+  <w:optimizeForBrowser/>
+</w:webSettings>
 </file>
 
 <file path=word/theme/theme1.xml><?xml version="1.0" encoding="utf-8"?>
@@ -2682,7 +3166,7 @@
 </file>
 
 <file path=customXml/itemProps1.xml><?xml version="1.0" encoding="utf-8"?>
-<ds:datastoreItem xmlns:ds="http://schemas.openxmlformats.org/officeDocument/2006/customXml" ds:itemID="{5D4DAF4D-2B4F-4519-AA2C-D819E017C886}">
+<ds:datastoreItem xmlns:ds="http://schemas.openxmlformats.org/officeDocument/2006/customXml" ds:itemID="{EAD74158-FA53-4321-B8F6-59A521357626}">
   <ds:schemaRefs>
     <ds:schemaRef ds:uri="http://schemas.openxmlformats.org/officeDocument/2006/bibliography"/>
   </ds:schemaRefs>

</xml_diff>

<commit_message>
Update to PHS templates from Spark
</commit_message>
<xml_diff>
--- a/markdown/cover-page-update.docx
+++ b/markdown/cover-page-update.docx
@@ -1,6 +1,6 @@
 
 <file path=word/document.xml><?xml version="1.0" encoding="utf-8"?>
-<w:document xmlns:ve="http://schemas.openxmlformats.org/markup-compatibility/2006" xmlns:o="urn:schemas-microsoft-com:office:office" xmlns:r="http://schemas.openxmlformats.org/officeDocument/2006/relationships" xmlns:m="http://schemas.openxmlformats.org/officeDocument/2006/math" xmlns:v="urn:schemas-microsoft-com:vml" xmlns:wp="http://schemas.openxmlformats.org/drawingml/2006/wordprocessingDrawing" xmlns:w10="urn:schemas-microsoft-com:office:word" xmlns:w="http://schemas.openxmlformats.org/wordprocessingml/2006/main" xmlns:wne="http://schemas.microsoft.com/office/word/2006/wordml">
+<w:document xmlns:wpc="http://schemas.microsoft.com/office/word/2010/wordprocessingCanvas" xmlns:cx="http://schemas.microsoft.com/office/drawing/2014/chartex" xmlns:cx1="http://schemas.microsoft.com/office/drawing/2015/9/8/chartex" xmlns:mc="http://schemas.openxmlformats.org/markup-compatibility/2006" xmlns:o="urn:schemas-microsoft-com:office:office" xmlns:r="http://schemas.openxmlformats.org/officeDocument/2006/relationships" xmlns:m="http://schemas.openxmlformats.org/officeDocument/2006/math" xmlns:v="urn:schemas-microsoft-com:vml" xmlns:wp14="http://schemas.microsoft.com/office/word/2010/wordprocessingDrawing" xmlns:wp="http://schemas.openxmlformats.org/drawingml/2006/wordprocessingDrawing" xmlns:w10="urn:schemas-microsoft-com:office:word" xmlns:w="http://schemas.openxmlformats.org/wordprocessingml/2006/main" xmlns:w14="http://schemas.microsoft.com/office/word/2010/wordml" xmlns:w15="http://schemas.microsoft.com/office/word/2012/wordml" xmlns:w16se="http://schemas.microsoft.com/office/word/2015/wordml/symex" xmlns:wpg="http://schemas.microsoft.com/office/word/2010/wordprocessingGroup" xmlns:wpi="http://schemas.microsoft.com/office/word/2010/wordprocessingInk" xmlns:wne="http://schemas.microsoft.com/office/word/2006/wordml" xmlns:wps="http://schemas.microsoft.com/office/word/2010/wordprocessingShape" mc:Ignorable="w14 w15 w16se wp14">
   <w:body>
     <w:p>
       <w:pPr>
@@ -70,70 +70,218 @@
         <w:rPr>
           <w:rFonts w:cs="Arial"/>
           <w:noProof/>
-          <w:lang w:val="en-US" w:eastAsia="zh-TW"/>
+          <w:lang w:eastAsia="en-GB"/>
         </w:rPr>
-        <w:pict>
-          <v:shapetype id="_x0000_t202" coordsize="21600,21600" o:spt="202" path="m,l,21600r21600,l21600,xe">
-            <v:stroke joinstyle="miter"/>
-            <v:path gradientshapeok="t" o:connecttype="rect"/>
-          </v:shapetype>
-          <v:shape id="Text Box 2" o:spid="_x0000_s1026" type="#_x0000_t202" style="position:absolute;margin-left:28.35pt;margin-top:.7pt;width:428.4pt;height:170.4pt;z-index:251660288;visibility:visible;mso-width-relative:margin;mso-height-relative:margin" o:gfxdata="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" filled="f" stroked="f">
-            <v:textbox>
-              <w:txbxContent>
-                <w:bookmarkStart w:id="0" w:name="_Toc324429979" w:displacedByCustomXml="next"/>
-                <w:bookmarkStart w:id="1" w:name="_Toc324429932" w:displacedByCustomXml="next"/>
-                <w:bookmarkStart w:id="2" w:name="_Toc323040046" w:displacedByCustomXml="next"/>
-                <w:bookmarkStart w:id="3" w:name="_Toc322600037" w:displacedByCustomXml="next"/>
-                <w:bookmarkStart w:id="4" w:name="_Toc322600015" w:displacedByCustomXml="next"/>
-                <w:bookmarkStart w:id="5" w:name="_Toc322599008" w:displacedByCustomXml="next"/>
-                <w:sdt>
-                  <w:sdtPr>
-                    <w:alias w:val="Title"/>
-                    <w:tag w:val=""/>
-                    <w:id w:val="1997915227"/>
-                    <w:placeholder>
-                      <w:docPart w:val="E21A7E5F5F6F408FA907F76821787BCD"/>
-                    </w:placeholder>
-                    <w:dataBinding w:prefixMappings="xmlns:ns0='http://purl.org/dc/elements/1.1/' xmlns:ns1='http://schemas.openxmlformats.org/package/2006/metadata/core-properties' " w:xpath="/ns1:coreProperties[1]/ns0:title[1]" w:storeItemID="{6C3C8BC8-F283-45AE-878A-BAB7291924A1}"/>
-                    <w:text/>
-                  </w:sdtPr>
-                  <w:sdtContent>
+        <mc:AlternateContent>
+          <mc:Choice Requires="wps">
+            <w:drawing>
+              <wp:anchor distT="0" distB="0" distL="114300" distR="114300" simplePos="0" relativeHeight="251660288" behindDoc="0" locked="0" layoutInCell="1" allowOverlap="1">
+                <wp:simplePos x="0" y="0"/>
+                <wp:positionH relativeFrom="column">
+                  <wp:posOffset>360045</wp:posOffset>
+                </wp:positionH>
+                <wp:positionV relativeFrom="paragraph">
+                  <wp:posOffset>8890</wp:posOffset>
+                </wp:positionV>
+                <wp:extent cx="5440680" cy="1411605"/>
+                <wp:effectExtent l="0" t="0" r="0" b="0"/>
+                <wp:wrapNone/>
+                <wp:docPr id="12" name="Text Box 2"/>
+                <wp:cNvGraphicFramePr>
+                  <a:graphicFrameLocks xmlns:a="http://schemas.openxmlformats.org/drawingml/2006/main"/>
+                </wp:cNvGraphicFramePr>
+                <a:graphic xmlns:a="http://schemas.openxmlformats.org/drawingml/2006/main">
+                  <a:graphicData uri="http://schemas.microsoft.com/office/word/2010/wordprocessingShape">
+                    <wps:wsp>
+                      <wps:cNvSpPr txBox="1">
+                        <a:spLocks noChangeArrowheads="1"/>
+                      </wps:cNvSpPr>
+                      <wps:spPr bwMode="auto">
+                        <a:xfrm>
+                          <a:off x="0" y="0"/>
+                          <a:ext cx="5440680" cy="1411605"/>
+                        </a:xfrm>
+                        <a:prstGeom prst="rect">
+                          <a:avLst/>
+                        </a:prstGeom>
+                        <a:noFill/>
+                        <a:ln>
+                          <a:noFill/>
+                        </a:ln>
+                        <a:extLst>
+                          <a:ext uri="{909E8E84-426E-40DD-AFC4-6F175D3DCCD1}">
+                            <a14:hiddenFill xmlns:a14="http://schemas.microsoft.com/office/drawing/2010/main">
+                              <a:solidFill>
+                                <a:srgbClr val="FFFFFF"/>
+                              </a:solidFill>
+                            </a14:hiddenFill>
+                          </a:ext>
+                          <a:ext uri="{91240B29-F687-4F45-9708-019B960494DF}">
+                            <a14:hiddenLine xmlns:a14="http://schemas.microsoft.com/office/drawing/2010/main" w="9525">
+                              <a:solidFill>
+                                <a:srgbClr val="000000"/>
+                              </a:solidFill>
+                              <a:miter lim="800000"/>
+                              <a:headEnd/>
+                              <a:tailEnd/>
+                            </a14:hiddenLine>
+                          </a:ext>
+                        </a:extLst>
+                      </wps:spPr>
+                      <wps:txbx>
+                        <w:txbxContent>
+                          <w:bookmarkStart w:id="0" w:name="_Toc322599008" w:displacedByCustomXml="next"/>
+                          <w:bookmarkStart w:id="1" w:name="_Toc322600015" w:displacedByCustomXml="next"/>
+                          <w:bookmarkStart w:id="2" w:name="_Toc322600037" w:displacedByCustomXml="next"/>
+                          <w:bookmarkStart w:id="3" w:name="_Toc323040046" w:displacedByCustomXml="next"/>
+                          <w:bookmarkStart w:id="4" w:name="_Toc324429932" w:displacedByCustomXml="next"/>
+                          <w:bookmarkStart w:id="5" w:name="_Toc324429979" w:displacedByCustomXml="next"/>
+                          <w:sdt>
+                            <w:sdtPr>
+                              <w:rPr>
+                                <w:sz w:val="52"/>
+                                <w:szCs w:val="52"/>
+                              </w:rPr>
+                              <w:alias w:val="Title"/>
+                              <w:tag w:val=""/>
+                              <w:id w:val="1997915227"/>
+                              <w:placeholder>
+                                <w:docPart w:val="F6A31819EDF6435FB4960145E2515CFE"/>
+                              </w:placeholder>
+                              <w:dataBinding w:prefixMappings="xmlns:ns0='http://purl.org/dc/elements/1.1/' xmlns:ns1='http://schemas.openxmlformats.org/package/2006/metadata/core-properties' " w:xpath="/ns1:coreProperties[1]/ns0:title[1]" w:storeItemID="{6C3C8BC8-F283-45AE-878A-BAB7291924A1}"/>
+                              <w:text/>
+                            </w:sdtPr>
+                            <w:sdtEndPr/>
+                            <w:sdtContent>
+                              <w:p>
+                                <w:pPr>
+                                  <w:pStyle w:val="PublicationTitle"/>
+                                  <w:rPr>
+                                    <w:sz w:val="52"/>
+                                    <w:szCs w:val="52"/>
+                                  </w:rPr>
+                                </w:pPr>
+                                <w:r>
+                                  <w:rPr>
+                                    <w:sz w:val="52"/>
+                                    <w:szCs w:val="52"/>
+                                  </w:rPr>
+                                  <w:t>Percentage of End of Life Spent at Home or in a Community Setting</w:t>
+                                </w:r>
+                              </w:p>
+                            </w:sdtContent>
+                          </w:sdt>
+                          <w:p>
+                            <w:pPr>
+                              <w:pStyle w:val="Publicationdate"/>
+                            </w:pPr>
+                            <w:r>
+                              <w:t>Publication date: 06 October 2020</w:t>
+                            </w:r>
+                          </w:p>
+                          <w:bookmarkEnd w:id="5"/>
+                          <w:bookmarkEnd w:id="4"/>
+                          <w:bookmarkEnd w:id="3"/>
+                          <w:bookmarkEnd w:id="2"/>
+                          <w:bookmarkEnd w:id="1"/>
+                          <w:bookmarkEnd w:id="0"/>
+                          <w:p>
+                            <w:pPr>
+                              <w:pStyle w:val="Publicationsubtitle"/>
+                            </w:pPr>
+                          </w:p>
+                        </w:txbxContent>
+                      </wps:txbx>
+                      <wps:bodyPr rot="0" vert="horz" wrap="square" lIns="91440" tIns="45720" rIns="91440" bIns="45720" anchor="t" anchorCtr="0" upright="1">
+                        <a:noAutofit/>
+                      </wps:bodyPr>
+                    </wps:wsp>
+                  </a:graphicData>
+                </a:graphic>
+                <wp14:sizeRelH relativeFrom="margin">
+                  <wp14:pctWidth>0</wp14:pctWidth>
+                </wp14:sizeRelH>
+                <wp14:sizeRelV relativeFrom="margin">
+                  <wp14:pctHeight>0</wp14:pctHeight>
+                </wp14:sizeRelV>
+              </wp:anchor>
+            </w:drawing>
+          </mc:Choice>
+          <mc:Fallback>
+            <w:pict>
+              <v:shapetype id="_x0000_t202" coordsize="21600,21600" o:spt="202" path="m,l,21600r21600,l21600,xe">
+                <v:stroke joinstyle="miter"/>
+                <v:path gradientshapeok="t" o:connecttype="rect"/>
+              </v:shapetype>
+              <v:shape id="Text Box 2" o:spid="_x0000_s1026" type="#_x0000_t202" style="position:absolute;margin-left:28.35pt;margin-top:.7pt;width:428.4pt;height:111.15pt;z-index:251660288;visibility:visible;mso-wrap-style:square;mso-width-percent:0;mso-height-percent:0;mso-wrap-distance-left:9pt;mso-wrap-distance-top:0;mso-wrap-distance-right:9pt;mso-wrap-distance-bottom:0;mso-position-horizontal:absolute;mso-position-horizontal-relative:text;mso-position-vertical:absolute;mso-position-vertical-relative:text;mso-width-percent:0;mso-height-percent:0;mso-width-relative:margin;mso-height-relative:margin;v-text-anchor:top" o:gfxdata="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" filled="f" stroked="f">
+                <v:textbox>
+                  <w:txbxContent>
+                    <w:bookmarkStart w:id="6" w:name="_Toc322599008" w:displacedByCustomXml="next"/>
+                    <w:bookmarkStart w:id="7" w:name="_Toc322600015" w:displacedByCustomXml="next"/>
+                    <w:bookmarkStart w:id="8" w:name="_Toc322600037" w:displacedByCustomXml="next"/>
+                    <w:bookmarkStart w:id="9" w:name="_Toc323040046" w:displacedByCustomXml="next"/>
+                    <w:bookmarkStart w:id="10" w:name="_Toc324429932" w:displacedByCustomXml="next"/>
+                    <w:bookmarkStart w:id="11" w:name="_Toc324429979" w:displacedByCustomXml="next"/>
+                    <w:sdt>
+                      <w:sdtPr>
+                        <w:rPr>
+                          <w:sz w:val="52"/>
+                          <w:szCs w:val="52"/>
+                        </w:rPr>
+                        <w:alias w:val="Title"/>
+                        <w:tag w:val=""/>
+                        <w:id w:val="1997915227"/>
+                        <w:placeholder>
+                          <w:docPart w:val="F6A31819EDF6435FB4960145E2515CFE"/>
+                        </w:placeholder>
+                        <w:dataBinding w:prefixMappings="xmlns:ns0='http://purl.org/dc/elements/1.1/' xmlns:ns1='http://schemas.openxmlformats.org/package/2006/metadata/core-properties' " w:xpath="/ns1:coreProperties[1]/ns0:title[1]" w:storeItemID="{6C3C8BC8-F283-45AE-878A-BAB7291924A1}"/>
+                        <w:text/>
+                      </w:sdtPr>
+                      <w:sdtEndPr/>
+                      <w:sdtContent>
+                        <w:p>
+                          <w:pPr>
+                            <w:pStyle w:val="PublicationTitle"/>
+                            <w:rPr>
+                              <w:sz w:val="52"/>
+                              <w:szCs w:val="52"/>
+                            </w:rPr>
+                          </w:pPr>
+                          <w:r>
+                            <w:rPr>
+                              <w:sz w:val="52"/>
+                              <w:szCs w:val="52"/>
+                            </w:rPr>
+                            <w:t>Percentage of End of Life Spent at Home or in a Community Setting</w:t>
+                          </w:r>
+                        </w:p>
+                      </w:sdtContent>
+                    </w:sdt>
+                    <w:p>
+                      <w:pPr>
+                        <w:pStyle w:val="Publicationdate"/>
+                      </w:pPr>
+                      <w:r>
+                        <w:t>Publication date: 06 October 2020</w:t>
+                      </w:r>
+                    </w:p>
+                    <w:bookmarkEnd w:id="11"/>
+                    <w:bookmarkEnd w:id="10"/>
+                    <w:bookmarkEnd w:id="9"/>
+                    <w:bookmarkEnd w:id="8"/>
+                    <w:bookmarkEnd w:id="7"/>
+                    <w:bookmarkEnd w:id="6"/>
                     <w:p>
                       <w:pPr>
                         <w:pStyle w:val="Publicationsubtitle"/>
                       </w:pPr>
-                      <w:r>
-                        <w:t>Percentage of End of Life Spent at Home or in a Community Setting</w:t>
-                      </w:r>
                     </w:p>
-                  </w:sdtContent>
-                </w:sdt>
-                <w:p>
-                  <w:pPr>
-                    <w:pStyle w:val="Publicationdate"/>
-                  </w:pPr>
-                  <w:r>
-                    <w:t>Publication date: 06</w:t>
-                  </w:r>
-                  <w:r>
-                    <w:t xml:space="preserve"> October 2020</w:t>
-                  </w:r>
-                </w:p>
-                <w:bookmarkEnd w:id="5"/>
-                <w:bookmarkEnd w:id="4"/>
-                <w:bookmarkEnd w:id="3"/>
-                <w:bookmarkEnd w:id="2"/>
-                <w:bookmarkEnd w:id="1"/>
-                <w:bookmarkEnd w:id="0"/>
-                <w:p>
-                  <w:pPr>
-                    <w:pStyle w:val="Publicationsubtitle"/>
-                  </w:pPr>
-                </w:p>
-              </w:txbxContent>
-            </v:textbox>
-          </v:shape>
-        </w:pict>
+                  </w:txbxContent>
+                </v:textbox>
+              </v:shape>
+            </w:pict>
+          </mc:Fallback>
+        </mc:AlternateContent>
       </w:r>
     </w:p>
     <w:p>
@@ -156,6 +304,8 @@
           <w:rFonts w:cs="Arial"/>
         </w:rPr>
       </w:pPr>
+      <w:bookmarkStart w:id="12" w:name="_GoBack"/>
+      <w:bookmarkEnd w:id="12"/>
     </w:p>
     <w:p>
       <w:pPr>
@@ -299,6 +449,14 @@
         <w:rPr>
           <w:rFonts w:cs="Arial"/>
         </w:rPr>
+      </w:pPr>
+    </w:p>
+    <w:p>
+      <w:pPr>
+        <w:spacing w:after="200" w:line="276" w:lineRule="auto"/>
+        <w:rPr>
+          <w:rFonts w:cs="Arial"/>
+        </w:rPr>
         <w:sectPr>
           <w:headerReference w:type="default" r:id="rId8"/>
           <w:footerReference w:type="default" r:id="rId9"/>
@@ -308,6 +466,12 @@
           <w:docGrid w:linePitch="360"/>
         </w:sectPr>
       </w:pPr>
+      <w:r>
+        <w:rPr>
+          <w:rFonts w:cs="Arial"/>
+        </w:rPr>
+        <w:br w:type="page"/>
+      </w:r>
     </w:p>
     <w:p>
       <w:pPr>
@@ -318,8 +482,12 @@
       </w:pPr>
     </w:p>
     <w:sectPr>
-      <w:headerReference w:type="default" r:id="rId10"/>
-      <w:footerReference w:type="default" r:id="rId11"/>
+      <w:headerReference w:type="even" r:id="rId10"/>
+      <w:headerReference w:type="default" r:id="rId11"/>
+      <w:footerReference w:type="even" r:id="rId12"/>
+      <w:footerReference w:type="default" r:id="rId13"/>
+      <w:headerReference w:type="first" r:id="rId14"/>
+      <w:footerReference w:type="first" r:id="rId15"/>
       <w:pgSz w:w="11906" w:h="16838"/>
       <w:pgMar w:top="1418" w:right="1133" w:bottom="1134" w:left="851" w:header="0" w:footer="397" w:gutter="0"/>
       <w:pgNumType w:start="1"/>
@@ -331,7 +499,7 @@
 </file>
 
 <file path=word/endnotes.xml><?xml version="1.0" encoding="utf-8"?>
-<w:endnotes xmlns:ve="http://schemas.openxmlformats.org/markup-compatibility/2006" xmlns:o="urn:schemas-microsoft-com:office:office" xmlns:r="http://schemas.openxmlformats.org/officeDocument/2006/relationships" xmlns:m="http://schemas.openxmlformats.org/officeDocument/2006/math" xmlns:v="urn:schemas-microsoft-com:vml" xmlns:wp="http://schemas.openxmlformats.org/drawingml/2006/wordprocessingDrawing" xmlns:w10="urn:schemas-microsoft-com:office:word" xmlns:w="http://schemas.openxmlformats.org/wordprocessingml/2006/main" xmlns:wne="http://schemas.microsoft.com/office/word/2006/wordml">
+<w:endnotes xmlns:wpc="http://schemas.microsoft.com/office/word/2010/wordprocessingCanvas" xmlns:cx="http://schemas.microsoft.com/office/drawing/2014/chartex" xmlns:cx1="http://schemas.microsoft.com/office/drawing/2015/9/8/chartex" xmlns:mc="http://schemas.openxmlformats.org/markup-compatibility/2006" xmlns:o="urn:schemas-microsoft-com:office:office" xmlns:r="http://schemas.openxmlformats.org/officeDocument/2006/relationships" xmlns:m="http://schemas.openxmlformats.org/officeDocument/2006/math" xmlns:v="urn:schemas-microsoft-com:vml" xmlns:wp14="http://schemas.microsoft.com/office/word/2010/wordprocessingDrawing" xmlns:wp="http://schemas.openxmlformats.org/drawingml/2006/wordprocessingDrawing" xmlns:w10="urn:schemas-microsoft-com:office:word" xmlns:w="http://schemas.openxmlformats.org/wordprocessingml/2006/main" xmlns:w14="http://schemas.microsoft.com/office/word/2010/wordml" xmlns:w15="http://schemas.microsoft.com/office/word/2012/wordml" xmlns:w16se="http://schemas.microsoft.com/office/word/2015/wordml/symex" xmlns:wpg="http://schemas.microsoft.com/office/word/2010/wordprocessingGroup" xmlns:wpi="http://schemas.microsoft.com/office/word/2010/wordprocessingInk" xmlns:wne="http://schemas.microsoft.com/office/word/2006/wordml" xmlns:wps="http://schemas.microsoft.com/office/word/2010/wordprocessingShape" mc:Ignorable="w14 w15 w16se wp14">
   <w:endnote w:type="separator" w:id="-1">
     <w:p>
       <w:pPr>
@@ -358,7 +526,7 @@
 </file>
 
 <file path=word/footer1.xml><?xml version="1.0" encoding="utf-8"?>
-<w:ftr xmlns:ve="http://schemas.openxmlformats.org/markup-compatibility/2006" xmlns:o="urn:schemas-microsoft-com:office:office" xmlns:r="http://schemas.openxmlformats.org/officeDocument/2006/relationships" xmlns:m="http://schemas.openxmlformats.org/officeDocument/2006/math" xmlns:v="urn:schemas-microsoft-com:vml" xmlns:wp="http://schemas.openxmlformats.org/drawingml/2006/wordprocessingDrawing" xmlns:w10="urn:schemas-microsoft-com:office:word" xmlns:w="http://schemas.openxmlformats.org/wordprocessingml/2006/main" xmlns:wne="http://schemas.microsoft.com/office/word/2006/wordml">
+<w:ftr xmlns:wpc="http://schemas.microsoft.com/office/word/2010/wordprocessingCanvas" xmlns:cx="http://schemas.microsoft.com/office/drawing/2014/chartex" xmlns:cx1="http://schemas.microsoft.com/office/drawing/2015/9/8/chartex" xmlns:mc="http://schemas.openxmlformats.org/markup-compatibility/2006" xmlns:o="urn:schemas-microsoft-com:office:office" xmlns:r="http://schemas.openxmlformats.org/officeDocument/2006/relationships" xmlns:m="http://schemas.openxmlformats.org/officeDocument/2006/math" xmlns:v="urn:schemas-microsoft-com:vml" xmlns:wp14="http://schemas.microsoft.com/office/word/2010/wordprocessingDrawing" xmlns:wp="http://schemas.openxmlformats.org/drawingml/2006/wordprocessingDrawing" xmlns:w10="urn:schemas-microsoft-com:office:word" xmlns:w="http://schemas.openxmlformats.org/wordprocessingml/2006/main" xmlns:w14="http://schemas.microsoft.com/office/word/2010/wordml" xmlns:w15="http://schemas.microsoft.com/office/word/2012/wordml" xmlns:w16se="http://schemas.microsoft.com/office/word/2015/wordml/symex" xmlns:wpg="http://schemas.microsoft.com/office/word/2010/wordprocessingGroup" xmlns:wpi="http://schemas.microsoft.com/office/word/2010/wordprocessingInk" xmlns:wne="http://schemas.microsoft.com/office/word/2006/wordml" xmlns:wps="http://schemas.microsoft.com/office/word/2010/wordprocessingShape" mc:Ignorable="w14 w15 w16se wp14">
   <w:p>
     <w:pPr>
       <w:pStyle w:val="Cover-footertext"/>
@@ -366,22 +534,168 @@
     <w:r>
       <w:rPr>
         <w:noProof/>
-      </w:rPr>
-      <w:pict>
-        <v:rect id="Rectangle 13" o:spid="_x0000_s10244" alt=" &#10;" style="position:absolute;left:0;text-align:left;margin-left:0;margin-top:-4.1pt;width:604.8pt;height:85.5pt;z-index:-251649024;visibility:visible;mso-position-horizontal:left;mso-position-horizontal-relative:page;mso-width-relative:margin;mso-height-relative:margin;v-text-anchor:middle" o:gfxdata="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" fillcolor="#43358b" stroked="f" strokeweight="2pt">
-          <w10:wrap anchorx="page"/>
-        </v:rect>
-      </w:pict>
+        <w:lang w:eastAsia="en-GB"/>
+      </w:rPr>
+      <mc:AlternateContent>
+        <mc:Choice Requires="wps">
+          <w:drawing>
+            <wp:anchor distT="0" distB="0" distL="114300" distR="114300" simplePos="0" relativeHeight="251667456" behindDoc="1" locked="0" layoutInCell="1" allowOverlap="1" wp14:anchorId="10124F9B" wp14:editId="2984A4FB">
+              <wp:simplePos x="0" y="0"/>
+              <wp:positionH relativeFrom="page">
+                <wp:align>left</wp:align>
+              </wp:positionH>
+              <wp:positionV relativeFrom="paragraph">
+                <wp:posOffset>-52070</wp:posOffset>
+              </wp:positionV>
+              <wp:extent cx="7680960" cy="1085850"/>
+              <wp:effectExtent l="0" t="0" r="0" b="0"/>
+              <wp:wrapNone/>
+              <wp:docPr id="13" name="Rectangle 13" descr=" &#10;"/>
+              <wp:cNvGraphicFramePr/>
+              <a:graphic xmlns:a="http://schemas.openxmlformats.org/drawingml/2006/main">
+                <a:graphicData uri="http://schemas.microsoft.com/office/word/2010/wordprocessingShape">
+                  <wps:wsp>
+                    <wps:cNvSpPr/>
+                    <wps:spPr>
+                      <a:xfrm>
+                        <a:off x="0" y="0"/>
+                        <a:ext cx="7680960" cy="1085850"/>
+                      </a:xfrm>
+                      <a:prstGeom prst="rect">
+                        <a:avLst/>
+                      </a:prstGeom>
+                      <a:solidFill>
+                        <a:srgbClr val="43358B"/>
+                      </a:solidFill>
+                      <a:ln>
+                        <a:noFill/>
+                      </a:ln>
+                    </wps:spPr>
+                    <wps:style>
+                      <a:lnRef idx="2">
+                        <a:schemeClr val="accent1">
+                          <a:shade val="50000"/>
+                        </a:schemeClr>
+                      </a:lnRef>
+                      <a:fillRef idx="1">
+                        <a:schemeClr val="accent1"/>
+                      </a:fillRef>
+                      <a:effectRef idx="0">
+                        <a:schemeClr val="accent1"/>
+                      </a:effectRef>
+                      <a:fontRef idx="minor">
+                        <a:schemeClr val="lt1"/>
+                      </a:fontRef>
+                    </wps:style>
+                    <wps:bodyPr rot="0" spcFirstLastPara="0" vertOverflow="overflow" horzOverflow="overflow" vert="horz" wrap="square" lIns="91440" tIns="45720" rIns="91440" bIns="45720" numCol="1" spcCol="0" rtlCol="0" fromWordArt="0" anchor="ctr" anchorCtr="0" forceAA="0" compatLnSpc="1">
+                      <a:prstTxWarp prst="textNoShape">
+                        <a:avLst/>
+                      </a:prstTxWarp>
+                      <a:noAutofit/>
+                    </wps:bodyPr>
+                  </wps:wsp>
+                </a:graphicData>
+              </a:graphic>
+              <wp14:sizeRelH relativeFrom="margin">
+                <wp14:pctWidth>0</wp14:pctWidth>
+              </wp14:sizeRelH>
+              <wp14:sizeRelV relativeFrom="margin">
+                <wp14:pctHeight>0</wp14:pctHeight>
+              </wp14:sizeRelV>
+            </wp:anchor>
+          </w:drawing>
+        </mc:Choice>
+        <mc:Fallback>
+          <w:pict>
+            <v:rect w14:anchorId="57922A16" id="Rectangle 13" o:spid="_x0000_s1026" alt=" &#10;" style="position:absolute;margin-left:0;margin-top:-4.1pt;width:604.8pt;height:85.5pt;z-index:-251649024;visibility:visible;mso-wrap-style:square;mso-width-percent:0;mso-height-percent:0;mso-wrap-distance-left:9pt;mso-wrap-distance-top:0;mso-wrap-distance-right:9pt;mso-wrap-distance-bottom:0;mso-position-horizontal:left;mso-position-horizontal-relative:page;mso-position-vertical:absolute;mso-position-vertical-relative:text;mso-width-percent:0;mso-height-percent:0;mso-width-relative:margin;mso-height-relative:margin;v-text-anchor:middle" o:gfxdata="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" fillcolor="#43358b" stroked="f" strokeweight="2pt">
+              <w10:wrap anchorx="page"/>
+            </v:rect>
+          </w:pict>
+        </mc:Fallback>
+      </mc:AlternateContent>
     </w:r>
     <w:r>
       <w:rPr>
         <w:noProof/>
-      </w:rPr>
-      <w:pict>
-        <v:rect id="Rectangle 14" o:spid="_x0000_s10243" alt=" &#10;" style="position:absolute;left:0;text-align:left;margin-left:0;margin-top:-9.1pt;width:637.8pt;height:5.65pt;z-index:-251646976;visibility:visible;mso-position-horizontal:center;mso-position-horizontal-relative:margin;mso-width-relative:margin;mso-height-relative:margin;v-text-anchor:middle" o:gfxdata="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" fillcolor="#964091" stroked="f" strokeweight="2pt">
-          <w10:wrap anchorx="margin"/>
-        </v:rect>
-      </w:pict>
+        <w:lang w:eastAsia="en-GB"/>
+      </w:rPr>
+      <mc:AlternateContent>
+        <mc:Choice Requires="wps">
+          <w:drawing>
+            <wp:anchor distT="0" distB="0" distL="114300" distR="114300" simplePos="0" relativeHeight="251669504" behindDoc="1" locked="0" layoutInCell="1" allowOverlap="1" wp14:anchorId="5A63CEA6" wp14:editId="41FBA739">
+              <wp:simplePos x="0" y="0"/>
+              <wp:positionH relativeFrom="margin">
+                <wp:align>center</wp:align>
+              </wp:positionH>
+              <wp:positionV relativeFrom="paragraph">
+                <wp:posOffset>-115570</wp:posOffset>
+              </wp:positionV>
+              <wp:extent cx="8100000" cy="72000"/>
+              <wp:effectExtent l="0" t="0" r="0" b="4445"/>
+              <wp:wrapNone/>
+              <wp:docPr id="14" name="Rectangle 14" descr=" &#10;"/>
+              <wp:cNvGraphicFramePr/>
+              <a:graphic xmlns:a="http://schemas.openxmlformats.org/drawingml/2006/main">
+                <a:graphicData uri="http://schemas.microsoft.com/office/word/2010/wordprocessingShape">
+                  <wps:wsp>
+                    <wps:cNvSpPr/>
+                    <wps:spPr>
+                      <a:xfrm>
+                        <a:off x="0" y="0"/>
+                        <a:ext cx="8100000" cy="72000"/>
+                      </a:xfrm>
+                      <a:prstGeom prst="rect">
+                        <a:avLst/>
+                      </a:prstGeom>
+                      <a:solidFill>
+                        <a:srgbClr val="964091"/>
+                      </a:solidFill>
+                      <a:ln>
+                        <a:noFill/>
+                      </a:ln>
+                    </wps:spPr>
+                    <wps:style>
+                      <a:lnRef idx="2">
+                        <a:schemeClr val="accent1">
+                          <a:shade val="50000"/>
+                        </a:schemeClr>
+                      </a:lnRef>
+                      <a:fillRef idx="1">
+                        <a:schemeClr val="accent1"/>
+                      </a:fillRef>
+                      <a:effectRef idx="0">
+                        <a:schemeClr val="accent1"/>
+                      </a:effectRef>
+                      <a:fontRef idx="minor">
+                        <a:schemeClr val="lt1"/>
+                      </a:fontRef>
+                    </wps:style>
+                    <wps:bodyPr rot="0" spcFirstLastPara="0" vertOverflow="overflow" horzOverflow="overflow" vert="horz" wrap="square" lIns="91440" tIns="45720" rIns="91440" bIns="45720" numCol="1" spcCol="0" rtlCol="0" fromWordArt="0" anchor="ctr" anchorCtr="0" forceAA="0" compatLnSpc="1">
+                      <a:prstTxWarp prst="textNoShape">
+                        <a:avLst/>
+                      </a:prstTxWarp>
+                      <a:noAutofit/>
+                    </wps:bodyPr>
+                  </wps:wsp>
+                </a:graphicData>
+              </a:graphic>
+              <wp14:sizeRelH relativeFrom="margin">
+                <wp14:pctWidth>0</wp14:pctWidth>
+              </wp14:sizeRelH>
+              <wp14:sizeRelV relativeFrom="margin">
+                <wp14:pctHeight>0</wp14:pctHeight>
+              </wp14:sizeRelV>
+            </wp:anchor>
+          </w:drawing>
+        </mc:Choice>
+        <mc:Fallback>
+          <w:pict>
+            <v:rect w14:anchorId="731430D8" id="Rectangle 14" o:spid="_x0000_s1026" alt=" &#10;" style="position:absolute;margin-left:0;margin-top:-9.1pt;width:637.8pt;height:5.65pt;z-index:-251646976;visibility:visible;mso-wrap-style:square;mso-width-percent:0;mso-height-percent:0;mso-wrap-distance-left:9pt;mso-wrap-distance-top:0;mso-wrap-distance-right:9pt;mso-wrap-distance-bottom:0;mso-position-horizontal:center;mso-position-horizontal-relative:margin;mso-position-vertical:absolute;mso-position-vertical-relative:text;mso-width-percent:0;mso-height-percent:0;mso-width-relative:margin;mso-height-relative:margin;v-text-anchor:middle" o:gfxdata="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" fillcolor="#964091" stroked="f" strokeweight="2pt">
+              <w10:wrap anchorx="margin"/>
+            </v:rect>
+          </w:pict>
+        </mc:Fallback>
+      </mc:AlternateContent>
     </w:r>
     <w:r>
       <w:t>A</w:t>
@@ -395,8 +709,6 @@
     <w:r>
       <w:t>release</w:t>
     </w:r>
-    <w:bookmarkStart w:id="6" w:name="_GoBack"/>
-    <w:bookmarkEnd w:id="6"/>
     <w:r>
       <w:t xml:space="preserve"> for Scotland</w:t>
     </w:r>
@@ -405,7 +717,23 @@
 </file>
 
 <file path=word/footer2.xml><?xml version="1.0" encoding="utf-8"?>
-<w:ftr xmlns:ve="http://schemas.openxmlformats.org/markup-compatibility/2006" xmlns:o="urn:schemas-microsoft-com:office:office" xmlns:r="http://schemas.openxmlformats.org/officeDocument/2006/relationships" xmlns:m="http://schemas.openxmlformats.org/officeDocument/2006/math" xmlns:v="urn:schemas-microsoft-com:vml" xmlns:wp="http://schemas.openxmlformats.org/drawingml/2006/wordprocessingDrawing" xmlns:w10="urn:schemas-microsoft-com:office:word" xmlns:w="http://schemas.openxmlformats.org/wordprocessingml/2006/main" xmlns:wne="http://schemas.microsoft.com/office/word/2006/wordml">
+<w:ftr xmlns:wpc="http://schemas.microsoft.com/office/word/2010/wordprocessingCanvas" xmlns:cx="http://schemas.microsoft.com/office/drawing/2014/chartex" xmlns:cx1="http://schemas.microsoft.com/office/drawing/2015/9/8/chartex" xmlns:mc="http://schemas.openxmlformats.org/markup-compatibility/2006" xmlns:o="urn:schemas-microsoft-com:office:office" xmlns:r="http://schemas.openxmlformats.org/officeDocument/2006/relationships" xmlns:m="http://schemas.openxmlformats.org/officeDocument/2006/math" xmlns:v="urn:schemas-microsoft-com:vml" xmlns:wp14="http://schemas.microsoft.com/office/word/2010/wordprocessingDrawing" xmlns:wp="http://schemas.openxmlformats.org/drawingml/2006/wordprocessingDrawing" xmlns:w10="urn:schemas-microsoft-com:office:word" xmlns:w="http://schemas.openxmlformats.org/wordprocessingml/2006/main" xmlns:w14="http://schemas.microsoft.com/office/word/2010/wordml" xmlns:w15="http://schemas.microsoft.com/office/word/2012/wordml" xmlns:w16se="http://schemas.microsoft.com/office/word/2015/wordml/symex" xmlns:wpg="http://schemas.microsoft.com/office/word/2010/wordprocessingGroup" xmlns:wpi="http://schemas.microsoft.com/office/word/2010/wordprocessingInk" xmlns:wne="http://schemas.microsoft.com/office/word/2006/wordml" xmlns:wps="http://schemas.microsoft.com/office/word/2010/wordprocessingShape" mc:Ignorable="w14 w15 w16se wp14">
+  <w:p>
+    <w:pPr>
+      <w:pStyle w:val="Footer"/>
+    </w:pPr>
+  </w:p>
+</w:ftr>
+</file>
+
+<file path=word/footer3.xml><?xml version="1.0" encoding="utf-8"?>
+<w:ftr xmlns:wpc="http://schemas.microsoft.com/office/word/2010/wordprocessingCanvas" xmlns:cx="http://schemas.microsoft.com/office/drawing/2014/chartex" xmlns:cx1="http://schemas.microsoft.com/office/drawing/2015/9/8/chartex" xmlns:mc="http://schemas.openxmlformats.org/markup-compatibility/2006" xmlns:o="urn:schemas-microsoft-com:office:office" xmlns:r="http://schemas.openxmlformats.org/officeDocument/2006/relationships" xmlns:m="http://schemas.openxmlformats.org/officeDocument/2006/math" xmlns:v="urn:schemas-microsoft-com:vml" xmlns:wp14="http://schemas.microsoft.com/office/word/2010/wordprocessingDrawing" xmlns:wp="http://schemas.openxmlformats.org/drawingml/2006/wordprocessingDrawing" xmlns:w10="urn:schemas-microsoft-com:office:word" xmlns:w="http://schemas.openxmlformats.org/wordprocessingml/2006/main" xmlns:w14="http://schemas.microsoft.com/office/word/2010/wordml" xmlns:w15="http://schemas.microsoft.com/office/word/2012/wordml" xmlns:w16se="http://schemas.microsoft.com/office/word/2015/wordml/symex" xmlns:wpg="http://schemas.microsoft.com/office/word/2010/wordprocessingGroup" xmlns:wpi="http://schemas.microsoft.com/office/word/2010/wordprocessingInk" xmlns:wne="http://schemas.microsoft.com/office/word/2006/wordml" xmlns:wps="http://schemas.microsoft.com/office/word/2010/wordprocessingShape" mc:Ignorable="w14 w15 w16se wp14">
+  <w:p/>
+</w:ftr>
+</file>
+
+<file path=word/footer4.xml><?xml version="1.0" encoding="utf-8"?>
+<w:ftr xmlns:wpc="http://schemas.microsoft.com/office/word/2010/wordprocessingCanvas" xmlns:cx="http://schemas.microsoft.com/office/drawing/2014/chartex" xmlns:cx1="http://schemas.microsoft.com/office/drawing/2015/9/8/chartex" xmlns:mc="http://schemas.openxmlformats.org/markup-compatibility/2006" xmlns:o="urn:schemas-microsoft-com:office:office" xmlns:r="http://schemas.openxmlformats.org/officeDocument/2006/relationships" xmlns:m="http://schemas.openxmlformats.org/officeDocument/2006/math" xmlns:v="urn:schemas-microsoft-com:vml" xmlns:wp14="http://schemas.microsoft.com/office/word/2010/wordprocessingDrawing" xmlns:wp="http://schemas.openxmlformats.org/drawingml/2006/wordprocessingDrawing" xmlns:w10="urn:schemas-microsoft-com:office:word" xmlns:w="http://schemas.openxmlformats.org/wordprocessingml/2006/main" xmlns:w14="http://schemas.microsoft.com/office/word/2010/wordml" xmlns:w15="http://schemas.microsoft.com/office/word/2012/wordml" xmlns:w16se="http://schemas.microsoft.com/office/word/2015/wordml/symex" xmlns:wpg="http://schemas.microsoft.com/office/word/2010/wordprocessingGroup" xmlns:wpi="http://schemas.microsoft.com/office/word/2010/wordprocessingInk" xmlns:wne="http://schemas.microsoft.com/office/word/2006/wordml" xmlns:wps="http://schemas.microsoft.com/office/word/2010/wordprocessingShape" mc:Ignorable="w14 w15 w16se wp14">
   <w:p>
     <w:pPr>
       <w:pStyle w:val="Footer"/>
@@ -415,7 +743,7 @@
 </file>
 
 <file path=word/footnotes.xml><?xml version="1.0" encoding="utf-8"?>
-<w:footnotes xmlns:ve="http://schemas.openxmlformats.org/markup-compatibility/2006" xmlns:o="urn:schemas-microsoft-com:office:office" xmlns:r="http://schemas.openxmlformats.org/officeDocument/2006/relationships" xmlns:m="http://schemas.openxmlformats.org/officeDocument/2006/math" xmlns:v="urn:schemas-microsoft-com:vml" xmlns:wp="http://schemas.openxmlformats.org/drawingml/2006/wordprocessingDrawing" xmlns:w10="urn:schemas-microsoft-com:office:word" xmlns:w="http://schemas.openxmlformats.org/wordprocessingml/2006/main" xmlns:wne="http://schemas.microsoft.com/office/word/2006/wordml">
+<w:footnotes xmlns:wpc="http://schemas.microsoft.com/office/word/2010/wordprocessingCanvas" xmlns:cx="http://schemas.microsoft.com/office/drawing/2014/chartex" xmlns:cx1="http://schemas.microsoft.com/office/drawing/2015/9/8/chartex" xmlns:mc="http://schemas.openxmlformats.org/markup-compatibility/2006" xmlns:o="urn:schemas-microsoft-com:office:office" xmlns:r="http://schemas.openxmlformats.org/officeDocument/2006/relationships" xmlns:m="http://schemas.openxmlformats.org/officeDocument/2006/math" xmlns:v="urn:schemas-microsoft-com:vml" xmlns:wp14="http://schemas.microsoft.com/office/word/2010/wordprocessingDrawing" xmlns:wp="http://schemas.openxmlformats.org/drawingml/2006/wordprocessingDrawing" xmlns:w10="urn:schemas-microsoft-com:office:word" xmlns:w="http://schemas.openxmlformats.org/wordprocessingml/2006/main" xmlns:w14="http://schemas.microsoft.com/office/word/2010/wordml" xmlns:w15="http://schemas.microsoft.com/office/word/2012/wordml" xmlns:w16se="http://schemas.microsoft.com/office/word/2015/wordml/symex" xmlns:wpg="http://schemas.microsoft.com/office/word/2010/wordprocessingGroup" xmlns:wpi="http://schemas.microsoft.com/office/word/2010/wordprocessingInk" xmlns:wne="http://schemas.microsoft.com/office/word/2006/wordml" xmlns:wps="http://schemas.microsoft.com/office/word/2010/wordprocessingShape" mc:Ignorable="w14 w15 w16se wp14">
   <w:footnote w:type="separator" w:id="-1">
     <w:p>
       <w:pPr>
@@ -442,7 +770,7 @@
 </file>
 
 <file path=word/header1.xml><?xml version="1.0" encoding="utf-8"?>
-<w:hdr xmlns:ve="http://schemas.openxmlformats.org/markup-compatibility/2006" xmlns:o="urn:schemas-microsoft-com:office:office" xmlns:r="http://schemas.openxmlformats.org/officeDocument/2006/relationships" xmlns:m="http://schemas.openxmlformats.org/officeDocument/2006/math" xmlns:v="urn:schemas-microsoft-com:vml" xmlns:wp="http://schemas.openxmlformats.org/drawingml/2006/wordprocessingDrawing" xmlns:w10="urn:schemas-microsoft-com:office:word" xmlns:w="http://schemas.openxmlformats.org/wordprocessingml/2006/main" xmlns:wne="http://schemas.microsoft.com/office/word/2006/wordml">
+<w:hdr xmlns:wpc="http://schemas.microsoft.com/office/word/2010/wordprocessingCanvas" xmlns:cx="http://schemas.microsoft.com/office/drawing/2014/chartex" xmlns:cx1="http://schemas.microsoft.com/office/drawing/2015/9/8/chartex" xmlns:mc="http://schemas.openxmlformats.org/markup-compatibility/2006" xmlns:o="urn:schemas-microsoft-com:office:office" xmlns:r="http://schemas.openxmlformats.org/officeDocument/2006/relationships" xmlns:m="http://schemas.openxmlformats.org/officeDocument/2006/math" xmlns:v="urn:schemas-microsoft-com:vml" xmlns:wp14="http://schemas.microsoft.com/office/word/2010/wordprocessingDrawing" xmlns:wp="http://schemas.openxmlformats.org/drawingml/2006/wordprocessingDrawing" xmlns:w10="urn:schemas-microsoft-com:office:word" xmlns:w="http://schemas.openxmlformats.org/wordprocessingml/2006/main" xmlns:w14="http://schemas.microsoft.com/office/word/2010/wordml" xmlns:w15="http://schemas.microsoft.com/office/word/2012/wordml" xmlns:w16se="http://schemas.microsoft.com/office/word/2015/wordml/symex" xmlns:wpg="http://schemas.microsoft.com/office/word/2010/wordprocessingGroup" xmlns:wpi="http://schemas.microsoft.com/office/word/2010/wordprocessingInk" xmlns:wne="http://schemas.microsoft.com/office/word/2006/wordml" xmlns:wps="http://schemas.microsoft.com/office/word/2010/wordprocessingShape" mc:Ignorable="w14 w15 w16se wp14">
   <w:p>
     <w:pPr>
       <w:pStyle w:val="HeaderTitle"/>
@@ -471,7 +799,7 @@
           <wp:extent cx="2160000" cy="781200"/>
           <wp:effectExtent l="0" t="0" r="0" b="0"/>
           <wp:wrapNone/>
-          <wp:docPr id="1" name="Picture 1" descr="Public Health Scotland logo"/>
+          <wp:docPr id="2" name="Picture 2" descr="Public Health Scotland logo"/>
           <wp:cNvGraphicFramePr>
             <a:graphicFrameLocks xmlns:a="http://schemas.openxmlformats.org/drawingml/2006/main" noChangeAspect="1"/>
           </wp:cNvGraphicFramePr>
@@ -486,7 +814,7 @@
                   <a:blip r:embed="rId1">
                     <a:extLst>
                       <a:ext uri="{28A0092B-C50C-407E-A947-70E740481C1C}">
-                        <a14:useLocalDpi xmlns:a14="http://schemas.microsoft.com/office/drawing/2010/main" xmlns:wps="http://schemas.microsoft.com/office/word/2010/wordprocessingShape" xmlns:wpi="http://schemas.microsoft.com/office/word/2010/wordprocessingInk" xmlns:wpg="http://schemas.microsoft.com/office/word/2010/wordprocessingGroup" xmlns:w16se="http://schemas.microsoft.com/office/word/2015/wordml/symex" xmlns:w16cid="http://schemas.microsoft.com/office/word/2016/wordml/cid" xmlns:w15="http://schemas.microsoft.com/office/word/2012/wordml" xmlns:w14="http://schemas.microsoft.com/office/word/2010/wordml" xmlns:w="http://schemas.openxmlformats.org/wordprocessingml/2006/main" xmlns:w10="urn:schemas-microsoft-com:office:word" xmlns:wp14="http://schemas.microsoft.com/office/word/2010/wordprocessingDrawing" xmlns:v="urn:schemas-microsoft-com:vml" xmlns:o="urn:schemas-microsoft-com:office:office" xmlns:am3d="http://schemas.microsoft.com/office/drawing/2017/model3d" xmlns:aink="http://schemas.microsoft.com/office/drawing/2016/ink" xmlns:mc="http://schemas.openxmlformats.org/markup-compatibility/2006" xmlns:cx8="http://schemas.microsoft.com/office/drawing/2016/5/14/chartex" xmlns:cx7="http://schemas.microsoft.com/office/drawing/2016/5/13/chartex" xmlns:cx6="http://schemas.microsoft.com/office/drawing/2016/5/12/chartex" xmlns:cx5="http://schemas.microsoft.com/office/drawing/2016/5/11/chartex" xmlns:cx4="http://schemas.microsoft.com/office/drawing/2016/5/10/chartex" xmlns:cx3="http://schemas.microsoft.com/office/drawing/2016/5/9/chartex" xmlns:cx2="http://schemas.microsoft.com/office/drawing/2015/10/21/chartex" xmlns:cx1="http://schemas.microsoft.com/office/drawing/2015/9/8/chartex" xmlns:cx="http://schemas.microsoft.com/office/drawing/2014/chartex" xmlns:wpc="http://schemas.microsoft.com/office/word/2010/wordprocessingCanvas" xmlns="" val="0"/>
+                        <a14:useLocalDpi xmlns:a14="http://schemas.microsoft.com/office/drawing/2010/main" val="0"/>
                       </a:ext>
                     </a:extLst>
                   </a:blip>
@@ -506,6 +834,12 @@
               </pic:pic>
             </a:graphicData>
           </a:graphic>
+          <wp14:sizeRelH relativeFrom="margin">
+            <wp14:pctWidth>0</wp14:pctWidth>
+          </wp14:sizeRelH>
+          <wp14:sizeRelV relativeFrom="margin">
+            <wp14:pctHeight>0</wp14:pctHeight>
+          </wp14:sizeRelV>
         </wp:anchor>
       </w:drawing>
     </w:r>
@@ -537,7 +871,23 @@
 </file>
 
 <file path=word/header2.xml><?xml version="1.0" encoding="utf-8"?>
-<w:hdr xmlns:ve="http://schemas.openxmlformats.org/markup-compatibility/2006" xmlns:o="urn:schemas-microsoft-com:office:office" xmlns:r="http://schemas.openxmlformats.org/officeDocument/2006/relationships" xmlns:m="http://schemas.openxmlformats.org/officeDocument/2006/math" xmlns:v="urn:schemas-microsoft-com:vml" xmlns:wp="http://schemas.openxmlformats.org/drawingml/2006/wordprocessingDrawing" xmlns:w10="urn:schemas-microsoft-com:office:word" xmlns:w="http://schemas.openxmlformats.org/wordprocessingml/2006/main" xmlns:wne="http://schemas.microsoft.com/office/word/2006/wordml">
+<w:hdr xmlns:wpc="http://schemas.microsoft.com/office/word/2010/wordprocessingCanvas" xmlns:cx="http://schemas.microsoft.com/office/drawing/2014/chartex" xmlns:cx1="http://schemas.microsoft.com/office/drawing/2015/9/8/chartex" xmlns:mc="http://schemas.openxmlformats.org/markup-compatibility/2006" xmlns:o="urn:schemas-microsoft-com:office:office" xmlns:r="http://schemas.openxmlformats.org/officeDocument/2006/relationships" xmlns:m="http://schemas.openxmlformats.org/officeDocument/2006/math" xmlns:v="urn:schemas-microsoft-com:vml" xmlns:wp14="http://schemas.microsoft.com/office/word/2010/wordprocessingDrawing" xmlns:wp="http://schemas.openxmlformats.org/drawingml/2006/wordprocessingDrawing" xmlns:w10="urn:schemas-microsoft-com:office:word" xmlns:w="http://schemas.openxmlformats.org/wordprocessingml/2006/main" xmlns:w14="http://schemas.microsoft.com/office/word/2010/wordml" xmlns:w15="http://schemas.microsoft.com/office/word/2012/wordml" xmlns:w16se="http://schemas.microsoft.com/office/word/2015/wordml/symex" xmlns:wpg="http://schemas.microsoft.com/office/word/2010/wordprocessingGroup" xmlns:wpi="http://schemas.microsoft.com/office/word/2010/wordprocessingInk" xmlns:wne="http://schemas.microsoft.com/office/word/2006/wordml" xmlns:wps="http://schemas.microsoft.com/office/word/2010/wordprocessingShape" mc:Ignorable="w14 w15 w16se wp14">
+  <w:p>
+    <w:pPr>
+      <w:pStyle w:val="Header"/>
+    </w:pPr>
+  </w:p>
+</w:hdr>
+</file>
+
+<file path=word/header3.xml><?xml version="1.0" encoding="utf-8"?>
+<w:hdr xmlns:wpc="http://schemas.microsoft.com/office/word/2010/wordprocessingCanvas" xmlns:cx="http://schemas.microsoft.com/office/drawing/2014/chartex" xmlns:cx1="http://schemas.microsoft.com/office/drawing/2015/9/8/chartex" xmlns:mc="http://schemas.openxmlformats.org/markup-compatibility/2006" xmlns:o="urn:schemas-microsoft-com:office:office" xmlns:r="http://schemas.openxmlformats.org/officeDocument/2006/relationships" xmlns:m="http://schemas.openxmlformats.org/officeDocument/2006/math" xmlns:v="urn:schemas-microsoft-com:vml" xmlns:wp14="http://schemas.microsoft.com/office/word/2010/wordprocessingDrawing" xmlns:wp="http://schemas.openxmlformats.org/drawingml/2006/wordprocessingDrawing" xmlns:w10="urn:schemas-microsoft-com:office:word" xmlns:w="http://schemas.openxmlformats.org/wordprocessingml/2006/main" xmlns:w14="http://schemas.microsoft.com/office/word/2010/wordml" xmlns:w15="http://schemas.microsoft.com/office/word/2012/wordml" xmlns:w16se="http://schemas.microsoft.com/office/word/2015/wordml/symex" xmlns:wpg="http://schemas.microsoft.com/office/word/2010/wordprocessingGroup" xmlns:wpi="http://schemas.microsoft.com/office/word/2010/wordprocessingInk" xmlns:wne="http://schemas.microsoft.com/office/word/2006/wordml" xmlns:wps="http://schemas.microsoft.com/office/word/2010/wordprocessingShape" mc:Ignorable="w14 w15 w16se wp14">
+  <w:p/>
+</w:hdr>
+</file>
+
+<file path=word/header4.xml><?xml version="1.0" encoding="utf-8"?>
+<w:hdr xmlns:wpc="http://schemas.microsoft.com/office/word/2010/wordprocessingCanvas" xmlns:cx="http://schemas.microsoft.com/office/drawing/2014/chartex" xmlns:cx1="http://schemas.microsoft.com/office/drawing/2015/9/8/chartex" xmlns:mc="http://schemas.openxmlformats.org/markup-compatibility/2006" xmlns:o="urn:schemas-microsoft-com:office:office" xmlns:r="http://schemas.openxmlformats.org/officeDocument/2006/relationships" xmlns:m="http://schemas.openxmlformats.org/officeDocument/2006/math" xmlns:v="urn:schemas-microsoft-com:vml" xmlns:wp14="http://schemas.microsoft.com/office/word/2010/wordprocessingDrawing" xmlns:wp="http://schemas.openxmlformats.org/drawingml/2006/wordprocessingDrawing" xmlns:w10="urn:schemas-microsoft-com:office:word" xmlns:w="http://schemas.openxmlformats.org/wordprocessingml/2006/main" xmlns:w14="http://schemas.microsoft.com/office/word/2010/wordml" xmlns:w15="http://schemas.microsoft.com/office/word/2012/wordml" xmlns:w16se="http://schemas.microsoft.com/office/word/2015/wordml/symex" xmlns:wpg="http://schemas.microsoft.com/office/word/2010/wordprocessingGroup" xmlns:wpi="http://schemas.microsoft.com/office/word/2010/wordprocessingInk" xmlns:wne="http://schemas.microsoft.com/office/word/2006/wordml" xmlns:wps="http://schemas.microsoft.com/office/word/2010/wordprocessingShape" mc:Ignorable="w14 w15 w16se wp14">
   <w:p>
     <w:pPr>
       <w:pStyle w:val="Header"/>
@@ -547,8 +897,8 @@
 </file>
 
 <file path=word/numbering.xml><?xml version="1.0" encoding="utf-8"?>
-<w:numbering xmlns:ve="http://schemas.openxmlformats.org/markup-compatibility/2006" xmlns:o="urn:schemas-microsoft-com:office:office" xmlns:r="http://schemas.openxmlformats.org/officeDocument/2006/relationships" xmlns:m="http://schemas.openxmlformats.org/officeDocument/2006/math" xmlns:v="urn:schemas-microsoft-com:vml" xmlns:wp="http://schemas.openxmlformats.org/drawingml/2006/wordprocessingDrawing" xmlns:w10="urn:schemas-microsoft-com:office:word" xmlns:w="http://schemas.openxmlformats.org/wordprocessingml/2006/main" xmlns:wne="http://schemas.microsoft.com/office/word/2006/wordml">
-  <w:abstractNum w:abstractNumId="0">
+<w:numbering xmlns:wpc="http://schemas.microsoft.com/office/word/2010/wordprocessingCanvas" xmlns:cx="http://schemas.microsoft.com/office/drawing/2014/chartex" xmlns:cx1="http://schemas.microsoft.com/office/drawing/2015/9/8/chartex" xmlns:mc="http://schemas.openxmlformats.org/markup-compatibility/2006" xmlns:o="urn:schemas-microsoft-com:office:office" xmlns:r="http://schemas.openxmlformats.org/officeDocument/2006/relationships" xmlns:m="http://schemas.openxmlformats.org/officeDocument/2006/math" xmlns:v="urn:schemas-microsoft-com:vml" xmlns:wp14="http://schemas.microsoft.com/office/word/2010/wordprocessingDrawing" xmlns:wp="http://schemas.openxmlformats.org/drawingml/2006/wordprocessingDrawing" xmlns:w10="urn:schemas-microsoft-com:office:word" xmlns:w="http://schemas.openxmlformats.org/wordprocessingml/2006/main" xmlns:w14="http://schemas.microsoft.com/office/word/2010/wordml" xmlns:w15="http://schemas.microsoft.com/office/word/2012/wordml" xmlns:w16se="http://schemas.microsoft.com/office/word/2015/wordml/symex" xmlns:wpg="http://schemas.microsoft.com/office/word/2010/wordprocessingGroup" xmlns:wpi="http://schemas.microsoft.com/office/word/2010/wordprocessingInk" xmlns:wne="http://schemas.microsoft.com/office/word/2006/wordml" xmlns:wps="http://schemas.microsoft.com/office/word/2010/wordprocessingShape" mc:Ignorable="w14 w15 w16se wp14">
+  <w:abstractNum w:abstractNumId="0" w15:restartNumberingAfterBreak="0">
     <w:nsid w:val="FFFFFF7C"/>
     <w:multiLevelType w:val="singleLevel"/>
     <w:tmpl w:val="486223BA"/>
@@ -565,7 +915,7 @@
       </w:pPr>
     </w:lvl>
   </w:abstractNum>
-  <w:abstractNum w:abstractNumId="1">
+  <w:abstractNum w:abstractNumId="1" w15:restartNumberingAfterBreak="0">
     <w:nsid w:val="FFFFFF7D"/>
     <w:multiLevelType w:val="singleLevel"/>
     <w:tmpl w:val="E242A16C"/>
@@ -582,7 +932,7 @@
       </w:pPr>
     </w:lvl>
   </w:abstractNum>
-  <w:abstractNum w:abstractNumId="2">
+  <w:abstractNum w:abstractNumId="2" w15:restartNumberingAfterBreak="0">
     <w:nsid w:val="FFFFFF7E"/>
     <w:multiLevelType w:val="singleLevel"/>
     <w:tmpl w:val="1286F8F2"/>
@@ -599,7 +949,7 @@
       </w:pPr>
     </w:lvl>
   </w:abstractNum>
-  <w:abstractNum w:abstractNumId="3">
+  <w:abstractNum w:abstractNumId="3" w15:restartNumberingAfterBreak="0">
     <w:nsid w:val="FFFFFF7F"/>
     <w:multiLevelType w:val="singleLevel"/>
     <w:tmpl w:val="6A6AC592"/>
@@ -616,7 +966,7 @@
       </w:pPr>
     </w:lvl>
   </w:abstractNum>
-  <w:abstractNum w:abstractNumId="4">
+  <w:abstractNum w:abstractNumId="4" w15:restartNumberingAfterBreak="0">
     <w:nsid w:val="FFFFFF80"/>
     <w:multiLevelType w:val="singleLevel"/>
     <w:tmpl w:val="2EA4B88A"/>
@@ -636,7 +986,7 @@
       </w:rPr>
     </w:lvl>
   </w:abstractNum>
-  <w:abstractNum w:abstractNumId="5">
+  <w:abstractNum w:abstractNumId="5" w15:restartNumberingAfterBreak="0">
     <w:nsid w:val="FFFFFF81"/>
     <w:multiLevelType w:val="singleLevel"/>
     <w:tmpl w:val="F06E722A"/>
@@ -656,7 +1006,7 @@
       </w:rPr>
     </w:lvl>
   </w:abstractNum>
-  <w:abstractNum w:abstractNumId="6">
+  <w:abstractNum w:abstractNumId="6" w15:restartNumberingAfterBreak="0">
     <w:nsid w:val="FFFFFF82"/>
     <w:multiLevelType w:val="singleLevel"/>
     <w:tmpl w:val="FA6A6012"/>
@@ -676,7 +1026,7 @@
       </w:rPr>
     </w:lvl>
   </w:abstractNum>
-  <w:abstractNum w:abstractNumId="7">
+  <w:abstractNum w:abstractNumId="7" w15:restartNumberingAfterBreak="0">
     <w:nsid w:val="FFFFFF83"/>
     <w:multiLevelType w:val="singleLevel"/>
     <w:tmpl w:val="800244A0"/>
@@ -696,7 +1046,7 @@
       </w:rPr>
     </w:lvl>
   </w:abstractNum>
-  <w:abstractNum w:abstractNumId="8">
+  <w:abstractNum w:abstractNumId="8" w15:restartNumberingAfterBreak="0">
     <w:nsid w:val="FFFFFF88"/>
     <w:multiLevelType w:val="singleLevel"/>
     <w:tmpl w:val="3412DFAC"/>
@@ -713,7 +1063,7 @@
       </w:pPr>
     </w:lvl>
   </w:abstractNum>
-  <w:abstractNum w:abstractNumId="9">
+  <w:abstractNum w:abstractNumId="9" w15:restartNumberingAfterBreak="0">
     <w:nsid w:val="FFFFFF89"/>
     <w:multiLevelType w:val="singleLevel"/>
     <w:tmpl w:val="C6180D4A"/>
@@ -734,7 +1084,7 @@
       </w:rPr>
     </w:lvl>
   </w:abstractNum>
-  <w:abstractNum w:abstractNumId="10">
+  <w:abstractNum w:abstractNumId="10" w15:restartNumberingAfterBreak="0">
     <w:nsid w:val="13F96EA2"/>
     <w:multiLevelType w:val="hybridMultilevel"/>
     <w:tmpl w:val="33E645EC"/>
@@ -847,7 +1197,7 @@
       </w:rPr>
     </w:lvl>
   </w:abstractNum>
-  <w:abstractNum w:abstractNumId="11">
+  <w:abstractNum w:abstractNumId="11" w15:restartNumberingAfterBreak="0">
     <w:nsid w:val="169465B8"/>
     <w:multiLevelType w:val="hybridMultilevel"/>
     <w:tmpl w:val="23246A4E"/>
@@ -934,7 +1284,7 @@
       </w:pPr>
     </w:lvl>
   </w:abstractNum>
-  <w:abstractNum w:abstractNumId="12">
+  <w:abstractNum w:abstractNumId="12" w15:restartNumberingAfterBreak="0">
     <w:nsid w:val="1D6266D0"/>
     <w:multiLevelType w:val="hybridMultilevel"/>
     <w:tmpl w:val="E5825E3E"/>
@@ -1023,7 +1373,7 @@
       </w:pPr>
     </w:lvl>
   </w:abstractNum>
-  <w:abstractNum w:abstractNumId="13">
+  <w:abstractNum w:abstractNumId="13" w15:restartNumberingAfterBreak="0">
     <w:nsid w:val="23FD68F0"/>
     <w:multiLevelType w:val="multilevel"/>
     <w:tmpl w:val="720EEA60"/>
@@ -1173,7 +1523,7 @@
       </w:rPr>
     </w:lvl>
   </w:abstractNum>
-  <w:abstractNum w:abstractNumId="14">
+  <w:abstractNum w:abstractNumId="14" w15:restartNumberingAfterBreak="0">
     <w:nsid w:val="4C7E4D1C"/>
     <w:multiLevelType w:val="hybridMultilevel"/>
     <w:tmpl w:val="98848E90"/>
@@ -1262,7 +1612,7 @@
       </w:pPr>
     </w:lvl>
   </w:abstractNum>
-  <w:abstractNum w:abstractNumId="15">
+  <w:abstractNum w:abstractNumId="15" w15:restartNumberingAfterBreak="0">
     <w:nsid w:val="558F03AD"/>
     <w:multiLevelType w:val="hybridMultilevel"/>
     <w:tmpl w:val="7BC83DBE"/>
@@ -1375,7 +1725,7 @@
       </w:rPr>
     </w:lvl>
   </w:abstractNum>
-  <w:abstractNum w:abstractNumId="16">
+  <w:abstractNum w:abstractNumId="16" w15:restartNumberingAfterBreak="0">
     <w:nsid w:val="5DA84F36"/>
     <w:multiLevelType w:val="hybridMultilevel"/>
     <w:tmpl w:val="11006A04"/>
@@ -1488,7 +1838,7 @@
       </w:rPr>
     </w:lvl>
   </w:abstractNum>
-  <w:abstractNum w:abstractNumId="17">
+  <w:abstractNum w:abstractNumId="17" w15:restartNumberingAfterBreak="0">
     <w:nsid w:val="7B2463C0"/>
     <w:multiLevelType w:val="hybridMultilevel"/>
     <w:tmpl w:val="0B922284"/>
@@ -1632,7 +1982,7 @@
 </file>
 
 <file path=word/styles.xml><?xml version="1.0" encoding="utf-8"?>
-<w:styles xmlns:r="http://schemas.openxmlformats.org/officeDocument/2006/relationships" xmlns:w="http://schemas.openxmlformats.org/wordprocessingml/2006/main">
+<w:styles xmlns:mc="http://schemas.openxmlformats.org/markup-compatibility/2006" xmlns:r="http://schemas.openxmlformats.org/officeDocument/2006/relationships" xmlns:w="http://schemas.openxmlformats.org/wordprocessingml/2006/main" xmlns:w14="http://schemas.microsoft.com/office/word/2010/wordml" xmlns:w15="http://schemas.microsoft.com/office/word/2012/wordml" xmlns:w16se="http://schemas.microsoft.com/office/word/2015/wordml/symex" mc:Ignorable="w14 w15 w16se">
   <w:docDefaults>
     <w:rPrDefault>
       <w:rPr>
@@ -1648,145 +1998,378 @@
       </w:pPr>
     </w:pPrDefault>
   </w:docDefaults>
-  <w:latentStyles w:defLockedState="0" w:defUIPriority="99" w:defSemiHidden="1" w:defUnhideWhenUsed="1" w:defQFormat="0" w:count="267">
-    <w:lsdException w:name="Normal" w:semiHidden="0" w:uiPriority="0" w:unhideWhenUsed="0" w:qFormat="1"/>
-    <w:lsdException w:name="heading 1" w:semiHidden="0" w:uiPriority="9" w:unhideWhenUsed="0" w:qFormat="1"/>
-    <w:lsdException w:name="heading 2" w:uiPriority="9" w:qFormat="1"/>
-    <w:lsdException w:name="heading 3" w:uiPriority="9" w:qFormat="1"/>
-    <w:lsdException w:name="heading 4" w:uiPriority="9"/>
-    <w:lsdException w:name="heading 5" w:uiPriority="9" w:qFormat="1"/>
-    <w:lsdException w:name="heading 6" w:uiPriority="9" w:qFormat="1"/>
-    <w:lsdException w:name="heading 7" w:uiPriority="9" w:qFormat="1"/>
-    <w:lsdException w:name="heading 8" w:uiPriority="9" w:qFormat="1"/>
-    <w:lsdException w:name="heading 9" w:uiPriority="9" w:qFormat="1"/>
-    <w:lsdException w:name="toc 1" w:uiPriority="39"/>
-    <w:lsdException w:name="toc 2" w:uiPriority="39"/>
-    <w:lsdException w:name="toc 3" w:uiPriority="39"/>
-    <w:lsdException w:name="toc 4" w:uiPriority="39"/>
-    <w:lsdException w:name="toc 5" w:uiPriority="39"/>
-    <w:lsdException w:name="toc 6" w:uiPriority="39"/>
-    <w:lsdException w:name="toc 7" w:uiPriority="39"/>
-    <w:lsdException w:name="toc 8" w:uiPriority="39"/>
-    <w:lsdException w:name="toc 9" w:uiPriority="39"/>
-    <w:lsdException w:name="caption" w:uiPriority="35" w:qFormat="1"/>
-    <w:lsdException w:name="List Bullet" w:uiPriority="0"/>
-    <w:lsdException w:name="Title" w:semiHidden="0" w:uiPriority="10" w:unhideWhenUsed="0"/>
-    <w:lsdException w:name="Default Paragraph Font" w:uiPriority="1"/>
-    <w:lsdException w:name="Subtitle" w:semiHidden="0" w:uiPriority="11" w:unhideWhenUsed="0"/>
-    <w:lsdException w:name="Strong" w:semiHidden="0" w:uiPriority="22" w:unhideWhenUsed="0"/>
-    <w:lsdException w:name="Emphasis" w:semiHidden="0" w:uiPriority="20" w:unhideWhenUsed="0"/>
-    <w:lsdException w:name="Table Grid" w:semiHidden="0" w:uiPriority="59" w:unhideWhenUsed="0"/>
-    <w:lsdException w:name="Placeholder Text" w:unhideWhenUsed="0"/>
-    <w:lsdException w:name="No Spacing" w:semiHidden="0" w:uiPriority="1" w:unhideWhenUsed="0"/>
-    <w:lsdException w:name="Light Shading" w:semiHidden="0" w:uiPriority="60" w:unhideWhenUsed="0"/>
-    <w:lsdException w:name="Light List" w:semiHidden="0" w:uiPriority="61" w:unhideWhenUsed="0"/>
-    <w:lsdException w:name="Light Grid" w:semiHidden="0" w:uiPriority="62" w:unhideWhenUsed="0"/>
-    <w:lsdException w:name="Medium Shading 1" w:semiHidden="0" w:uiPriority="63" w:unhideWhenUsed="0"/>
-    <w:lsdException w:name="Medium Shading 2" w:semiHidden="0" w:uiPriority="64" w:unhideWhenUsed="0"/>
-    <w:lsdException w:name="Medium List 1" w:semiHidden="0" w:uiPriority="65" w:unhideWhenUsed="0"/>
-    <w:lsdException w:name="Medium List 2" w:semiHidden="0" w:uiPriority="66" w:unhideWhenUsed="0"/>
-    <w:lsdException w:name="Medium Grid 1" w:semiHidden="0" w:uiPriority="67" w:unhideWhenUsed="0"/>
-    <w:lsdException w:name="Medium Grid 2" w:semiHidden="0" w:uiPriority="68" w:unhideWhenUsed="0"/>
-    <w:lsdException w:name="Medium Grid 3" w:semiHidden="0" w:uiPriority="69" w:unhideWhenUsed="0"/>
-    <w:lsdException w:name="Dark List" w:semiHidden="0" w:uiPriority="70" w:unhideWhenUsed="0"/>
-    <w:lsdException w:name="Colorful Shading" w:semiHidden="0" w:uiPriority="71" w:unhideWhenUsed="0"/>
-    <w:lsdException w:name="Colorful List" w:semiHidden="0" w:uiPriority="72" w:unhideWhenUsed="0"/>
-    <w:lsdException w:name="Colorful Grid" w:semiHidden="0" w:uiPriority="73" w:unhideWhenUsed="0"/>
-    <w:lsdException w:name="Light Shading Accent 1" w:semiHidden="0" w:uiPriority="60" w:unhideWhenUsed="0"/>
-    <w:lsdException w:name="Light List Accent 1" w:semiHidden="0" w:uiPriority="61" w:unhideWhenUsed="0"/>
-    <w:lsdException w:name="Light Grid Accent 1" w:semiHidden="0" w:uiPriority="62" w:unhideWhenUsed="0"/>
-    <w:lsdException w:name="Medium Shading 1 Accent 1" w:semiHidden="0" w:uiPriority="63" w:unhideWhenUsed="0"/>
-    <w:lsdException w:name="Medium Shading 2 Accent 1" w:semiHidden="0" w:uiPriority="64" w:unhideWhenUsed="0"/>
-    <w:lsdException w:name="Medium List 1 Accent 1" w:semiHidden="0" w:uiPriority="65" w:unhideWhenUsed="0"/>
-    <w:lsdException w:name="Revision" w:unhideWhenUsed="0"/>
-    <w:lsdException w:name="List Paragraph" w:semiHidden="0" w:uiPriority="34" w:unhideWhenUsed="0"/>
-    <w:lsdException w:name="Quote" w:semiHidden="0" w:uiPriority="29" w:unhideWhenUsed="0"/>
-    <w:lsdException w:name="Intense Quote" w:semiHidden="0" w:uiPriority="30" w:unhideWhenUsed="0"/>
-    <w:lsdException w:name="Medium List 2 Accent 1" w:semiHidden="0" w:uiPriority="66" w:unhideWhenUsed="0"/>
-    <w:lsdException w:name="Medium Grid 1 Accent 1" w:semiHidden="0" w:uiPriority="67" w:unhideWhenUsed="0"/>
-    <w:lsdException w:name="Medium Grid 2 Accent 1" w:semiHidden="0" w:uiPriority="68" w:unhideWhenUsed="0"/>
-    <w:lsdException w:name="Medium Grid 3 Accent 1" w:semiHidden="0" w:uiPriority="69" w:unhideWhenUsed="0"/>
-    <w:lsdException w:name="Dark List Accent 1" w:semiHidden="0" w:uiPriority="70" w:unhideWhenUsed="0"/>
-    <w:lsdException w:name="Colorful Shading Accent 1" w:semiHidden="0" w:uiPriority="71" w:unhideWhenUsed="0"/>
-    <w:lsdException w:name="Colorful List Accent 1" w:semiHidden="0" w:uiPriority="72" w:unhideWhenUsed="0"/>
-    <w:lsdException w:name="Colorful Grid Accent 1" w:semiHidden="0" w:uiPriority="73" w:unhideWhenUsed="0"/>
-    <w:lsdException w:name="Light Shading Accent 2" w:semiHidden="0" w:uiPriority="60" w:unhideWhenUsed="0"/>
-    <w:lsdException w:name="Light List Accent 2" w:semiHidden="0" w:uiPriority="61" w:unhideWhenUsed="0"/>
-    <w:lsdException w:name="Light Grid Accent 2" w:semiHidden="0" w:uiPriority="62" w:unhideWhenUsed="0"/>
-    <w:lsdException w:name="Medium Shading 1 Accent 2" w:semiHidden="0" w:uiPriority="63" w:unhideWhenUsed="0"/>
-    <w:lsdException w:name="Medium Shading 2 Accent 2" w:semiHidden="0" w:uiPriority="64" w:unhideWhenUsed="0"/>
-    <w:lsdException w:name="Medium List 1 Accent 2" w:semiHidden="0" w:uiPriority="65" w:unhideWhenUsed="0"/>
-    <w:lsdException w:name="Medium List 2 Accent 2" w:semiHidden="0" w:uiPriority="66" w:unhideWhenUsed="0"/>
-    <w:lsdException w:name="Medium Grid 1 Accent 2" w:semiHidden="0" w:uiPriority="67" w:unhideWhenUsed="0"/>
-    <w:lsdException w:name="Medium Grid 2 Accent 2" w:semiHidden="0" w:uiPriority="68" w:unhideWhenUsed="0"/>
-    <w:lsdException w:name="Medium Grid 3 Accent 2" w:semiHidden="0" w:uiPriority="69" w:unhideWhenUsed="0"/>
-    <w:lsdException w:name="Dark List Accent 2" w:semiHidden="0" w:uiPriority="70" w:unhideWhenUsed="0"/>
-    <w:lsdException w:name="Colorful Shading Accent 2" w:semiHidden="0" w:uiPriority="71" w:unhideWhenUsed="0"/>
-    <w:lsdException w:name="Colorful List Accent 2" w:semiHidden="0" w:uiPriority="72" w:unhideWhenUsed="0"/>
-    <w:lsdException w:name="Colorful Grid Accent 2" w:semiHidden="0" w:uiPriority="73" w:unhideWhenUsed="0"/>
-    <w:lsdException w:name="Light Shading Accent 3" w:semiHidden="0" w:uiPriority="60" w:unhideWhenUsed="0"/>
-    <w:lsdException w:name="Light List Accent 3" w:semiHidden="0" w:uiPriority="61" w:unhideWhenUsed="0"/>
-    <w:lsdException w:name="Light Grid Accent 3" w:semiHidden="0" w:uiPriority="62" w:unhideWhenUsed="0"/>
-    <w:lsdException w:name="Medium Shading 1 Accent 3" w:semiHidden="0" w:uiPriority="63" w:unhideWhenUsed="0"/>
-    <w:lsdException w:name="Medium Shading 2 Accent 3" w:semiHidden="0" w:uiPriority="64" w:unhideWhenUsed="0"/>
-    <w:lsdException w:name="Medium List 1 Accent 3" w:semiHidden="0" w:uiPriority="65" w:unhideWhenUsed="0"/>
-    <w:lsdException w:name="Medium List 2 Accent 3" w:semiHidden="0" w:uiPriority="66" w:unhideWhenUsed="0"/>
-    <w:lsdException w:name="Medium Grid 1 Accent 3" w:semiHidden="0" w:uiPriority="67" w:unhideWhenUsed="0"/>
-    <w:lsdException w:name="Medium Grid 2 Accent 3" w:semiHidden="0" w:uiPriority="68" w:unhideWhenUsed="0"/>
-    <w:lsdException w:name="Medium Grid 3 Accent 3" w:semiHidden="0" w:uiPriority="69" w:unhideWhenUsed="0"/>
-    <w:lsdException w:name="Dark List Accent 3" w:semiHidden="0" w:uiPriority="70" w:unhideWhenUsed="0"/>
-    <w:lsdException w:name="Colorful Shading Accent 3" w:semiHidden="0" w:uiPriority="71" w:unhideWhenUsed="0"/>
-    <w:lsdException w:name="Colorful List Accent 3" w:semiHidden="0" w:uiPriority="72" w:unhideWhenUsed="0"/>
-    <w:lsdException w:name="Colorful Grid Accent 3" w:semiHidden="0" w:uiPriority="73" w:unhideWhenUsed="0"/>
-    <w:lsdException w:name="Light Shading Accent 4" w:semiHidden="0" w:uiPriority="60" w:unhideWhenUsed="0"/>
-    <w:lsdException w:name="Light List Accent 4" w:semiHidden="0" w:uiPriority="61" w:unhideWhenUsed="0"/>
-    <w:lsdException w:name="Light Grid Accent 4" w:semiHidden="0" w:uiPriority="62" w:unhideWhenUsed="0"/>
-    <w:lsdException w:name="Medium Shading 1 Accent 4" w:semiHidden="0" w:uiPriority="63" w:unhideWhenUsed="0"/>
-    <w:lsdException w:name="Medium Shading 2 Accent 4" w:semiHidden="0" w:uiPriority="64" w:unhideWhenUsed="0"/>
-    <w:lsdException w:name="Medium List 1 Accent 4" w:semiHidden="0" w:uiPriority="65" w:unhideWhenUsed="0"/>
-    <w:lsdException w:name="Medium List 2 Accent 4" w:semiHidden="0" w:uiPriority="66" w:unhideWhenUsed="0"/>
-    <w:lsdException w:name="Medium Grid 1 Accent 4" w:semiHidden="0" w:uiPriority="67" w:unhideWhenUsed="0"/>
-    <w:lsdException w:name="Medium Grid 2 Accent 4" w:semiHidden="0" w:uiPriority="68" w:unhideWhenUsed="0"/>
-    <w:lsdException w:name="Medium Grid 3 Accent 4" w:semiHidden="0" w:uiPriority="69" w:unhideWhenUsed="0"/>
-    <w:lsdException w:name="Dark List Accent 4" w:semiHidden="0" w:uiPriority="70" w:unhideWhenUsed="0"/>
-    <w:lsdException w:name="Colorful Shading Accent 4" w:semiHidden="0" w:uiPriority="71" w:unhideWhenUsed="0"/>
-    <w:lsdException w:name="Colorful List Accent 4" w:semiHidden="0" w:uiPriority="72" w:unhideWhenUsed="0"/>
-    <w:lsdException w:name="Colorful Grid Accent 4" w:semiHidden="0" w:uiPriority="73" w:unhideWhenUsed="0"/>
-    <w:lsdException w:name="Light Shading Accent 5" w:semiHidden="0" w:uiPriority="60" w:unhideWhenUsed="0"/>
-    <w:lsdException w:name="Light List Accent 5" w:semiHidden="0" w:uiPriority="61" w:unhideWhenUsed="0"/>
-    <w:lsdException w:name="Light Grid Accent 5" w:semiHidden="0" w:uiPriority="62" w:unhideWhenUsed="0"/>
-    <w:lsdException w:name="Medium Shading 1 Accent 5" w:semiHidden="0" w:uiPriority="63" w:unhideWhenUsed="0"/>
-    <w:lsdException w:name="Medium Shading 2 Accent 5" w:semiHidden="0" w:uiPriority="64" w:unhideWhenUsed="0"/>
-    <w:lsdException w:name="Medium List 1 Accent 5" w:semiHidden="0" w:uiPriority="65" w:unhideWhenUsed="0"/>
-    <w:lsdException w:name="Medium List 2 Accent 5" w:semiHidden="0" w:uiPriority="66" w:unhideWhenUsed="0"/>
-    <w:lsdException w:name="Medium Grid 1 Accent 5" w:semiHidden="0" w:uiPriority="67" w:unhideWhenUsed="0"/>
-    <w:lsdException w:name="Medium Grid 2 Accent 5" w:semiHidden="0" w:uiPriority="68" w:unhideWhenUsed="0"/>
-    <w:lsdException w:name="Medium Grid 3 Accent 5" w:semiHidden="0" w:uiPriority="69" w:unhideWhenUsed="0"/>
-    <w:lsdException w:name="Dark List Accent 5" w:semiHidden="0" w:uiPriority="70" w:unhideWhenUsed="0"/>
-    <w:lsdException w:name="Colorful Shading Accent 5" w:semiHidden="0" w:uiPriority="71" w:unhideWhenUsed="0"/>
-    <w:lsdException w:name="Colorful List Accent 5" w:semiHidden="0" w:uiPriority="72" w:unhideWhenUsed="0"/>
-    <w:lsdException w:name="Colorful Grid Accent 5" w:semiHidden="0" w:uiPriority="73" w:unhideWhenUsed="0"/>
-    <w:lsdException w:name="Light Shading Accent 6" w:semiHidden="0" w:uiPriority="60" w:unhideWhenUsed="0"/>
-    <w:lsdException w:name="Light List Accent 6" w:semiHidden="0" w:uiPriority="61" w:unhideWhenUsed="0"/>
-    <w:lsdException w:name="Light Grid Accent 6" w:semiHidden="0" w:uiPriority="62" w:unhideWhenUsed="0"/>
-    <w:lsdException w:name="Medium Shading 1 Accent 6" w:semiHidden="0" w:uiPriority="63" w:unhideWhenUsed="0"/>
-    <w:lsdException w:name="Medium Shading 2 Accent 6" w:semiHidden="0" w:uiPriority="64" w:unhideWhenUsed="0"/>
-    <w:lsdException w:name="Medium List 1 Accent 6" w:semiHidden="0" w:uiPriority="65" w:unhideWhenUsed="0"/>
-    <w:lsdException w:name="Medium List 2 Accent 6" w:semiHidden="0" w:uiPriority="66" w:unhideWhenUsed="0"/>
-    <w:lsdException w:name="Medium Grid 1 Accent 6" w:semiHidden="0" w:uiPriority="67" w:unhideWhenUsed="0"/>
-    <w:lsdException w:name="Medium Grid 2 Accent 6" w:semiHidden="0" w:uiPriority="68" w:unhideWhenUsed="0"/>
-    <w:lsdException w:name="Medium Grid 3 Accent 6" w:semiHidden="0" w:uiPriority="69" w:unhideWhenUsed="0"/>
-    <w:lsdException w:name="Dark List Accent 6" w:semiHidden="0" w:uiPriority="70" w:unhideWhenUsed="0"/>
-    <w:lsdException w:name="Colorful Shading Accent 6" w:semiHidden="0" w:uiPriority="71" w:unhideWhenUsed="0"/>
-    <w:lsdException w:name="Colorful List Accent 6" w:semiHidden="0" w:uiPriority="72" w:unhideWhenUsed="0"/>
-    <w:lsdException w:name="Colorful Grid Accent 6" w:semiHidden="0" w:uiPriority="73" w:unhideWhenUsed="0"/>
-    <w:lsdException w:name="Subtle Emphasis" w:semiHidden="0" w:uiPriority="19" w:unhideWhenUsed="0"/>
-    <w:lsdException w:name="Intense Emphasis" w:semiHidden="0" w:uiPriority="21" w:unhideWhenUsed="0"/>
-    <w:lsdException w:name="Subtle Reference" w:semiHidden="0" w:uiPriority="31" w:unhideWhenUsed="0"/>
-    <w:lsdException w:name="Intense Reference" w:semiHidden="0" w:uiPriority="32" w:unhideWhenUsed="0"/>
-    <w:lsdException w:name="Book Title" w:semiHidden="0" w:uiPriority="33" w:unhideWhenUsed="0"/>
-    <w:lsdException w:name="Bibliography" w:uiPriority="37"/>
-    <w:lsdException w:name="TOC Heading" w:uiPriority="39" w:qFormat="1"/>
+  <w:latentStyles w:defLockedState="0" w:defUIPriority="99" w:defSemiHidden="0" w:defUnhideWhenUsed="0" w:defQFormat="0" w:count="371">
+    <w:lsdException w:name="Normal" w:uiPriority="0" w:qFormat="1"/>
+    <w:lsdException w:name="heading 1" w:uiPriority="9" w:qFormat="1"/>
+    <w:lsdException w:name="heading 2" w:semiHidden="1" w:uiPriority="9" w:unhideWhenUsed="1" w:qFormat="1"/>
+    <w:lsdException w:name="heading 3" w:semiHidden="1" w:uiPriority="9" w:unhideWhenUsed="1" w:qFormat="1"/>
+    <w:lsdException w:name="heading 4" w:semiHidden="1" w:uiPriority="9" w:unhideWhenUsed="1"/>
+    <w:lsdException w:name="heading 5" w:semiHidden="1" w:uiPriority="9" w:unhideWhenUsed="1" w:qFormat="1"/>
+    <w:lsdException w:name="heading 6" w:semiHidden="1" w:uiPriority="9" w:unhideWhenUsed="1" w:qFormat="1"/>
+    <w:lsdException w:name="heading 7" w:semiHidden="1" w:uiPriority="9" w:unhideWhenUsed="1" w:qFormat="1"/>
+    <w:lsdException w:name="heading 8" w:semiHidden="1" w:uiPriority="9" w:unhideWhenUsed="1" w:qFormat="1"/>
+    <w:lsdException w:name="heading 9" w:semiHidden="1" w:uiPriority="9" w:unhideWhenUsed="1" w:qFormat="1"/>
+    <w:lsdException w:name="index 1" w:semiHidden="1" w:unhideWhenUsed="1"/>
+    <w:lsdException w:name="index 2" w:semiHidden="1" w:unhideWhenUsed="1"/>
+    <w:lsdException w:name="index 3" w:semiHidden="1" w:unhideWhenUsed="1"/>
+    <w:lsdException w:name="index 4" w:semiHidden="1" w:unhideWhenUsed="1"/>
+    <w:lsdException w:name="index 5" w:semiHidden="1" w:unhideWhenUsed="1"/>
+    <w:lsdException w:name="index 6" w:semiHidden="1" w:unhideWhenUsed="1"/>
+    <w:lsdException w:name="index 7" w:semiHidden="1" w:unhideWhenUsed="1"/>
+    <w:lsdException w:name="index 8" w:semiHidden="1" w:unhideWhenUsed="1"/>
+    <w:lsdException w:name="index 9" w:semiHidden="1" w:unhideWhenUsed="1"/>
+    <w:lsdException w:name="toc 1" w:semiHidden="1" w:uiPriority="39" w:unhideWhenUsed="1"/>
+    <w:lsdException w:name="toc 2" w:semiHidden="1" w:uiPriority="39" w:unhideWhenUsed="1"/>
+    <w:lsdException w:name="toc 3" w:semiHidden="1" w:uiPriority="39" w:unhideWhenUsed="1"/>
+    <w:lsdException w:name="toc 4" w:semiHidden="1" w:uiPriority="39" w:unhideWhenUsed="1"/>
+    <w:lsdException w:name="toc 5" w:semiHidden="1" w:uiPriority="39" w:unhideWhenUsed="1"/>
+    <w:lsdException w:name="toc 6" w:semiHidden="1" w:uiPriority="39" w:unhideWhenUsed="1"/>
+    <w:lsdException w:name="toc 7" w:semiHidden="1" w:uiPriority="39" w:unhideWhenUsed="1"/>
+    <w:lsdException w:name="toc 8" w:semiHidden="1" w:uiPriority="39" w:unhideWhenUsed="1"/>
+    <w:lsdException w:name="toc 9" w:semiHidden="1" w:uiPriority="39" w:unhideWhenUsed="1"/>
+    <w:lsdException w:name="Normal Indent" w:semiHidden="1" w:unhideWhenUsed="1"/>
+    <w:lsdException w:name="footnote text" w:semiHidden="1" w:unhideWhenUsed="1"/>
+    <w:lsdException w:name="annotation text" w:semiHidden="1" w:unhideWhenUsed="1"/>
+    <w:lsdException w:name="header" w:semiHidden="1" w:unhideWhenUsed="1"/>
+    <w:lsdException w:name="footer" w:semiHidden="1" w:unhideWhenUsed="1"/>
+    <w:lsdException w:name="index heading" w:semiHidden="1" w:unhideWhenUsed="1"/>
+    <w:lsdException w:name="caption" w:semiHidden="1" w:uiPriority="35" w:unhideWhenUsed="1" w:qFormat="1"/>
+    <w:lsdException w:name="table of figures" w:semiHidden="1" w:unhideWhenUsed="1"/>
+    <w:lsdException w:name="envelope address" w:semiHidden="1" w:unhideWhenUsed="1"/>
+    <w:lsdException w:name="envelope return" w:semiHidden="1" w:unhideWhenUsed="1"/>
+    <w:lsdException w:name="footnote reference" w:semiHidden="1" w:unhideWhenUsed="1"/>
+    <w:lsdException w:name="annotation reference" w:semiHidden="1" w:unhideWhenUsed="1"/>
+    <w:lsdException w:name="line number" w:semiHidden="1" w:unhideWhenUsed="1"/>
+    <w:lsdException w:name="page number" w:semiHidden="1" w:unhideWhenUsed="1"/>
+    <w:lsdException w:name="endnote reference" w:semiHidden="1" w:unhideWhenUsed="1"/>
+    <w:lsdException w:name="endnote text" w:semiHidden="1" w:unhideWhenUsed="1"/>
+    <w:lsdException w:name="table of authorities" w:semiHidden="1" w:unhideWhenUsed="1"/>
+    <w:lsdException w:name="macro" w:semiHidden="1" w:unhideWhenUsed="1"/>
+    <w:lsdException w:name="toa heading" w:semiHidden="1" w:unhideWhenUsed="1"/>
+    <w:lsdException w:name="List" w:semiHidden="1" w:unhideWhenUsed="1"/>
+    <w:lsdException w:name="List Bullet" w:semiHidden="1" w:uiPriority="0" w:unhideWhenUsed="1"/>
+    <w:lsdException w:name="List Number" w:semiHidden="1" w:unhideWhenUsed="1"/>
+    <w:lsdException w:name="List 2" w:semiHidden="1" w:unhideWhenUsed="1"/>
+    <w:lsdException w:name="List 3" w:semiHidden="1" w:unhideWhenUsed="1"/>
+    <w:lsdException w:name="List 4" w:semiHidden="1" w:unhideWhenUsed="1"/>
+    <w:lsdException w:name="List 5" w:semiHidden="1" w:unhideWhenUsed="1"/>
+    <w:lsdException w:name="List Bullet 2" w:semiHidden="1" w:unhideWhenUsed="1"/>
+    <w:lsdException w:name="List Bullet 3" w:semiHidden="1" w:unhideWhenUsed="1"/>
+    <w:lsdException w:name="List Bullet 4" w:semiHidden="1" w:unhideWhenUsed="1"/>
+    <w:lsdException w:name="List Bullet 5" w:semiHidden="1" w:unhideWhenUsed="1"/>
+    <w:lsdException w:name="List Number 2" w:semiHidden="1" w:unhideWhenUsed="1"/>
+    <w:lsdException w:name="List Number 3" w:semiHidden="1" w:unhideWhenUsed="1"/>
+    <w:lsdException w:name="List Number 4" w:semiHidden="1" w:unhideWhenUsed="1"/>
+    <w:lsdException w:name="List Number 5" w:semiHidden="1" w:unhideWhenUsed="1"/>
+    <w:lsdException w:name="Title" w:uiPriority="10"/>
+    <w:lsdException w:name="Closing" w:semiHidden="1" w:unhideWhenUsed="1"/>
+    <w:lsdException w:name="Signature" w:semiHidden="1" w:unhideWhenUsed="1"/>
+    <w:lsdException w:name="Default Paragraph Font" w:semiHidden="1" w:uiPriority="1" w:unhideWhenUsed="1"/>
+    <w:lsdException w:name="Body Text" w:semiHidden="1" w:unhideWhenUsed="1"/>
+    <w:lsdException w:name="Body Text Indent" w:semiHidden="1" w:unhideWhenUsed="1"/>
+    <w:lsdException w:name="List Continue" w:semiHidden="1" w:unhideWhenUsed="1"/>
+    <w:lsdException w:name="List Continue 2" w:semiHidden="1" w:unhideWhenUsed="1"/>
+    <w:lsdException w:name="List Continue 3" w:semiHidden="1" w:unhideWhenUsed="1"/>
+    <w:lsdException w:name="List Continue 4" w:semiHidden="1" w:unhideWhenUsed="1"/>
+    <w:lsdException w:name="List Continue 5" w:semiHidden="1" w:unhideWhenUsed="1"/>
+    <w:lsdException w:name="Message Header" w:semiHidden="1" w:unhideWhenUsed="1"/>
+    <w:lsdException w:name="Subtitle" w:uiPriority="11"/>
+    <w:lsdException w:name="Salutation" w:semiHidden="1" w:unhideWhenUsed="1"/>
+    <w:lsdException w:name="Date" w:semiHidden="1" w:unhideWhenUsed="1"/>
+    <w:lsdException w:name="Body Text First Indent" w:semiHidden="1" w:unhideWhenUsed="1"/>
+    <w:lsdException w:name="Body Text First Indent 2" w:semiHidden="1" w:unhideWhenUsed="1"/>
+    <w:lsdException w:name="Note Heading" w:semiHidden="1" w:unhideWhenUsed="1"/>
+    <w:lsdException w:name="Body Text 2" w:semiHidden="1" w:unhideWhenUsed="1"/>
+    <w:lsdException w:name="Body Text 3" w:semiHidden="1" w:unhideWhenUsed="1"/>
+    <w:lsdException w:name="Body Text Indent 2" w:semiHidden="1" w:unhideWhenUsed="1"/>
+    <w:lsdException w:name="Body Text Indent 3" w:semiHidden="1" w:unhideWhenUsed="1"/>
+    <w:lsdException w:name="Block Text" w:semiHidden="1" w:unhideWhenUsed="1"/>
+    <w:lsdException w:name="Hyperlink" w:semiHidden="1" w:unhideWhenUsed="1"/>
+    <w:lsdException w:name="FollowedHyperlink" w:semiHidden="1" w:unhideWhenUsed="1"/>
+    <w:lsdException w:name="Strong" w:uiPriority="22"/>
+    <w:lsdException w:name="Emphasis" w:uiPriority="20"/>
+    <w:lsdException w:name="Document Map" w:semiHidden="1" w:unhideWhenUsed="1"/>
+    <w:lsdException w:name="Plain Text" w:semiHidden="1" w:unhideWhenUsed="1"/>
+    <w:lsdException w:name="E-mail Signature" w:semiHidden="1" w:unhideWhenUsed="1"/>
+    <w:lsdException w:name="HTML Top of Form" w:semiHidden="1" w:unhideWhenUsed="1"/>
+    <w:lsdException w:name="HTML Bottom of Form" w:semiHidden="1" w:unhideWhenUsed="1"/>
+    <w:lsdException w:name="Normal (Web)" w:semiHidden="1" w:unhideWhenUsed="1"/>
+    <w:lsdException w:name="HTML Acronym" w:semiHidden="1" w:unhideWhenUsed="1"/>
+    <w:lsdException w:name="HTML Address" w:semiHidden="1" w:unhideWhenUsed="1"/>
+    <w:lsdException w:name="HTML Cite" w:semiHidden="1" w:unhideWhenUsed="1"/>
+    <w:lsdException w:name="HTML Code" w:semiHidden="1" w:unhideWhenUsed="1"/>
+    <w:lsdException w:name="HTML Definition" w:semiHidden="1" w:unhideWhenUsed="1"/>
+    <w:lsdException w:name="HTML Keyboard" w:semiHidden="1" w:unhideWhenUsed="1"/>
+    <w:lsdException w:name="HTML Preformatted" w:semiHidden="1" w:unhideWhenUsed="1"/>
+    <w:lsdException w:name="HTML Sample" w:semiHidden="1" w:unhideWhenUsed="1"/>
+    <w:lsdException w:name="HTML Typewriter" w:semiHidden="1" w:unhideWhenUsed="1"/>
+    <w:lsdException w:name="HTML Variable" w:semiHidden="1" w:unhideWhenUsed="1"/>
+    <w:lsdException w:name="Normal Table" w:semiHidden="1" w:unhideWhenUsed="1"/>
+    <w:lsdException w:name="annotation subject" w:semiHidden="1" w:unhideWhenUsed="1"/>
+    <w:lsdException w:name="No List" w:semiHidden="1" w:unhideWhenUsed="1"/>
+    <w:lsdException w:name="Outline List 1" w:semiHidden="1" w:unhideWhenUsed="1"/>
+    <w:lsdException w:name="Outline List 2" w:semiHidden="1" w:unhideWhenUsed="1"/>
+    <w:lsdException w:name="Outline List 3" w:semiHidden="1" w:unhideWhenUsed="1"/>
+    <w:lsdException w:name="Table Simple 1" w:semiHidden="1" w:unhideWhenUsed="1"/>
+    <w:lsdException w:name="Table Simple 2" w:semiHidden="1" w:unhideWhenUsed="1"/>
+    <w:lsdException w:name="Table Simple 3" w:semiHidden="1" w:unhideWhenUsed="1"/>
+    <w:lsdException w:name="Table Classic 1" w:semiHidden="1" w:unhideWhenUsed="1"/>
+    <w:lsdException w:name="Table Classic 2" w:semiHidden="1" w:unhideWhenUsed="1"/>
+    <w:lsdException w:name="Table Classic 3" w:semiHidden="1" w:unhideWhenUsed="1"/>
+    <w:lsdException w:name="Table Classic 4" w:semiHidden="1" w:unhideWhenUsed="1"/>
+    <w:lsdException w:name="Table Colorful 1" w:semiHidden="1" w:unhideWhenUsed="1"/>
+    <w:lsdException w:name="Table Colorful 2" w:semiHidden="1" w:unhideWhenUsed="1"/>
+    <w:lsdException w:name="Table Colorful 3" w:semiHidden="1" w:unhideWhenUsed="1"/>
+    <w:lsdException w:name="Table Columns 1" w:semiHidden="1" w:unhideWhenUsed="1"/>
+    <w:lsdException w:name="Table Columns 2" w:semiHidden="1" w:unhideWhenUsed="1"/>
+    <w:lsdException w:name="Table Columns 3" w:semiHidden="1" w:unhideWhenUsed="1"/>
+    <w:lsdException w:name="Table Columns 4" w:semiHidden="1" w:unhideWhenUsed="1"/>
+    <w:lsdException w:name="Table Columns 5" w:semiHidden="1" w:unhideWhenUsed="1"/>
+    <w:lsdException w:name="Table Grid 1" w:semiHidden="1" w:unhideWhenUsed="1"/>
+    <w:lsdException w:name="Table Grid 2" w:semiHidden="1" w:unhideWhenUsed="1"/>
+    <w:lsdException w:name="Table Grid 3" w:semiHidden="1" w:unhideWhenUsed="1"/>
+    <w:lsdException w:name="Table Grid 4" w:semiHidden="1" w:unhideWhenUsed="1"/>
+    <w:lsdException w:name="Table Grid 5" w:semiHidden="1" w:unhideWhenUsed="1"/>
+    <w:lsdException w:name="Table Grid 6" w:semiHidden="1" w:unhideWhenUsed="1"/>
+    <w:lsdException w:name="Table Grid 7" w:semiHidden="1" w:unhideWhenUsed="1"/>
+    <w:lsdException w:name="Table Grid 8" w:semiHidden="1" w:unhideWhenUsed="1"/>
+    <w:lsdException w:name="Table List 1" w:semiHidden="1" w:unhideWhenUsed="1"/>
+    <w:lsdException w:name="Table List 2" w:semiHidden="1" w:unhideWhenUsed="1"/>
+    <w:lsdException w:name="Table List 3" w:semiHidden="1" w:unhideWhenUsed="1"/>
+    <w:lsdException w:name="Table List 4" w:semiHidden="1" w:unhideWhenUsed="1"/>
+    <w:lsdException w:name="Table List 5" w:semiHidden="1" w:unhideWhenUsed="1"/>
+    <w:lsdException w:name="Table List 6" w:semiHidden="1" w:unhideWhenUsed="1"/>
+    <w:lsdException w:name="Table List 7" w:semiHidden="1" w:unhideWhenUsed="1"/>
+    <w:lsdException w:name="Table List 8" w:semiHidden="1" w:unhideWhenUsed="1"/>
+    <w:lsdException w:name="Table 3D effects 1" w:semiHidden="1" w:unhideWhenUsed="1"/>
+    <w:lsdException w:name="Table 3D effects 2" w:semiHidden="1" w:unhideWhenUsed="1"/>
+    <w:lsdException w:name="Table 3D effects 3" w:semiHidden="1" w:unhideWhenUsed="1"/>
+    <w:lsdException w:name="Table Contemporary" w:semiHidden="1" w:unhideWhenUsed="1"/>
+    <w:lsdException w:name="Table Elegant" w:semiHidden="1" w:unhideWhenUsed="1"/>
+    <w:lsdException w:name="Table Professional" w:semiHidden="1" w:unhideWhenUsed="1"/>
+    <w:lsdException w:name="Table Subtle 1" w:semiHidden="1" w:unhideWhenUsed="1"/>
+    <w:lsdException w:name="Table Subtle 2" w:semiHidden="1" w:unhideWhenUsed="1"/>
+    <w:lsdException w:name="Table Web 1" w:semiHidden="1" w:unhideWhenUsed="1"/>
+    <w:lsdException w:name="Table Web 2" w:semiHidden="1" w:unhideWhenUsed="1"/>
+    <w:lsdException w:name="Table Web 3" w:semiHidden="1" w:unhideWhenUsed="1"/>
+    <w:lsdException w:name="Balloon Text" w:semiHidden="1" w:unhideWhenUsed="1"/>
+    <w:lsdException w:name="Table Grid" w:uiPriority="59"/>
+    <w:lsdException w:name="Table Theme" w:semiHidden="1" w:unhideWhenUsed="1"/>
+    <w:lsdException w:name="Placeholder Text" w:semiHidden="1"/>
+    <w:lsdException w:name="No Spacing" w:uiPriority="1"/>
+    <w:lsdException w:name="Light Shading" w:uiPriority="60"/>
+    <w:lsdException w:name="Light List" w:uiPriority="61"/>
+    <w:lsdException w:name="Light Grid" w:uiPriority="62"/>
+    <w:lsdException w:name="Medium Shading 1" w:uiPriority="63"/>
+    <w:lsdException w:name="Medium Shading 2" w:uiPriority="64"/>
+    <w:lsdException w:name="Medium List 1" w:uiPriority="65"/>
+    <w:lsdException w:name="Medium List 2" w:uiPriority="66"/>
+    <w:lsdException w:name="Medium Grid 1" w:uiPriority="67"/>
+    <w:lsdException w:name="Medium Grid 2" w:uiPriority="68"/>
+    <w:lsdException w:name="Medium Grid 3" w:uiPriority="69"/>
+    <w:lsdException w:name="Dark List" w:uiPriority="70"/>
+    <w:lsdException w:name="Colorful Shading" w:uiPriority="71"/>
+    <w:lsdException w:name="Colorful List" w:uiPriority="72"/>
+    <w:lsdException w:name="Colorful Grid" w:uiPriority="73"/>
+    <w:lsdException w:name="Light Shading Accent 1" w:uiPriority="60"/>
+    <w:lsdException w:name="Light List Accent 1" w:uiPriority="61"/>
+    <w:lsdException w:name="Light Grid Accent 1" w:uiPriority="62"/>
+    <w:lsdException w:name="Medium Shading 1 Accent 1" w:uiPriority="63"/>
+    <w:lsdException w:name="Medium Shading 2 Accent 1" w:uiPriority="64"/>
+    <w:lsdException w:name="Medium List 1 Accent 1" w:uiPriority="65"/>
+    <w:lsdException w:name="Revision" w:semiHidden="1"/>
+    <w:lsdException w:name="List Paragraph" w:uiPriority="34"/>
+    <w:lsdException w:name="Quote" w:uiPriority="29"/>
+    <w:lsdException w:name="Intense Quote" w:uiPriority="30"/>
+    <w:lsdException w:name="Medium List 2 Accent 1" w:uiPriority="66"/>
+    <w:lsdException w:name="Medium Grid 1 Accent 1" w:uiPriority="67"/>
+    <w:lsdException w:name="Medium Grid 2 Accent 1" w:uiPriority="68"/>
+    <w:lsdException w:name="Medium Grid 3 Accent 1" w:uiPriority="69"/>
+    <w:lsdException w:name="Dark List Accent 1" w:uiPriority="70"/>
+    <w:lsdException w:name="Colorful Shading Accent 1" w:uiPriority="71"/>
+    <w:lsdException w:name="Colorful List Accent 1" w:uiPriority="72"/>
+    <w:lsdException w:name="Colorful Grid Accent 1" w:uiPriority="73"/>
+    <w:lsdException w:name="Light Shading Accent 2" w:uiPriority="60"/>
+    <w:lsdException w:name="Light List Accent 2" w:uiPriority="61"/>
+    <w:lsdException w:name="Light Grid Accent 2" w:uiPriority="62"/>
+    <w:lsdException w:name="Medium Shading 1 Accent 2" w:uiPriority="63"/>
+    <w:lsdException w:name="Medium Shading 2 Accent 2" w:uiPriority="64"/>
+    <w:lsdException w:name="Medium List 1 Accent 2" w:uiPriority="65"/>
+    <w:lsdException w:name="Medium List 2 Accent 2" w:uiPriority="66"/>
+    <w:lsdException w:name="Medium Grid 1 Accent 2" w:uiPriority="67"/>
+    <w:lsdException w:name="Medium Grid 2 Accent 2" w:uiPriority="68"/>
+    <w:lsdException w:name="Medium Grid 3 Accent 2" w:uiPriority="69"/>
+    <w:lsdException w:name="Dark List Accent 2" w:uiPriority="70"/>
+    <w:lsdException w:name="Colorful Shading Accent 2" w:uiPriority="71"/>
+    <w:lsdException w:name="Colorful List Accent 2" w:uiPriority="72"/>
+    <w:lsdException w:name="Colorful Grid Accent 2" w:uiPriority="73"/>
+    <w:lsdException w:name="Light Shading Accent 3" w:uiPriority="60"/>
+    <w:lsdException w:name="Light List Accent 3" w:uiPriority="61"/>
+    <w:lsdException w:name="Light Grid Accent 3" w:uiPriority="62"/>
+    <w:lsdException w:name="Medium Shading 1 Accent 3" w:uiPriority="63"/>
+    <w:lsdException w:name="Medium Shading 2 Accent 3" w:uiPriority="64"/>
+    <w:lsdException w:name="Medium List 1 Accent 3" w:uiPriority="65"/>
+    <w:lsdException w:name="Medium List 2 Accent 3" w:uiPriority="66"/>
+    <w:lsdException w:name="Medium Grid 1 Accent 3" w:uiPriority="67"/>
+    <w:lsdException w:name="Medium Grid 2 Accent 3" w:uiPriority="68"/>
+    <w:lsdException w:name="Medium Grid 3 Accent 3" w:uiPriority="69"/>
+    <w:lsdException w:name="Dark List Accent 3" w:uiPriority="70"/>
+    <w:lsdException w:name="Colorful Shading Accent 3" w:uiPriority="71"/>
+    <w:lsdException w:name="Colorful List Accent 3" w:uiPriority="72"/>
+    <w:lsdException w:name="Colorful Grid Accent 3" w:uiPriority="73"/>
+    <w:lsdException w:name="Light Shading Accent 4" w:uiPriority="60"/>
+    <w:lsdException w:name="Light List Accent 4" w:uiPriority="61"/>
+    <w:lsdException w:name="Light Grid Accent 4" w:uiPriority="62"/>
+    <w:lsdException w:name="Medium Shading 1 Accent 4" w:uiPriority="63"/>
+    <w:lsdException w:name="Medium Shading 2 Accent 4" w:uiPriority="64"/>
+    <w:lsdException w:name="Medium List 1 Accent 4" w:uiPriority="65"/>
+    <w:lsdException w:name="Medium List 2 Accent 4" w:uiPriority="66"/>
+    <w:lsdException w:name="Medium Grid 1 Accent 4" w:uiPriority="67"/>
+    <w:lsdException w:name="Medium Grid 2 Accent 4" w:uiPriority="68"/>
+    <w:lsdException w:name="Medium Grid 3 Accent 4" w:uiPriority="69"/>
+    <w:lsdException w:name="Dark List Accent 4" w:uiPriority="70"/>
+    <w:lsdException w:name="Colorful Shading Accent 4" w:uiPriority="71"/>
+    <w:lsdException w:name="Colorful List Accent 4" w:uiPriority="72"/>
+    <w:lsdException w:name="Colorful Grid Accent 4" w:uiPriority="73"/>
+    <w:lsdException w:name="Light Shading Accent 5" w:uiPriority="60"/>
+    <w:lsdException w:name="Light List Accent 5" w:uiPriority="61"/>
+    <w:lsdException w:name="Light Grid Accent 5" w:uiPriority="62"/>
+    <w:lsdException w:name="Medium Shading 1 Accent 5" w:uiPriority="63"/>
+    <w:lsdException w:name="Medium Shading 2 Accent 5" w:uiPriority="64"/>
+    <w:lsdException w:name="Medium List 1 Accent 5" w:uiPriority="65"/>
+    <w:lsdException w:name="Medium List 2 Accent 5" w:uiPriority="66"/>
+    <w:lsdException w:name="Medium Grid 1 Accent 5" w:uiPriority="67"/>
+    <w:lsdException w:name="Medium Grid 2 Accent 5" w:uiPriority="68"/>
+    <w:lsdException w:name="Medium Grid 3 Accent 5" w:uiPriority="69"/>
+    <w:lsdException w:name="Dark List Accent 5" w:uiPriority="70"/>
+    <w:lsdException w:name="Colorful Shading Accent 5" w:uiPriority="71"/>
+    <w:lsdException w:name="Colorful List Accent 5" w:uiPriority="72"/>
+    <w:lsdException w:name="Colorful Grid Accent 5" w:uiPriority="73"/>
+    <w:lsdException w:name="Light Shading Accent 6" w:uiPriority="60"/>
+    <w:lsdException w:name="Light List Accent 6" w:uiPriority="61"/>
+    <w:lsdException w:name="Light Grid Accent 6" w:uiPriority="62"/>
+    <w:lsdException w:name="Medium Shading 1 Accent 6" w:uiPriority="63"/>
+    <w:lsdException w:name="Medium Shading 2 Accent 6" w:uiPriority="64"/>
+    <w:lsdException w:name="Medium List 1 Accent 6" w:uiPriority="65"/>
+    <w:lsdException w:name="Medium List 2 Accent 6" w:uiPriority="66"/>
+    <w:lsdException w:name="Medium Grid 1 Accent 6" w:uiPriority="67"/>
+    <w:lsdException w:name="Medium Grid 2 Accent 6" w:uiPriority="68"/>
+    <w:lsdException w:name="Medium Grid 3 Accent 6" w:uiPriority="69"/>
+    <w:lsdException w:name="Dark List Accent 6" w:uiPriority="70"/>
+    <w:lsdException w:name="Colorful Shading Accent 6" w:uiPriority="71"/>
+    <w:lsdException w:name="Colorful List Accent 6" w:uiPriority="72"/>
+    <w:lsdException w:name="Colorful Grid Accent 6" w:uiPriority="73"/>
+    <w:lsdException w:name="Subtle Emphasis" w:uiPriority="19"/>
+    <w:lsdException w:name="Intense Emphasis" w:uiPriority="21"/>
+    <w:lsdException w:name="Subtle Reference" w:uiPriority="31"/>
+    <w:lsdException w:name="Intense Reference" w:uiPriority="32"/>
+    <w:lsdException w:name="Book Title" w:uiPriority="33"/>
+    <w:lsdException w:name="Bibliography" w:semiHidden="1" w:uiPriority="37" w:unhideWhenUsed="1"/>
+    <w:lsdException w:name="TOC Heading" w:semiHidden="1" w:uiPriority="39" w:unhideWhenUsed="1" w:qFormat="1"/>
+    <w:lsdException w:name="Plain Table 1" w:uiPriority="41"/>
+    <w:lsdException w:name="Plain Table 2" w:uiPriority="42"/>
+    <w:lsdException w:name="Plain Table 3" w:uiPriority="43"/>
+    <w:lsdException w:name="Plain Table 4" w:uiPriority="44"/>
+    <w:lsdException w:name="Plain Table 5" w:uiPriority="45"/>
+    <w:lsdException w:name="Grid Table Light" w:uiPriority="40"/>
+    <w:lsdException w:name="Grid Table 1 Light" w:uiPriority="46"/>
+    <w:lsdException w:name="Grid Table 2" w:uiPriority="47"/>
+    <w:lsdException w:name="Grid Table 3" w:uiPriority="48"/>
+    <w:lsdException w:name="Grid Table 4" w:uiPriority="49"/>
+    <w:lsdException w:name="Grid Table 5 Dark" w:uiPriority="50"/>
+    <w:lsdException w:name="Grid Table 6 Colorful" w:uiPriority="51"/>
+    <w:lsdException w:name="Grid Table 7 Colorful" w:uiPriority="52"/>
+    <w:lsdException w:name="Grid Table 1 Light Accent 1" w:uiPriority="46"/>
+    <w:lsdException w:name="Grid Table 2 Accent 1" w:uiPriority="47"/>
+    <w:lsdException w:name="Grid Table 3 Accent 1" w:uiPriority="48"/>
+    <w:lsdException w:name="Grid Table 4 Accent 1" w:uiPriority="49"/>
+    <w:lsdException w:name="Grid Table 5 Dark Accent 1" w:uiPriority="50"/>
+    <w:lsdException w:name="Grid Table 6 Colorful Accent 1" w:uiPriority="51"/>
+    <w:lsdException w:name="Grid Table 7 Colorful Accent 1" w:uiPriority="52"/>
+    <w:lsdException w:name="Grid Table 1 Light Accent 2" w:uiPriority="46"/>
+    <w:lsdException w:name="Grid Table 2 Accent 2" w:uiPriority="47"/>
+    <w:lsdException w:name="Grid Table 3 Accent 2" w:uiPriority="48"/>
+    <w:lsdException w:name="Grid Table 4 Accent 2" w:uiPriority="49"/>
+    <w:lsdException w:name="Grid Table 5 Dark Accent 2" w:uiPriority="50"/>
+    <w:lsdException w:name="Grid Table 6 Colorful Accent 2" w:uiPriority="51"/>
+    <w:lsdException w:name="Grid Table 7 Colorful Accent 2" w:uiPriority="52"/>
+    <w:lsdException w:name="Grid Table 1 Light Accent 3" w:uiPriority="46"/>
+    <w:lsdException w:name="Grid Table 2 Accent 3" w:uiPriority="47"/>
+    <w:lsdException w:name="Grid Table 3 Accent 3" w:uiPriority="48"/>
+    <w:lsdException w:name="Grid Table 4 Accent 3" w:uiPriority="49"/>
+    <w:lsdException w:name="Grid Table 5 Dark Accent 3" w:uiPriority="50"/>
+    <w:lsdException w:name="Grid Table 6 Colorful Accent 3" w:uiPriority="51"/>
+    <w:lsdException w:name="Grid Table 7 Colorful Accent 3" w:uiPriority="52"/>
+    <w:lsdException w:name="Grid Table 1 Light Accent 4" w:uiPriority="46"/>
+    <w:lsdException w:name="Grid Table 2 Accent 4" w:uiPriority="47"/>
+    <w:lsdException w:name="Grid Table 3 Accent 4" w:uiPriority="48"/>
+    <w:lsdException w:name="Grid Table 4 Accent 4" w:uiPriority="49"/>
+    <w:lsdException w:name="Grid Table 5 Dark Accent 4" w:uiPriority="50"/>
+    <w:lsdException w:name="Grid Table 6 Colorful Accent 4" w:uiPriority="51"/>
+    <w:lsdException w:name="Grid Table 7 Colorful Accent 4" w:uiPriority="52"/>
+    <w:lsdException w:name="Grid Table 1 Light Accent 5" w:uiPriority="46"/>
+    <w:lsdException w:name="Grid Table 2 Accent 5" w:uiPriority="47"/>
+    <w:lsdException w:name="Grid Table 3 Accent 5" w:uiPriority="48"/>
+    <w:lsdException w:name="Grid Table 4 Accent 5" w:uiPriority="49"/>
+    <w:lsdException w:name="Grid Table 5 Dark Accent 5" w:uiPriority="50"/>
+    <w:lsdException w:name="Grid Table 6 Colorful Accent 5" w:uiPriority="51"/>
+    <w:lsdException w:name="Grid Table 7 Colorful Accent 5" w:uiPriority="52"/>
+    <w:lsdException w:name="Grid Table 1 Light Accent 6" w:uiPriority="46"/>
+    <w:lsdException w:name="Grid Table 2 Accent 6" w:uiPriority="47"/>
+    <w:lsdException w:name="Grid Table 3 Accent 6" w:uiPriority="48"/>
+    <w:lsdException w:name="Grid Table 4 Accent 6" w:uiPriority="49"/>
+    <w:lsdException w:name="Grid Table 5 Dark Accent 6" w:uiPriority="50"/>
+    <w:lsdException w:name="Grid Table 6 Colorful Accent 6" w:uiPriority="51"/>
+    <w:lsdException w:name="Grid Table 7 Colorful Accent 6" w:uiPriority="52"/>
+    <w:lsdException w:name="List Table 1 Light" w:uiPriority="46"/>
+    <w:lsdException w:name="List Table 2" w:uiPriority="47"/>
+    <w:lsdException w:name="List Table 3" w:uiPriority="48"/>
+    <w:lsdException w:name="List Table 4" w:uiPriority="49"/>
+    <w:lsdException w:name="List Table 5 Dark" w:uiPriority="50"/>
+    <w:lsdException w:name="List Table 6 Colorful" w:uiPriority="51"/>
+    <w:lsdException w:name="List Table 7 Colorful" w:uiPriority="52"/>
+    <w:lsdException w:name="List Table 1 Light Accent 1" w:uiPriority="46"/>
+    <w:lsdException w:name="List Table 2 Accent 1" w:uiPriority="47"/>
+    <w:lsdException w:name="List Table 3 Accent 1" w:uiPriority="48"/>
+    <w:lsdException w:name="List Table 4 Accent 1" w:uiPriority="49"/>
+    <w:lsdException w:name="List Table 5 Dark Accent 1" w:uiPriority="50"/>
+    <w:lsdException w:name="List Table 6 Colorful Accent 1" w:uiPriority="51"/>
+    <w:lsdException w:name="List Table 7 Colorful Accent 1" w:uiPriority="52"/>
+    <w:lsdException w:name="List Table 1 Light Accent 2" w:uiPriority="46"/>
+    <w:lsdException w:name="List Table 2 Accent 2" w:uiPriority="47"/>
+    <w:lsdException w:name="List Table 3 Accent 2" w:uiPriority="48"/>
+    <w:lsdException w:name="List Table 4 Accent 2" w:uiPriority="49"/>
+    <w:lsdException w:name="List Table 5 Dark Accent 2" w:uiPriority="50"/>
+    <w:lsdException w:name="List Table 6 Colorful Accent 2" w:uiPriority="51"/>
+    <w:lsdException w:name="List Table 7 Colorful Accent 2" w:uiPriority="52"/>
+    <w:lsdException w:name="List Table 1 Light Accent 3" w:uiPriority="46"/>
+    <w:lsdException w:name="List Table 2 Accent 3" w:uiPriority="47"/>
+    <w:lsdException w:name="List Table 3 Accent 3" w:uiPriority="48"/>
+    <w:lsdException w:name="List Table 4 Accent 3" w:uiPriority="49"/>
+    <w:lsdException w:name="List Table 5 Dark Accent 3" w:uiPriority="50"/>
+    <w:lsdException w:name="List Table 6 Colorful Accent 3" w:uiPriority="51"/>
+    <w:lsdException w:name="List Table 7 Colorful Accent 3" w:uiPriority="52"/>
+    <w:lsdException w:name="List Table 1 Light Accent 4" w:uiPriority="46"/>
+    <w:lsdException w:name="List Table 2 Accent 4" w:uiPriority="47"/>
+    <w:lsdException w:name="List Table 3 Accent 4" w:uiPriority="48"/>
+    <w:lsdException w:name="List Table 4 Accent 4" w:uiPriority="49"/>
+    <w:lsdException w:name="List Table 5 Dark Accent 4" w:uiPriority="50"/>
+    <w:lsdException w:name="List Table 6 Colorful Accent 4" w:uiPriority="51"/>
+    <w:lsdException w:name="List Table 7 Colorful Accent 4" w:uiPriority="52"/>
+    <w:lsdException w:name="List Table 1 Light Accent 5" w:uiPriority="46"/>
+    <w:lsdException w:name="List Table 2 Accent 5" w:uiPriority="47"/>
+    <w:lsdException w:name="List Table 3 Accent 5" w:uiPriority="48"/>
+    <w:lsdException w:name="List Table 4 Accent 5" w:uiPriority="49"/>
+    <w:lsdException w:name="List Table 5 Dark Accent 5" w:uiPriority="50"/>
+    <w:lsdException w:name="List Table 6 Colorful Accent 5" w:uiPriority="51"/>
+    <w:lsdException w:name="List Table 7 Colorful Accent 5" w:uiPriority="52"/>
+    <w:lsdException w:name="List Table 1 Light Accent 6" w:uiPriority="46"/>
+    <w:lsdException w:name="List Table 2 Accent 6" w:uiPriority="47"/>
+    <w:lsdException w:name="List Table 3 Accent 6" w:uiPriority="48"/>
+    <w:lsdException w:name="List Table 4 Accent 6" w:uiPriority="49"/>
+    <w:lsdException w:name="List Table 5 Dark Accent 6" w:uiPriority="50"/>
+    <w:lsdException w:name="List Table 6 Colorful Accent 6" w:uiPriority="51"/>
+    <w:lsdException w:name="List Table 7 Colorful Accent 6" w:uiPriority="52"/>
   </w:latentStyles>
   <w:style w:type="paragraph" w:default="1" w:styleId="Normal">
     <w:name w:val="Normal"/>
@@ -1880,7 +2463,6 @@
     <w:uiPriority w:val="99"/>
     <w:semiHidden/>
     <w:unhideWhenUsed/>
-    <w:qFormat/>
     <w:tblPr>
       <w:tblInd w:w="0" w:type="dxa"/>
       <w:tblCellMar>
@@ -2033,13 +2615,12 @@
     <w:basedOn w:val="PublicationTitle"/>
     <w:autoRedefine/>
     <w:qFormat/>
-    <w:rsid w:val="00E73278"/>
+    <w:rsid w:val="00BB54CC"/>
     <w:pPr>
       <w:spacing w:line="360" w:lineRule="exact"/>
     </w:pPr>
     <w:rPr>
-      <w:sz w:val="40"/>
-      <w:szCs w:val="40"/>
+      <w:sz w:val="36"/>
     </w:rPr>
   </w:style>
   <w:style w:type="paragraph" w:customStyle="1" w:styleId="Publicationdate">
@@ -2114,7 +2695,6 @@
       <w:spacing w:after="0" w:line="240" w:lineRule="auto"/>
     </w:pPr>
     <w:tblPr>
-      <w:tblInd w:w="0" w:type="dxa"/>
       <w:tblBorders>
         <w:top w:val="single" w:sz="4" w:space="0" w:color="auto"/>
         <w:left w:val="single" w:sz="4" w:space="0" w:color="auto"/>
@@ -2123,12 +2703,6 @@
         <w:insideH w:val="single" w:sz="4" w:space="0" w:color="auto"/>
         <w:insideV w:val="single" w:sz="4" w:space="0" w:color="auto"/>
       </w:tblBorders>
-      <w:tblCellMar>
-        <w:top w:w="0" w:type="dxa"/>
-        <w:left w:w="108" w:type="dxa"/>
-        <w:bottom w:w="0" w:type="dxa"/>
-        <w:right w:w="108" w:type="dxa"/>
-      </w:tblCellMar>
     </w:tblPr>
   </w:style>
   <w:style w:type="paragraph" w:customStyle="1" w:styleId="TableHead">
@@ -2539,11 +3113,11 @@
 </file>
 
 <file path=word/glossary/document.xml><?xml version="1.0" encoding="utf-8"?>
-<w:glossaryDocument xmlns:ve="http://schemas.openxmlformats.org/markup-compatibility/2006" xmlns:o="urn:schemas-microsoft-com:office:office" xmlns:r="http://schemas.openxmlformats.org/officeDocument/2006/relationships" xmlns:m="http://schemas.openxmlformats.org/officeDocument/2006/math" xmlns:v="urn:schemas-microsoft-com:vml" xmlns:wp="http://schemas.openxmlformats.org/drawingml/2006/wordprocessingDrawing" xmlns:w10="urn:schemas-microsoft-com:office:word" xmlns:w="http://schemas.openxmlformats.org/wordprocessingml/2006/main" xmlns:wne="http://schemas.microsoft.com/office/word/2006/wordml">
+<w:glossaryDocument xmlns:wpc="http://schemas.microsoft.com/office/word/2010/wordprocessingCanvas" xmlns:cx="http://schemas.microsoft.com/office/drawing/2014/chartex" xmlns:cx1="http://schemas.microsoft.com/office/drawing/2015/9/8/chartex" xmlns:mc="http://schemas.openxmlformats.org/markup-compatibility/2006" xmlns:o="urn:schemas-microsoft-com:office:office" xmlns:r="http://schemas.openxmlformats.org/officeDocument/2006/relationships" xmlns:m="http://schemas.openxmlformats.org/officeDocument/2006/math" xmlns:v="urn:schemas-microsoft-com:vml" xmlns:wp14="http://schemas.microsoft.com/office/word/2010/wordprocessingDrawing" xmlns:wp="http://schemas.openxmlformats.org/drawingml/2006/wordprocessingDrawing" xmlns:w10="urn:schemas-microsoft-com:office:word" xmlns:w="http://schemas.openxmlformats.org/wordprocessingml/2006/main" xmlns:w14="http://schemas.microsoft.com/office/word/2010/wordml" xmlns:w15="http://schemas.microsoft.com/office/word/2012/wordml" xmlns:w16se="http://schemas.microsoft.com/office/word/2015/wordml/symex" xmlns:wpg="http://schemas.microsoft.com/office/word/2010/wordprocessingGroup" xmlns:wpi="http://schemas.microsoft.com/office/word/2010/wordprocessingInk" xmlns:wne="http://schemas.microsoft.com/office/word/2006/wordml" xmlns:wps="http://schemas.microsoft.com/office/word/2010/wordprocessingShape" mc:Ignorable="w14 w15 w16se wp14">
   <w:docParts>
     <w:docPart>
       <w:docPartPr>
-        <w:name w:val="E21A7E5F5F6F408FA907F76821787BCD"/>
+        <w:name w:val="F6A31819EDF6435FB4960145E2515CFE"/>
         <w:category>
           <w:name w:val="General"/>
           <w:gallery w:val="placeholder"/>
@@ -2554,12 +3128,12 @@
         <w:behaviors>
           <w:behavior w:val="content"/>
         </w:behaviors>
-        <w:guid w:val="{38269FB4-676D-496C-B818-ADC453127A65}"/>
+        <w:guid w:val="{303E26A3-96F4-4BA7-ABA4-748F0262B647}"/>
       </w:docPartPr>
       <w:docPartBody>
         <w:p>
           <w:pPr>
-            <w:pStyle w:val="E21A7E5F5F6F408FA907F76821787BCD"/>
+            <w:pStyle w:val="F6A31819EDF6435FB4960145E2515CFE"/>
           </w:pPr>
           <w:r>
             <w:rPr>
@@ -2575,7 +3149,7 @@
 </file>
 
 <file path=word/glossary/fontTable.xml><?xml version="1.0" encoding="utf-8"?>
-<w:fonts xmlns:r="http://schemas.openxmlformats.org/officeDocument/2006/relationships" xmlns:w="http://schemas.openxmlformats.org/wordprocessingml/2006/main">
+<w:fonts xmlns:mc="http://schemas.openxmlformats.org/markup-compatibility/2006" xmlns:r="http://schemas.openxmlformats.org/officeDocument/2006/relationships" xmlns:w="http://schemas.openxmlformats.org/wordprocessingml/2006/main" xmlns:w14="http://schemas.microsoft.com/office/word/2010/wordml" xmlns:w15="http://schemas.microsoft.com/office/word/2012/wordml" xmlns:w16se="http://schemas.microsoft.com/office/word/2015/wordml/symex" mc:Ignorable="w14 w15 w16se">
   <w:font w:name="Symbol">
     <w:panose1 w:val="05050102010706020507"/>
     <w:charset w:val="02"/>
@@ -2588,7 +3162,7 @@
     <w:charset w:val="00"/>
     <w:family w:val="roman"/>
     <w:pitch w:val="variable"/>
-    <w:sig w:usb0="E0002EFF" w:usb1="C000785B" w:usb2="00000009" w:usb3="00000000" w:csb0="000001FF" w:csb1="00000000"/>
+    <w:sig w:usb0="E0002AFF" w:usb1="C0007843" w:usb2="00000009" w:usb3="00000000" w:csb0="000001FF" w:csb1="00000000"/>
   </w:font>
   <w:font w:name="Courier New">
     <w:panose1 w:val="02070309020205020404"/>
@@ -2609,14 +3183,14 @@
     <w:charset w:val="00"/>
     <w:family w:val="swiss"/>
     <w:pitch w:val="variable"/>
-    <w:sig w:usb0="E0002AFF" w:usb1="C000247B" w:usb2="00000009" w:usb3="00000000" w:csb0="000001FF" w:csb1="00000000"/>
+    <w:sig w:usb0="E0002AFF" w:usb1="4000ACFF" w:usb2="00000001" w:usb3="00000000" w:csb0="000001FF" w:csb1="00000000"/>
   </w:font>
   <w:font w:name="Arial">
     <w:panose1 w:val="020B0604020202020204"/>
     <w:charset w:val="00"/>
     <w:family w:val="swiss"/>
     <w:pitch w:val="variable"/>
-    <w:sig w:usb0="E0002EFF" w:usb1="C0007843" w:usb2="00000009" w:usb3="00000000" w:csb0="000001FF" w:csb1="00000000"/>
+    <w:sig w:usb0="E0002AFF" w:usb1="C0007843" w:usb2="00000009" w:usb3="00000000" w:csb0="000001FF" w:csb1="00000000"/>
   </w:font>
   <w:font w:name="Tahoma">
     <w:panose1 w:val="020B0604030504040204"/>
@@ -2638,22 +3212,34 @@
     <w:pitch w:val="variable"/>
     <w:sig w:usb0="E00006FF" w:usb1="400004FF" w:usb2="00000000" w:usb3="00000000" w:csb0="0000019F" w:csb1="00000000"/>
   </w:font>
+  <w:font w:name="Calibri Light">
+    <w:panose1 w:val="020F0302020204030204"/>
+    <w:charset w:val="00"/>
+    <w:family w:val="swiss"/>
+    <w:pitch w:val="variable"/>
+    <w:sig w:usb0="A0002AEF" w:usb1="4000207B" w:usb2="00000000" w:usb3="00000000" w:csb0="000001FF" w:csb1="00000000"/>
+  </w:font>
 </w:fonts>
 </file>
 
 <file path=word/glossary/settings.xml><?xml version="1.0" encoding="utf-8"?>
-<w:settings xmlns:o="urn:schemas-microsoft-com:office:office" xmlns:r="http://schemas.openxmlformats.org/officeDocument/2006/relationships" xmlns:m="http://schemas.openxmlformats.org/officeDocument/2006/math" xmlns:v="urn:schemas-microsoft-com:vml" xmlns:w10="urn:schemas-microsoft-com:office:word" xmlns:w="http://schemas.openxmlformats.org/wordprocessingml/2006/main" xmlns:sl="http://schemas.openxmlformats.org/schemaLibrary/2006/main">
+<w:settings xmlns:mc="http://schemas.openxmlformats.org/markup-compatibility/2006" xmlns:o="urn:schemas-microsoft-com:office:office" xmlns:r="http://schemas.openxmlformats.org/officeDocument/2006/relationships" xmlns:m="http://schemas.openxmlformats.org/officeDocument/2006/math" xmlns:v="urn:schemas-microsoft-com:vml" xmlns:w10="urn:schemas-microsoft-com:office:word" xmlns:w="http://schemas.openxmlformats.org/wordprocessingml/2006/main" xmlns:w14="http://schemas.microsoft.com/office/word/2010/wordml" xmlns:w15="http://schemas.microsoft.com/office/word/2012/wordml" xmlns:w16se="http://schemas.microsoft.com/office/word/2015/wordml/symex" xmlns:sl="http://schemas.openxmlformats.org/schemaLibrary/2006/main" mc:Ignorable="w14 w15 w16se">
   <w:view w:val="normal"/>
   <w:defaultTabStop w:val="720"/>
   <w:characterSpacingControl w:val="doNotCompress"/>
   <w:compat>
     <w:useFELayout/>
+    <w:compatSetting w:name="compatibilityMode" w:uri="http://schemas.microsoft.com/office/word" w:val="15"/>
+    <w:compatSetting w:name="overrideTableStyleFontSizeAndJustification" w:uri="http://schemas.microsoft.com/office/word" w:val="1"/>
+    <w:compatSetting w:name="enableOpenTypeFeatures" w:uri="http://schemas.microsoft.com/office/word" w:val="1"/>
+    <w:compatSetting w:name="doNotFlipMirrorIndents" w:uri="http://schemas.microsoft.com/office/word" w:val="1"/>
+    <w:compatSetting w:name="differentiateMultirowTableHeaders" w:uri="http://schemas.microsoft.com/office/word" w:val="1"/>
   </w:compat>
   <m:mathPr>
     <m:mathFont m:val="Cambria Math"/>
     <m:brkBin m:val="before"/>
     <m:brkBinSub m:val="--"/>
-    <m:smallFrac m:val="off"/>
+    <m:smallFrac m:val="0"/>
     <m:dispDef/>
     <m:lMargin m:val="0"/>
     <m:rMargin m:val="0"/>
@@ -2666,11 +3252,12 @@
   <w:clrSchemeMapping w:bg1="light1" w:t1="dark1" w:bg2="light2" w:t2="dark2" w:accent1="accent1" w:accent2="accent2" w:accent3="accent3" w:accent4="accent4" w:accent5="accent5" w:accent6="accent6" w:hyperlink="hyperlink" w:followedHyperlink="followedHyperlink"/>
   <w:decimalSymbol w:val="."/>
   <w:listSeparator w:val=","/>
+  <w15:chartTrackingRefBased/>
 </w:settings>
 </file>
 
 <file path=word/glossary/styles.xml><?xml version="1.0" encoding="utf-8"?>
-<w:styles xmlns:r="http://schemas.openxmlformats.org/officeDocument/2006/relationships" xmlns:w="http://schemas.openxmlformats.org/wordprocessingml/2006/main">
+<w:styles xmlns:mc="http://schemas.openxmlformats.org/markup-compatibility/2006" xmlns:r="http://schemas.openxmlformats.org/officeDocument/2006/relationships" xmlns:w="http://schemas.openxmlformats.org/wordprocessingml/2006/main" xmlns:w14="http://schemas.microsoft.com/office/word/2010/wordml" xmlns:w15="http://schemas.microsoft.com/office/word/2012/wordml" xmlns:w16se="http://schemas.microsoft.com/office/word/2015/wordml/symex" mc:Ignorable="w14 w15 w16se">
   <w:docDefaults>
     <w:rPrDefault>
       <w:rPr>
@@ -2682,148 +3269,382 @@
     </w:rPrDefault>
     <w:pPrDefault>
       <w:pPr>
-        <w:spacing w:after="200" w:line="276" w:lineRule="auto"/>
+        <w:spacing w:after="160" w:line="259" w:lineRule="auto"/>
       </w:pPr>
     </w:pPrDefault>
   </w:docDefaults>
-  <w:latentStyles w:defLockedState="0" w:defUIPriority="99" w:defSemiHidden="1" w:defUnhideWhenUsed="1" w:defQFormat="0" w:count="267">
-    <w:lsdException w:name="Normal" w:semiHidden="0" w:uiPriority="0" w:unhideWhenUsed="0" w:qFormat="1"/>
-    <w:lsdException w:name="heading 1" w:semiHidden="0" w:uiPriority="9" w:unhideWhenUsed="0" w:qFormat="1"/>
-    <w:lsdException w:name="heading 2" w:uiPriority="9" w:qFormat="1"/>
-    <w:lsdException w:name="heading 3" w:uiPriority="9" w:qFormat="1"/>
-    <w:lsdException w:name="heading 4" w:uiPriority="9" w:qFormat="1"/>
-    <w:lsdException w:name="heading 5" w:uiPriority="9" w:qFormat="1"/>
-    <w:lsdException w:name="heading 6" w:uiPriority="9" w:qFormat="1"/>
-    <w:lsdException w:name="heading 7" w:uiPriority="9" w:qFormat="1"/>
-    <w:lsdException w:name="heading 8" w:uiPriority="9" w:qFormat="1"/>
-    <w:lsdException w:name="heading 9" w:uiPriority="9" w:qFormat="1"/>
-    <w:lsdException w:name="toc 1" w:uiPriority="39"/>
-    <w:lsdException w:name="toc 2" w:uiPriority="39"/>
-    <w:lsdException w:name="toc 3" w:uiPriority="39"/>
-    <w:lsdException w:name="toc 4" w:uiPriority="39"/>
-    <w:lsdException w:name="toc 5" w:uiPriority="39"/>
-    <w:lsdException w:name="toc 6" w:uiPriority="39"/>
-    <w:lsdException w:name="toc 7" w:uiPriority="39"/>
-    <w:lsdException w:name="toc 8" w:uiPriority="39"/>
-    <w:lsdException w:name="toc 9" w:uiPriority="39"/>
-    <w:lsdException w:name="caption" w:uiPriority="35" w:qFormat="1"/>
-    <w:lsdException w:name="Title" w:semiHidden="0" w:uiPriority="10" w:unhideWhenUsed="0" w:qFormat="1"/>
-    <w:lsdException w:name="Default Paragraph Font" w:uiPriority="1"/>
-    <w:lsdException w:name="Subtitle" w:semiHidden="0" w:uiPriority="11" w:unhideWhenUsed="0" w:qFormat="1"/>
-    <w:lsdException w:name="Strong" w:semiHidden="0" w:uiPriority="22" w:unhideWhenUsed="0" w:qFormat="1"/>
-    <w:lsdException w:name="Emphasis" w:semiHidden="0" w:uiPriority="20" w:unhideWhenUsed="0" w:qFormat="1"/>
-    <w:lsdException w:name="Table Grid" w:semiHidden="0" w:uiPriority="59" w:unhideWhenUsed="0"/>
-    <w:lsdException w:name="Placeholder Text" w:unhideWhenUsed="0"/>
-    <w:lsdException w:name="No Spacing" w:semiHidden="0" w:uiPriority="1" w:unhideWhenUsed="0" w:qFormat="1"/>
-    <w:lsdException w:name="Light Shading" w:semiHidden="0" w:uiPriority="60" w:unhideWhenUsed="0"/>
-    <w:lsdException w:name="Light List" w:semiHidden="0" w:uiPriority="61" w:unhideWhenUsed="0"/>
-    <w:lsdException w:name="Light Grid" w:semiHidden="0" w:uiPriority="62" w:unhideWhenUsed="0"/>
-    <w:lsdException w:name="Medium Shading 1" w:semiHidden="0" w:uiPriority="63" w:unhideWhenUsed="0"/>
-    <w:lsdException w:name="Medium Shading 2" w:semiHidden="0" w:uiPriority="64" w:unhideWhenUsed="0"/>
-    <w:lsdException w:name="Medium List 1" w:semiHidden="0" w:uiPriority="65" w:unhideWhenUsed="0"/>
-    <w:lsdException w:name="Medium List 2" w:semiHidden="0" w:uiPriority="66" w:unhideWhenUsed="0"/>
-    <w:lsdException w:name="Medium Grid 1" w:semiHidden="0" w:uiPriority="67" w:unhideWhenUsed="0"/>
-    <w:lsdException w:name="Medium Grid 2" w:semiHidden="0" w:uiPriority="68" w:unhideWhenUsed="0"/>
-    <w:lsdException w:name="Medium Grid 3" w:semiHidden="0" w:uiPriority="69" w:unhideWhenUsed="0"/>
-    <w:lsdException w:name="Dark List" w:semiHidden="0" w:uiPriority="70" w:unhideWhenUsed="0"/>
-    <w:lsdException w:name="Colorful Shading" w:semiHidden="0" w:uiPriority="71" w:unhideWhenUsed="0"/>
-    <w:lsdException w:name="Colorful List" w:semiHidden="0" w:uiPriority="72" w:unhideWhenUsed="0"/>
-    <w:lsdException w:name="Colorful Grid" w:semiHidden="0" w:uiPriority="73" w:unhideWhenUsed="0"/>
-    <w:lsdException w:name="Light Shading Accent 1" w:semiHidden="0" w:uiPriority="60" w:unhideWhenUsed="0"/>
-    <w:lsdException w:name="Light List Accent 1" w:semiHidden="0" w:uiPriority="61" w:unhideWhenUsed="0"/>
-    <w:lsdException w:name="Light Grid Accent 1" w:semiHidden="0" w:uiPriority="62" w:unhideWhenUsed="0"/>
-    <w:lsdException w:name="Medium Shading 1 Accent 1" w:semiHidden="0" w:uiPriority="63" w:unhideWhenUsed="0"/>
-    <w:lsdException w:name="Medium Shading 2 Accent 1" w:semiHidden="0" w:uiPriority="64" w:unhideWhenUsed="0"/>
-    <w:lsdException w:name="Medium List 1 Accent 1" w:semiHidden="0" w:uiPriority="65" w:unhideWhenUsed="0"/>
-    <w:lsdException w:name="Revision" w:unhideWhenUsed="0"/>
-    <w:lsdException w:name="List Paragraph" w:semiHidden="0" w:uiPriority="34" w:unhideWhenUsed="0" w:qFormat="1"/>
-    <w:lsdException w:name="Quote" w:semiHidden="0" w:uiPriority="29" w:unhideWhenUsed="0" w:qFormat="1"/>
-    <w:lsdException w:name="Intense Quote" w:semiHidden="0" w:uiPriority="30" w:unhideWhenUsed="0" w:qFormat="1"/>
-    <w:lsdException w:name="Medium List 2 Accent 1" w:semiHidden="0" w:uiPriority="66" w:unhideWhenUsed="0"/>
-    <w:lsdException w:name="Medium Grid 1 Accent 1" w:semiHidden="0" w:uiPriority="67" w:unhideWhenUsed="0"/>
-    <w:lsdException w:name="Medium Grid 2 Accent 1" w:semiHidden="0" w:uiPriority="68" w:unhideWhenUsed="0"/>
-    <w:lsdException w:name="Medium Grid 3 Accent 1" w:semiHidden="0" w:uiPriority="69" w:unhideWhenUsed="0"/>
-    <w:lsdException w:name="Dark List Accent 1" w:semiHidden="0" w:uiPriority="70" w:unhideWhenUsed="0"/>
-    <w:lsdException w:name="Colorful Shading Accent 1" w:semiHidden="0" w:uiPriority="71" w:unhideWhenUsed="0"/>
-    <w:lsdException w:name="Colorful List Accent 1" w:semiHidden="0" w:uiPriority="72" w:unhideWhenUsed="0"/>
-    <w:lsdException w:name="Colorful Grid Accent 1" w:semiHidden="0" w:uiPriority="73" w:unhideWhenUsed="0"/>
-    <w:lsdException w:name="Light Shading Accent 2" w:semiHidden="0" w:uiPriority="60" w:unhideWhenUsed="0"/>
-    <w:lsdException w:name="Light List Accent 2" w:semiHidden="0" w:uiPriority="61" w:unhideWhenUsed="0"/>
-    <w:lsdException w:name="Light Grid Accent 2" w:semiHidden="0" w:uiPriority="62" w:unhideWhenUsed="0"/>
-    <w:lsdException w:name="Medium Shading 1 Accent 2" w:semiHidden="0" w:uiPriority="63" w:unhideWhenUsed="0"/>
-    <w:lsdException w:name="Medium Shading 2 Accent 2" w:semiHidden="0" w:uiPriority="64" w:unhideWhenUsed="0"/>
-    <w:lsdException w:name="Medium List 1 Accent 2" w:semiHidden="0" w:uiPriority="65" w:unhideWhenUsed="0"/>
-    <w:lsdException w:name="Medium List 2 Accent 2" w:semiHidden="0" w:uiPriority="66" w:unhideWhenUsed="0"/>
-    <w:lsdException w:name="Medium Grid 1 Accent 2" w:semiHidden="0" w:uiPriority="67" w:unhideWhenUsed="0"/>
-    <w:lsdException w:name="Medium Grid 2 Accent 2" w:semiHidden="0" w:uiPriority="68" w:unhideWhenUsed="0"/>
-    <w:lsdException w:name="Medium Grid 3 Accent 2" w:semiHidden="0" w:uiPriority="69" w:unhideWhenUsed="0"/>
-    <w:lsdException w:name="Dark List Accent 2" w:semiHidden="0" w:uiPriority="70" w:unhideWhenUsed="0"/>
-    <w:lsdException w:name="Colorful Shading Accent 2" w:semiHidden="0" w:uiPriority="71" w:unhideWhenUsed="0"/>
-    <w:lsdException w:name="Colorful List Accent 2" w:semiHidden="0" w:uiPriority="72" w:unhideWhenUsed="0"/>
-    <w:lsdException w:name="Colorful Grid Accent 2" w:semiHidden="0" w:uiPriority="73" w:unhideWhenUsed="0"/>
-    <w:lsdException w:name="Light Shading Accent 3" w:semiHidden="0" w:uiPriority="60" w:unhideWhenUsed="0"/>
-    <w:lsdException w:name="Light List Accent 3" w:semiHidden="0" w:uiPriority="61" w:unhideWhenUsed="0"/>
-    <w:lsdException w:name="Light Grid Accent 3" w:semiHidden="0" w:uiPriority="62" w:unhideWhenUsed="0"/>
-    <w:lsdException w:name="Medium Shading 1 Accent 3" w:semiHidden="0" w:uiPriority="63" w:unhideWhenUsed="0"/>
-    <w:lsdException w:name="Medium Shading 2 Accent 3" w:semiHidden="0" w:uiPriority="64" w:unhideWhenUsed="0"/>
-    <w:lsdException w:name="Medium List 1 Accent 3" w:semiHidden="0" w:uiPriority="65" w:unhideWhenUsed="0"/>
-    <w:lsdException w:name="Medium List 2 Accent 3" w:semiHidden="0" w:uiPriority="66" w:unhideWhenUsed="0"/>
-    <w:lsdException w:name="Medium Grid 1 Accent 3" w:semiHidden="0" w:uiPriority="67" w:unhideWhenUsed="0"/>
-    <w:lsdException w:name="Medium Grid 2 Accent 3" w:semiHidden="0" w:uiPriority="68" w:unhideWhenUsed="0"/>
-    <w:lsdException w:name="Medium Grid 3 Accent 3" w:semiHidden="0" w:uiPriority="69" w:unhideWhenUsed="0"/>
-    <w:lsdException w:name="Dark List Accent 3" w:semiHidden="0" w:uiPriority="70" w:unhideWhenUsed="0"/>
-    <w:lsdException w:name="Colorful Shading Accent 3" w:semiHidden="0" w:uiPriority="71" w:unhideWhenUsed="0"/>
-    <w:lsdException w:name="Colorful List Accent 3" w:semiHidden="0" w:uiPriority="72" w:unhideWhenUsed="0"/>
-    <w:lsdException w:name="Colorful Grid Accent 3" w:semiHidden="0" w:uiPriority="73" w:unhideWhenUsed="0"/>
-    <w:lsdException w:name="Light Shading Accent 4" w:semiHidden="0" w:uiPriority="60" w:unhideWhenUsed="0"/>
-    <w:lsdException w:name="Light List Accent 4" w:semiHidden="0" w:uiPriority="61" w:unhideWhenUsed="0"/>
-    <w:lsdException w:name="Light Grid Accent 4" w:semiHidden="0" w:uiPriority="62" w:unhideWhenUsed="0"/>
-    <w:lsdException w:name="Medium Shading 1 Accent 4" w:semiHidden="0" w:uiPriority="63" w:unhideWhenUsed="0"/>
-    <w:lsdException w:name="Medium Shading 2 Accent 4" w:semiHidden="0" w:uiPriority="64" w:unhideWhenUsed="0"/>
-    <w:lsdException w:name="Medium List 1 Accent 4" w:semiHidden="0" w:uiPriority="65" w:unhideWhenUsed="0"/>
-    <w:lsdException w:name="Medium List 2 Accent 4" w:semiHidden="0" w:uiPriority="66" w:unhideWhenUsed="0"/>
-    <w:lsdException w:name="Medium Grid 1 Accent 4" w:semiHidden="0" w:uiPriority="67" w:unhideWhenUsed="0"/>
-    <w:lsdException w:name="Medium Grid 2 Accent 4" w:semiHidden="0" w:uiPriority="68" w:unhideWhenUsed="0"/>
-    <w:lsdException w:name="Medium Grid 3 Accent 4" w:semiHidden="0" w:uiPriority="69" w:unhideWhenUsed="0"/>
-    <w:lsdException w:name="Dark List Accent 4" w:semiHidden="0" w:uiPriority="70" w:unhideWhenUsed="0"/>
-    <w:lsdException w:name="Colorful Shading Accent 4" w:semiHidden="0" w:uiPriority="71" w:unhideWhenUsed="0"/>
-    <w:lsdException w:name="Colorful List Accent 4" w:semiHidden="0" w:uiPriority="72" w:unhideWhenUsed="0"/>
-    <w:lsdException w:name="Colorful Grid Accent 4" w:semiHidden="0" w:uiPriority="73" w:unhideWhenUsed="0"/>
-    <w:lsdException w:name="Light Shading Accent 5" w:semiHidden="0" w:uiPriority="60" w:unhideWhenUsed="0"/>
-    <w:lsdException w:name="Light List Accent 5" w:semiHidden="0" w:uiPriority="61" w:unhideWhenUsed="0"/>
-    <w:lsdException w:name="Light Grid Accent 5" w:semiHidden="0" w:uiPriority="62" w:unhideWhenUsed="0"/>
-    <w:lsdException w:name="Medium Shading 1 Accent 5" w:semiHidden="0" w:uiPriority="63" w:unhideWhenUsed="0"/>
-    <w:lsdException w:name="Medium Shading 2 Accent 5" w:semiHidden="0" w:uiPriority="64" w:unhideWhenUsed="0"/>
-    <w:lsdException w:name="Medium List 1 Accent 5" w:semiHidden="0" w:uiPriority="65" w:unhideWhenUsed="0"/>
-    <w:lsdException w:name="Medium List 2 Accent 5" w:semiHidden="0" w:uiPriority="66" w:unhideWhenUsed="0"/>
-    <w:lsdException w:name="Medium Grid 1 Accent 5" w:semiHidden="0" w:uiPriority="67" w:unhideWhenUsed="0"/>
-    <w:lsdException w:name="Medium Grid 2 Accent 5" w:semiHidden="0" w:uiPriority="68" w:unhideWhenUsed="0"/>
-    <w:lsdException w:name="Medium Grid 3 Accent 5" w:semiHidden="0" w:uiPriority="69" w:unhideWhenUsed="0"/>
-    <w:lsdException w:name="Dark List Accent 5" w:semiHidden="0" w:uiPriority="70" w:unhideWhenUsed="0"/>
-    <w:lsdException w:name="Colorful Shading Accent 5" w:semiHidden="0" w:uiPriority="71" w:unhideWhenUsed="0"/>
-    <w:lsdException w:name="Colorful List Accent 5" w:semiHidden="0" w:uiPriority="72" w:unhideWhenUsed="0"/>
-    <w:lsdException w:name="Colorful Grid Accent 5" w:semiHidden="0" w:uiPriority="73" w:unhideWhenUsed="0"/>
-    <w:lsdException w:name="Light Shading Accent 6" w:semiHidden="0" w:uiPriority="60" w:unhideWhenUsed="0"/>
-    <w:lsdException w:name="Light List Accent 6" w:semiHidden="0" w:uiPriority="61" w:unhideWhenUsed="0"/>
-    <w:lsdException w:name="Light Grid Accent 6" w:semiHidden="0" w:uiPriority="62" w:unhideWhenUsed="0"/>
-    <w:lsdException w:name="Medium Shading 1 Accent 6" w:semiHidden="0" w:uiPriority="63" w:unhideWhenUsed="0"/>
-    <w:lsdException w:name="Medium Shading 2 Accent 6" w:semiHidden="0" w:uiPriority="64" w:unhideWhenUsed="0"/>
-    <w:lsdException w:name="Medium List 1 Accent 6" w:semiHidden="0" w:uiPriority="65" w:unhideWhenUsed="0"/>
-    <w:lsdException w:name="Medium List 2 Accent 6" w:semiHidden="0" w:uiPriority="66" w:unhideWhenUsed="0"/>
-    <w:lsdException w:name="Medium Grid 1 Accent 6" w:semiHidden="0" w:uiPriority="67" w:unhideWhenUsed="0"/>
-    <w:lsdException w:name="Medium Grid 2 Accent 6" w:semiHidden="0" w:uiPriority="68" w:unhideWhenUsed="0"/>
-    <w:lsdException w:name="Medium Grid 3 Accent 6" w:semiHidden="0" w:uiPriority="69" w:unhideWhenUsed="0"/>
-    <w:lsdException w:name="Dark List Accent 6" w:semiHidden="0" w:uiPriority="70" w:unhideWhenUsed="0"/>
-    <w:lsdException w:name="Colorful Shading Accent 6" w:semiHidden="0" w:uiPriority="71" w:unhideWhenUsed="0"/>
-    <w:lsdException w:name="Colorful List Accent 6" w:semiHidden="0" w:uiPriority="72" w:unhideWhenUsed="0"/>
-    <w:lsdException w:name="Colorful Grid Accent 6" w:semiHidden="0" w:uiPriority="73" w:unhideWhenUsed="0"/>
-    <w:lsdException w:name="Subtle Emphasis" w:semiHidden="0" w:uiPriority="19" w:unhideWhenUsed="0" w:qFormat="1"/>
-    <w:lsdException w:name="Intense Emphasis" w:semiHidden="0" w:uiPriority="21" w:unhideWhenUsed="0" w:qFormat="1"/>
-    <w:lsdException w:name="Subtle Reference" w:semiHidden="0" w:uiPriority="31" w:unhideWhenUsed="0" w:qFormat="1"/>
-    <w:lsdException w:name="Intense Reference" w:semiHidden="0" w:uiPriority="32" w:unhideWhenUsed="0" w:qFormat="1"/>
-    <w:lsdException w:name="Book Title" w:semiHidden="0" w:uiPriority="33" w:unhideWhenUsed="0" w:qFormat="1"/>
-    <w:lsdException w:name="Bibliography" w:uiPriority="37"/>
-    <w:lsdException w:name="TOC Heading" w:uiPriority="39" w:qFormat="1"/>
+  <w:latentStyles w:defLockedState="0" w:defUIPriority="99" w:defSemiHidden="0" w:defUnhideWhenUsed="0" w:defQFormat="0" w:count="371">
+    <w:lsdException w:name="Normal" w:uiPriority="0" w:qFormat="1"/>
+    <w:lsdException w:name="heading 1" w:uiPriority="9" w:qFormat="1"/>
+    <w:lsdException w:name="heading 2" w:semiHidden="1" w:uiPriority="9" w:unhideWhenUsed="1" w:qFormat="1"/>
+    <w:lsdException w:name="heading 3" w:semiHidden="1" w:uiPriority="9" w:unhideWhenUsed="1" w:qFormat="1"/>
+    <w:lsdException w:name="heading 4" w:semiHidden="1" w:uiPriority="9" w:unhideWhenUsed="1" w:qFormat="1"/>
+    <w:lsdException w:name="heading 5" w:semiHidden="1" w:uiPriority="9" w:unhideWhenUsed="1" w:qFormat="1"/>
+    <w:lsdException w:name="heading 6" w:semiHidden="1" w:uiPriority="9" w:unhideWhenUsed="1" w:qFormat="1"/>
+    <w:lsdException w:name="heading 7" w:semiHidden="1" w:uiPriority="9" w:unhideWhenUsed="1" w:qFormat="1"/>
+    <w:lsdException w:name="heading 8" w:semiHidden="1" w:uiPriority="9" w:unhideWhenUsed="1" w:qFormat="1"/>
+    <w:lsdException w:name="heading 9" w:semiHidden="1" w:uiPriority="9" w:unhideWhenUsed="1" w:qFormat="1"/>
+    <w:lsdException w:name="index 1" w:semiHidden="1" w:unhideWhenUsed="1"/>
+    <w:lsdException w:name="index 2" w:semiHidden="1" w:unhideWhenUsed="1"/>
+    <w:lsdException w:name="index 3" w:semiHidden="1" w:unhideWhenUsed="1"/>
+    <w:lsdException w:name="index 4" w:semiHidden="1" w:unhideWhenUsed="1"/>
+    <w:lsdException w:name="index 5" w:semiHidden="1" w:unhideWhenUsed="1"/>
+    <w:lsdException w:name="index 6" w:semiHidden="1" w:unhideWhenUsed="1"/>
+    <w:lsdException w:name="index 7" w:semiHidden="1" w:unhideWhenUsed="1"/>
+    <w:lsdException w:name="index 8" w:semiHidden="1" w:unhideWhenUsed="1"/>
+    <w:lsdException w:name="index 9" w:semiHidden="1" w:unhideWhenUsed="1"/>
+    <w:lsdException w:name="toc 1" w:semiHidden="1" w:uiPriority="39" w:unhideWhenUsed="1"/>
+    <w:lsdException w:name="toc 2" w:semiHidden="1" w:uiPriority="39" w:unhideWhenUsed="1"/>
+    <w:lsdException w:name="toc 3" w:semiHidden="1" w:uiPriority="39" w:unhideWhenUsed="1"/>
+    <w:lsdException w:name="toc 4" w:semiHidden="1" w:uiPriority="39" w:unhideWhenUsed="1"/>
+    <w:lsdException w:name="toc 5" w:semiHidden="1" w:uiPriority="39" w:unhideWhenUsed="1"/>
+    <w:lsdException w:name="toc 6" w:semiHidden="1" w:uiPriority="39" w:unhideWhenUsed="1"/>
+    <w:lsdException w:name="toc 7" w:semiHidden="1" w:uiPriority="39" w:unhideWhenUsed="1"/>
+    <w:lsdException w:name="toc 8" w:semiHidden="1" w:uiPriority="39" w:unhideWhenUsed="1"/>
+    <w:lsdException w:name="toc 9" w:semiHidden="1" w:uiPriority="39" w:unhideWhenUsed="1"/>
+    <w:lsdException w:name="Normal Indent" w:semiHidden="1" w:unhideWhenUsed="1"/>
+    <w:lsdException w:name="footnote text" w:semiHidden="1" w:unhideWhenUsed="1"/>
+    <w:lsdException w:name="annotation text" w:semiHidden="1" w:unhideWhenUsed="1"/>
+    <w:lsdException w:name="header" w:semiHidden="1" w:unhideWhenUsed="1"/>
+    <w:lsdException w:name="footer" w:semiHidden="1" w:unhideWhenUsed="1"/>
+    <w:lsdException w:name="index heading" w:semiHidden="1" w:unhideWhenUsed="1"/>
+    <w:lsdException w:name="caption" w:semiHidden="1" w:uiPriority="35" w:unhideWhenUsed="1" w:qFormat="1"/>
+    <w:lsdException w:name="table of figures" w:semiHidden="1" w:unhideWhenUsed="1"/>
+    <w:lsdException w:name="envelope address" w:semiHidden="1" w:unhideWhenUsed="1"/>
+    <w:lsdException w:name="envelope return" w:semiHidden="1" w:unhideWhenUsed="1"/>
+    <w:lsdException w:name="footnote reference" w:semiHidden="1" w:unhideWhenUsed="1"/>
+    <w:lsdException w:name="annotation reference" w:semiHidden="1" w:unhideWhenUsed="1"/>
+    <w:lsdException w:name="line number" w:semiHidden="1" w:unhideWhenUsed="1"/>
+    <w:lsdException w:name="page number" w:semiHidden="1" w:unhideWhenUsed="1"/>
+    <w:lsdException w:name="endnote reference" w:semiHidden="1" w:unhideWhenUsed="1"/>
+    <w:lsdException w:name="endnote text" w:semiHidden="1" w:unhideWhenUsed="1"/>
+    <w:lsdException w:name="table of authorities" w:semiHidden="1" w:unhideWhenUsed="1"/>
+    <w:lsdException w:name="macro" w:semiHidden="1" w:unhideWhenUsed="1"/>
+    <w:lsdException w:name="toa heading" w:semiHidden="1" w:unhideWhenUsed="1"/>
+    <w:lsdException w:name="List" w:semiHidden="1" w:unhideWhenUsed="1"/>
+    <w:lsdException w:name="List Bullet" w:semiHidden="1" w:unhideWhenUsed="1"/>
+    <w:lsdException w:name="List Number" w:semiHidden="1" w:unhideWhenUsed="1"/>
+    <w:lsdException w:name="List 2" w:semiHidden="1" w:unhideWhenUsed="1"/>
+    <w:lsdException w:name="List 3" w:semiHidden="1" w:unhideWhenUsed="1"/>
+    <w:lsdException w:name="List 4" w:semiHidden="1" w:unhideWhenUsed="1"/>
+    <w:lsdException w:name="List 5" w:semiHidden="1" w:unhideWhenUsed="1"/>
+    <w:lsdException w:name="List Bullet 2" w:semiHidden="1" w:unhideWhenUsed="1"/>
+    <w:lsdException w:name="List Bullet 3" w:semiHidden="1" w:unhideWhenUsed="1"/>
+    <w:lsdException w:name="List Bullet 4" w:semiHidden="1" w:unhideWhenUsed="1"/>
+    <w:lsdException w:name="List Bullet 5" w:semiHidden="1" w:unhideWhenUsed="1"/>
+    <w:lsdException w:name="List Number 2" w:semiHidden="1" w:unhideWhenUsed="1"/>
+    <w:lsdException w:name="List Number 3" w:semiHidden="1" w:unhideWhenUsed="1"/>
+    <w:lsdException w:name="List Number 4" w:semiHidden="1" w:unhideWhenUsed="1"/>
+    <w:lsdException w:name="List Number 5" w:semiHidden="1" w:unhideWhenUsed="1"/>
+    <w:lsdException w:name="Title" w:uiPriority="10" w:qFormat="1"/>
+    <w:lsdException w:name="Closing" w:semiHidden="1" w:unhideWhenUsed="1"/>
+    <w:lsdException w:name="Signature" w:semiHidden="1" w:unhideWhenUsed="1"/>
+    <w:lsdException w:name="Default Paragraph Font" w:semiHidden="1" w:uiPriority="1" w:unhideWhenUsed="1"/>
+    <w:lsdException w:name="Body Text" w:semiHidden="1" w:unhideWhenUsed="1"/>
+    <w:lsdException w:name="Body Text Indent" w:semiHidden="1" w:unhideWhenUsed="1"/>
+    <w:lsdException w:name="List Continue" w:semiHidden="1" w:unhideWhenUsed="1"/>
+    <w:lsdException w:name="List Continue 2" w:semiHidden="1" w:unhideWhenUsed="1"/>
+    <w:lsdException w:name="List Continue 3" w:semiHidden="1" w:unhideWhenUsed="1"/>
+    <w:lsdException w:name="List Continue 4" w:semiHidden="1" w:unhideWhenUsed="1"/>
+    <w:lsdException w:name="List Continue 5" w:semiHidden="1" w:unhideWhenUsed="1"/>
+    <w:lsdException w:name="Message Header" w:semiHidden="1" w:unhideWhenUsed="1"/>
+    <w:lsdException w:name="Subtitle" w:uiPriority="11" w:qFormat="1"/>
+    <w:lsdException w:name="Salutation" w:semiHidden="1" w:unhideWhenUsed="1"/>
+    <w:lsdException w:name="Date" w:semiHidden="1" w:unhideWhenUsed="1"/>
+    <w:lsdException w:name="Body Text First Indent" w:semiHidden="1" w:unhideWhenUsed="1"/>
+    <w:lsdException w:name="Body Text First Indent 2" w:semiHidden="1" w:unhideWhenUsed="1"/>
+    <w:lsdException w:name="Note Heading" w:semiHidden="1" w:unhideWhenUsed="1"/>
+    <w:lsdException w:name="Body Text 2" w:semiHidden="1" w:unhideWhenUsed="1"/>
+    <w:lsdException w:name="Body Text 3" w:semiHidden="1" w:unhideWhenUsed="1"/>
+    <w:lsdException w:name="Body Text Indent 2" w:semiHidden="1" w:unhideWhenUsed="1"/>
+    <w:lsdException w:name="Body Text Indent 3" w:semiHidden="1" w:unhideWhenUsed="1"/>
+    <w:lsdException w:name="Block Text" w:semiHidden="1" w:unhideWhenUsed="1"/>
+    <w:lsdException w:name="Hyperlink" w:semiHidden="1" w:unhideWhenUsed="1"/>
+    <w:lsdException w:name="FollowedHyperlink" w:semiHidden="1" w:unhideWhenUsed="1"/>
+    <w:lsdException w:name="Strong" w:uiPriority="22" w:qFormat="1"/>
+    <w:lsdException w:name="Emphasis" w:uiPriority="20" w:qFormat="1"/>
+    <w:lsdException w:name="Document Map" w:semiHidden="1" w:unhideWhenUsed="1"/>
+    <w:lsdException w:name="Plain Text" w:semiHidden="1" w:unhideWhenUsed="1"/>
+    <w:lsdException w:name="E-mail Signature" w:semiHidden="1" w:unhideWhenUsed="1"/>
+    <w:lsdException w:name="HTML Top of Form" w:semiHidden="1" w:unhideWhenUsed="1"/>
+    <w:lsdException w:name="HTML Bottom of Form" w:semiHidden="1" w:unhideWhenUsed="1"/>
+    <w:lsdException w:name="Normal (Web)" w:semiHidden="1" w:unhideWhenUsed="1"/>
+    <w:lsdException w:name="HTML Acronym" w:semiHidden="1" w:unhideWhenUsed="1"/>
+    <w:lsdException w:name="HTML Address" w:semiHidden="1" w:unhideWhenUsed="1"/>
+    <w:lsdException w:name="HTML Cite" w:semiHidden="1" w:unhideWhenUsed="1"/>
+    <w:lsdException w:name="HTML Code" w:semiHidden="1" w:unhideWhenUsed="1"/>
+    <w:lsdException w:name="HTML Definition" w:semiHidden="1" w:unhideWhenUsed="1"/>
+    <w:lsdException w:name="HTML Keyboard" w:semiHidden="1" w:unhideWhenUsed="1"/>
+    <w:lsdException w:name="HTML Preformatted" w:semiHidden="1" w:unhideWhenUsed="1"/>
+    <w:lsdException w:name="HTML Sample" w:semiHidden="1" w:unhideWhenUsed="1"/>
+    <w:lsdException w:name="HTML Typewriter" w:semiHidden="1" w:unhideWhenUsed="1"/>
+    <w:lsdException w:name="HTML Variable" w:semiHidden="1" w:unhideWhenUsed="1"/>
+    <w:lsdException w:name="Normal Table" w:semiHidden="1" w:unhideWhenUsed="1"/>
+    <w:lsdException w:name="annotation subject" w:semiHidden="1" w:unhideWhenUsed="1"/>
+    <w:lsdException w:name="No List" w:semiHidden="1" w:unhideWhenUsed="1"/>
+    <w:lsdException w:name="Outline List 1" w:semiHidden="1" w:unhideWhenUsed="1"/>
+    <w:lsdException w:name="Outline List 2" w:semiHidden="1" w:unhideWhenUsed="1"/>
+    <w:lsdException w:name="Outline List 3" w:semiHidden="1" w:unhideWhenUsed="1"/>
+    <w:lsdException w:name="Table Simple 1" w:semiHidden="1" w:unhideWhenUsed="1"/>
+    <w:lsdException w:name="Table Simple 2" w:semiHidden="1" w:unhideWhenUsed="1"/>
+    <w:lsdException w:name="Table Simple 3" w:semiHidden="1" w:unhideWhenUsed="1"/>
+    <w:lsdException w:name="Table Classic 1" w:semiHidden="1" w:unhideWhenUsed="1"/>
+    <w:lsdException w:name="Table Classic 2" w:semiHidden="1" w:unhideWhenUsed="1"/>
+    <w:lsdException w:name="Table Classic 3" w:semiHidden="1" w:unhideWhenUsed="1"/>
+    <w:lsdException w:name="Table Classic 4" w:semiHidden="1" w:unhideWhenUsed="1"/>
+    <w:lsdException w:name="Table Colorful 1" w:semiHidden="1" w:unhideWhenUsed="1"/>
+    <w:lsdException w:name="Table Colorful 2" w:semiHidden="1" w:unhideWhenUsed="1"/>
+    <w:lsdException w:name="Table Colorful 3" w:semiHidden="1" w:unhideWhenUsed="1"/>
+    <w:lsdException w:name="Table Columns 1" w:semiHidden="1" w:unhideWhenUsed="1"/>
+    <w:lsdException w:name="Table Columns 2" w:semiHidden="1" w:unhideWhenUsed="1"/>
+    <w:lsdException w:name="Table Columns 3" w:semiHidden="1" w:unhideWhenUsed="1"/>
+    <w:lsdException w:name="Table Columns 4" w:semiHidden="1" w:unhideWhenUsed="1"/>
+    <w:lsdException w:name="Table Columns 5" w:semiHidden="1" w:unhideWhenUsed="1"/>
+    <w:lsdException w:name="Table Grid 1" w:semiHidden="1" w:unhideWhenUsed="1"/>
+    <w:lsdException w:name="Table Grid 2" w:semiHidden="1" w:unhideWhenUsed="1"/>
+    <w:lsdException w:name="Table Grid 3" w:semiHidden="1" w:unhideWhenUsed="1"/>
+    <w:lsdException w:name="Table Grid 4" w:semiHidden="1" w:unhideWhenUsed="1"/>
+    <w:lsdException w:name="Table Grid 5" w:semiHidden="1" w:unhideWhenUsed="1"/>
+    <w:lsdException w:name="Table Grid 6" w:semiHidden="1" w:unhideWhenUsed="1"/>
+    <w:lsdException w:name="Table Grid 7" w:semiHidden="1" w:unhideWhenUsed="1"/>
+    <w:lsdException w:name="Table Grid 8" w:semiHidden="1" w:unhideWhenUsed="1"/>
+    <w:lsdException w:name="Table List 1" w:semiHidden="1" w:unhideWhenUsed="1"/>
+    <w:lsdException w:name="Table List 2" w:semiHidden="1" w:unhideWhenUsed="1"/>
+    <w:lsdException w:name="Table List 3" w:semiHidden="1" w:unhideWhenUsed="1"/>
+    <w:lsdException w:name="Table List 4" w:semiHidden="1" w:unhideWhenUsed="1"/>
+    <w:lsdException w:name="Table List 5" w:semiHidden="1" w:unhideWhenUsed="1"/>
+    <w:lsdException w:name="Table List 6" w:semiHidden="1" w:unhideWhenUsed="1"/>
+    <w:lsdException w:name="Table List 7" w:semiHidden="1" w:unhideWhenUsed="1"/>
+    <w:lsdException w:name="Table List 8" w:semiHidden="1" w:unhideWhenUsed="1"/>
+    <w:lsdException w:name="Table 3D effects 1" w:semiHidden="1" w:unhideWhenUsed="1"/>
+    <w:lsdException w:name="Table 3D effects 2" w:semiHidden="1" w:unhideWhenUsed="1"/>
+    <w:lsdException w:name="Table 3D effects 3" w:semiHidden="1" w:unhideWhenUsed="1"/>
+    <w:lsdException w:name="Table Contemporary" w:semiHidden="1" w:unhideWhenUsed="1"/>
+    <w:lsdException w:name="Table Elegant" w:semiHidden="1" w:unhideWhenUsed="1"/>
+    <w:lsdException w:name="Table Professional" w:semiHidden="1" w:unhideWhenUsed="1"/>
+    <w:lsdException w:name="Table Subtle 1" w:semiHidden="1" w:unhideWhenUsed="1"/>
+    <w:lsdException w:name="Table Subtle 2" w:semiHidden="1" w:unhideWhenUsed="1"/>
+    <w:lsdException w:name="Table Web 1" w:semiHidden="1" w:unhideWhenUsed="1"/>
+    <w:lsdException w:name="Table Web 2" w:semiHidden="1" w:unhideWhenUsed="1"/>
+    <w:lsdException w:name="Table Web 3" w:semiHidden="1" w:unhideWhenUsed="1"/>
+    <w:lsdException w:name="Balloon Text" w:semiHidden="1" w:unhideWhenUsed="1"/>
+    <w:lsdException w:name="Table Grid" w:uiPriority="39"/>
+    <w:lsdException w:name="Table Theme" w:semiHidden="1" w:unhideWhenUsed="1"/>
+    <w:lsdException w:name="Placeholder Text" w:semiHidden="1"/>
+    <w:lsdException w:name="No Spacing" w:uiPriority="1" w:qFormat="1"/>
+    <w:lsdException w:name="Light Shading" w:uiPriority="60"/>
+    <w:lsdException w:name="Light List" w:uiPriority="61"/>
+    <w:lsdException w:name="Light Grid" w:uiPriority="62"/>
+    <w:lsdException w:name="Medium Shading 1" w:uiPriority="63"/>
+    <w:lsdException w:name="Medium Shading 2" w:uiPriority="64"/>
+    <w:lsdException w:name="Medium List 1" w:uiPriority="65"/>
+    <w:lsdException w:name="Medium List 2" w:uiPriority="66"/>
+    <w:lsdException w:name="Medium Grid 1" w:uiPriority="67"/>
+    <w:lsdException w:name="Medium Grid 2" w:uiPriority="68"/>
+    <w:lsdException w:name="Medium Grid 3" w:uiPriority="69"/>
+    <w:lsdException w:name="Dark List" w:uiPriority="70"/>
+    <w:lsdException w:name="Colorful Shading" w:uiPriority="71"/>
+    <w:lsdException w:name="Colorful List" w:uiPriority="72"/>
+    <w:lsdException w:name="Colorful Grid" w:uiPriority="73"/>
+    <w:lsdException w:name="Light Shading Accent 1" w:uiPriority="60"/>
+    <w:lsdException w:name="Light List Accent 1" w:uiPriority="61"/>
+    <w:lsdException w:name="Light Grid Accent 1" w:uiPriority="62"/>
+    <w:lsdException w:name="Medium Shading 1 Accent 1" w:uiPriority="63"/>
+    <w:lsdException w:name="Medium Shading 2 Accent 1" w:uiPriority="64"/>
+    <w:lsdException w:name="Medium List 1 Accent 1" w:uiPriority="65"/>
+    <w:lsdException w:name="Revision" w:semiHidden="1"/>
+    <w:lsdException w:name="List Paragraph" w:uiPriority="34" w:qFormat="1"/>
+    <w:lsdException w:name="Quote" w:uiPriority="29" w:qFormat="1"/>
+    <w:lsdException w:name="Intense Quote" w:uiPriority="30" w:qFormat="1"/>
+    <w:lsdException w:name="Medium List 2 Accent 1" w:uiPriority="66"/>
+    <w:lsdException w:name="Medium Grid 1 Accent 1" w:uiPriority="67"/>
+    <w:lsdException w:name="Medium Grid 2 Accent 1" w:uiPriority="68"/>
+    <w:lsdException w:name="Medium Grid 3 Accent 1" w:uiPriority="69"/>
+    <w:lsdException w:name="Dark List Accent 1" w:uiPriority="70"/>
+    <w:lsdException w:name="Colorful Shading Accent 1" w:uiPriority="71"/>
+    <w:lsdException w:name="Colorful List Accent 1" w:uiPriority="72"/>
+    <w:lsdException w:name="Colorful Grid Accent 1" w:uiPriority="73"/>
+    <w:lsdException w:name="Light Shading Accent 2" w:uiPriority="60"/>
+    <w:lsdException w:name="Light List Accent 2" w:uiPriority="61"/>
+    <w:lsdException w:name="Light Grid Accent 2" w:uiPriority="62"/>
+    <w:lsdException w:name="Medium Shading 1 Accent 2" w:uiPriority="63"/>
+    <w:lsdException w:name="Medium Shading 2 Accent 2" w:uiPriority="64"/>
+    <w:lsdException w:name="Medium List 1 Accent 2" w:uiPriority="65"/>
+    <w:lsdException w:name="Medium List 2 Accent 2" w:uiPriority="66"/>
+    <w:lsdException w:name="Medium Grid 1 Accent 2" w:uiPriority="67"/>
+    <w:lsdException w:name="Medium Grid 2 Accent 2" w:uiPriority="68"/>
+    <w:lsdException w:name="Medium Grid 3 Accent 2" w:uiPriority="69"/>
+    <w:lsdException w:name="Dark List Accent 2" w:uiPriority="70"/>
+    <w:lsdException w:name="Colorful Shading Accent 2" w:uiPriority="71"/>
+    <w:lsdException w:name="Colorful List Accent 2" w:uiPriority="72"/>
+    <w:lsdException w:name="Colorful Grid Accent 2" w:uiPriority="73"/>
+    <w:lsdException w:name="Light Shading Accent 3" w:uiPriority="60"/>
+    <w:lsdException w:name="Light List Accent 3" w:uiPriority="61"/>
+    <w:lsdException w:name="Light Grid Accent 3" w:uiPriority="62"/>
+    <w:lsdException w:name="Medium Shading 1 Accent 3" w:uiPriority="63"/>
+    <w:lsdException w:name="Medium Shading 2 Accent 3" w:uiPriority="64"/>
+    <w:lsdException w:name="Medium List 1 Accent 3" w:uiPriority="65"/>
+    <w:lsdException w:name="Medium List 2 Accent 3" w:uiPriority="66"/>
+    <w:lsdException w:name="Medium Grid 1 Accent 3" w:uiPriority="67"/>
+    <w:lsdException w:name="Medium Grid 2 Accent 3" w:uiPriority="68"/>
+    <w:lsdException w:name="Medium Grid 3 Accent 3" w:uiPriority="69"/>
+    <w:lsdException w:name="Dark List Accent 3" w:uiPriority="70"/>
+    <w:lsdException w:name="Colorful Shading Accent 3" w:uiPriority="71"/>
+    <w:lsdException w:name="Colorful List Accent 3" w:uiPriority="72"/>
+    <w:lsdException w:name="Colorful Grid Accent 3" w:uiPriority="73"/>
+    <w:lsdException w:name="Light Shading Accent 4" w:uiPriority="60"/>
+    <w:lsdException w:name="Light List Accent 4" w:uiPriority="61"/>
+    <w:lsdException w:name="Light Grid Accent 4" w:uiPriority="62"/>
+    <w:lsdException w:name="Medium Shading 1 Accent 4" w:uiPriority="63"/>
+    <w:lsdException w:name="Medium Shading 2 Accent 4" w:uiPriority="64"/>
+    <w:lsdException w:name="Medium List 1 Accent 4" w:uiPriority="65"/>
+    <w:lsdException w:name="Medium List 2 Accent 4" w:uiPriority="66"/>
+    <w:lsdException w:name="Medium Grid 1 Accent 4" w:uiPriority="67"/>
+    <w:lsdException w:name="Medium Grid 2 Accent 4" w:uiPriority="68"/>
+    <w:lsdException w:name="Medium Grid 3 Accent 4" w:uiPriority="69"/>
+    <w:lsdException w:name="Dark List Accent 4" w:uiPriority="70"/>
+    <w:lsdException w:name="Colorful Shading Accent 4" w:uiPriority="71"/>
+    <w:lsdException w:name="Colorful List Accent 4" w:uiPriority="72"/>
+    <w:lsdException w:name="Colorful Grid Accent 4" w:uiPriority="73"/>
+    <w:lsdException w:name="Light Shading Accent 5" w:uiPriority="60"/>
+    <w:lsdException w:name="Light List Accent 5" w:uiPriority="61"/>
+    <w:lsdException w:name="Light Grid Accent 5" w:uiPriority="62"/>
+    <w:lsdException w:name="Medium Shading 1 Accent 5" w:uiPriority="63"/>
+    <w:lsdException w:name="Medium Shading 2 Accent 5" w:uiPriority="64"/>
+    <w:lsdException w:name="Medium List 1 Accent 5" w:uiPriority="65"/>
+    <w:lsdException w:name="Medium List 2 Accent 5" w:uiPriority="66"/>
+    <w:lsdException w:name="Medium Grid 1 Accent 5" w:uiPriority="67"/>
+    <w:lsdException w:name="Medium Grid 2 Accent 5" w:uiPriority="68"/>
+    <w:lsdException w:name="Medium Grid 3 Accent 5" w:uiPriority="69"/>
+    <w:lsdException w:name="Dark List Accent 5" w:uiPriority="70"/>
+    <w:lsdException w:name="Colorful Shading Accent 5" w:uiPriority="71"/>
+    <w:lsdException w:name="Colorful List Accent 5" w:uiPriority="72"/>
+    <w:lsdException w:name="Colorful Grid Accent 5" w:uiPriority="73"/>
+    <w:lsdException w:name="Light Shading Accent 6" w:uiPriority="60"/>
+    <w:lsdException w:name="Light List Accent 6" w:uiPriority="61"/>
+    <w:lsdException w:name="Light Grid Accent 6" w:uiPriority="62"/>
+    <w:lsdException w:name="Medium Shading 1 Accent 6" w:uiPriority="63"/>
+    <w:lsdException w:name="Medium Shading 2 Accent 6" w:uiPriority="64"/>
+    <w:lsdException w:name="Medium List 1 Accent 6" w:uiPriority="65"/>
+    <w:lsdException w:name="Medium List 2 Accent 6" w:uiPriority="66"/>
+    <w:lsdException w:name="Medium Grid 1 Accent 6" w:uiPriority="67"/>
+    <w:lsdException w:name="Medium Grid 2 Accent 6" w:uiPriority="68"/>
+    <w:lsdException w:name="Medium Grid 3 Accent 6" w:uiPriority="69"/>
+    <w:lsdException w:name="Dark List Accent 6" w:uiPriority="70"/>
+    <w:lsdException w:name="Colorful Shading Accent 6" w:uiPriority="71"/>
+    <w:lsdException w:name="Colorful List Accent 6" w:uiPriority="72"/>
+    <w:lsdException w:name="Colorful Grid Accent 6" w:uiPriority="73"/>
+    <w:lsdException w:name="Subtle Emphasis" w:uiPriority="19" w:qFormat="1"/>
+    <w:lsdException w:name="Intense Emphasis" w:uiPriority="21" w:qFormat="1"/>
+    <w:lsdException w:name="Subtle Reference" w:uiPriority="31" w:qFormat="1"/>
+    <w:lsdException w:name="Intense Reference" w:uiPriority="32" w:qFormat="1"/>
+    <w:lsdException w:name="Book Title" w:uiPriority="33" w:qFormat="1"/>
+    <w:lsdException w:name="Bibliography" w:semiHidden="1" w:uiPriority="37" w:unhideWhenUsed="1"/>
+    <w:lsdException w:name="TOC Heading" w:semiHidden="1" w:uiPriority="39" w:unhideWhenUsed="1" w:qFormat="1"/>
+    <w:lsdException w:name="Plain Table 1" w:uiPriority="41"/>
+    <w:lsdException w:name="Plain Table 2" w:uiPriority="42"/>
+    <w:lsdException w:name="Plain Table 3" w:uiPriority="43"/>
+    <w:lsdException w:name="Plain Table 4" w:uiPriority="44"/>
+    <w:lsdException w:name="Plain Table 5" w:uiPriority="45"/>
+    <w:lsdException w:name="Grid Table Light" w:uiPriority="40"/>
+    <w:lsdException w:name="Grid Table 1 Light" w:uiPriority="46"/>
+    <w:lsdException w:name="Grid Table 2" w:uiPriority="47"/>
+    <w:lsdException w:name="Grid Table 3" w:uiPriority="48"/>
+    <w:lsdException w:name="Grid Table 4" w:uiPriority="49"/>
+    <w:lsdException w:name="Grid Table 5 Dark" w:uiPriority="50"/>
+    <w:lsdException w:name="Grid Table 6 Colorful" w:uiPriority="51"/>
+    <w:lsdException w:name="Grid Table 7 Colorful" w:uiPriority="52"/>
+    <w:lsdException w:name="Grid Table 1 Light Accent 1" w:uiPriority="46"/>
+    <w:lsdException w:name="Grid Table 2 Accent 1" w:uiPriority="47"/>
+    <w:lsdException w:name="Grid Table 3 Accent 1" w:uiPriority="48"/>
+    <w:lsdException w:name="Grid Table 4 Accent 1" w:uiPriority="49"/>
+    <w:lsdException w:name="Grid Table 5 Dark Accent 1" w:uiPriority="50"/>
+    <w:lsdException w:name="Grid Table 6 Colorful Accent 1" w:uiPriority="51"/>
+    <w:lsdException w:name="Grid Table 7 Colorful Accent 1" w:uiPriority="52"/>
+    <w:lsdException w:name="Grid Table 1 Light Accent 2" w:uiPriority="46"/>
+    <w:lsdException w:name="Grid Table 2 Accent 2" w:uiPriority="47"/>
+    <w:lsdException w:name="Grid Table 3 Accent 2" w:uiPriority="48"/>
+    <w:lsdException w:name="Grid Table 4 Accent 2" w:uiPriority="49"/>
+    <w:lsdException w:name="Grid Table 5 Dark Accent 2" w:uiPriority="50"/>
+    <w:lsdException w:name="Grid Table 6 Colorful Accent 2" w:uiPriority="51"/>
+    <w:lsdException w:name="Grid Table 7 Colorful Accent 2" w:uiPriority="52"/>
+    <w:lsdException w:name="Grid Table 1 Light Accent 3" w:uiPriority="46"/>
+    <w:lsdException w:name="Grid Table 2 Accent 3" w:uiPriority="47"/>
+    <w:lsdException w:name="Grid Table 3 Accent 3" w:uiPriority="48"/>
+    <w:lsdException w:name="Grid Table 4 Accent 3" w:uiPriority="49"/>
+    <w:lsdException w:name="Grid Table 5 Dark Accent 3" w:uiPriority="50"/>
+    <w:lsdException w:name="Grid Table 6 Colorful Accent 3" w:uiPriority="51"/>
+    <w:lsdException w:name="Grid Table 7 Colorful Accent 3" w:uiPriority="52"/>
+    <w:lsdException w:name="Grid Table 1 Light Accent 4" w:uiPriority="46"/>
+    <w:lsdException w:name="Grid Table 2 Accent 4" w:uiPriority="47"/>
+    <w:lsdException w:name="Grid Table 3 Accent 4" w:uiPriority="48"/>
+    <w:lsdException w:name="Grid Table 4 Accent 4" w:uiPriority="49"/>
+    <w:lsdException w:name="Grid Table 5 Dark Accent 4" w:uiPriority="50"/>
+    <w:lsdException w:name="Grid Table 6 Colorful Accent 4" w:uiPriority="51"/>
+    <w:lsdException w:name="Grid Table 7 Colorful Accent 4" w:uiPriority="52"/>
+    <w:lsdException w:name="Grid Table 1 Light Accent 5" w:uiPriority="46"/>
+    <w:lsdException w:name="Grid Table 2 Accent 5" w:uiPriority="47"/>
+    <w:lsdException w:name="Grid Table 3 Accent 5" w:uiPriority="48"/>
+    <w:lsdException w:name="Grid Table 4 Accent 5" w:uiPriority="49"/>
+    <w:lsdException w:name="Grid Table 5 Dark Accent 5" w:uiPriority="50"/>
+    <w:lsdException w:name="Grid Table 6 Colorful Accent 5" w:uiPriority="51"/>
+    <w:lsdException w:name="Grid Table 7 Colorful Accent 5" w:uiPriority="52"/>
+    <w:lsdException w:name="Grid Table 1 Light Accent 6" w:uiPriority="46"/>
+    <w:lsdException w:name="Grid Table 2 Accent 6" w:uiPriority="47"/>
+    <w:lsdException w:name="Grid Table 3 Accent 6" w:uiPriority="48"/>
+    <w:lsdException w:name="Grid Table 4 Accent 6" w:uiPriority="49"/>
+    <w:lsdException w:name="Grid Table 5 Dark Accent 6" w:uiPriority="50"/>
+    <w:lsdException w:name="Grid Table 6 Colorful Accent 6" w:uiPriority="51"/>
+    <w:lsdException w:name="Grid Table 7 Colorful Accent 6" w:uiPriority="52"/>
+    <w:lsdException w:name="List Table 1 Light" w:uiPriority="46"/>
+    <w:lsdException w:name="List Table 2" w:uiPriority="47"/>
+    <w:lsdException w:name="List Table 3" w:uiPriority="48"/>
+    <w:lsdException w:name="List Table 4" w:uiPriority="49"/>
+    <w:lsdException w:name="List Table 5 Dark" w:uiPriority="50"/>
+    <w:lsdException w:name="List Table 6 Colorful" w:uiPriority="51"/>
+    <w:lsdException w:name="List Table 7 Colorful" w:uiPriority="52"/>
+    <w:lsdException w:name="List Table 1 Light Accent 1" w:uiPriority="46"/>
+    <w:lsdException w:name="List Table 2 Accent 1" w:uiPriority="47"/>
+    <w:lsdException w:name="List Table 3 Accent 1" w:uiPriority="48"/>
+    <w:lsdException w:name="List Table 4 Accent 1" w:uiPriority="49"/>
+    <w:lsdException w:name="List Table 5 Dark Accent 1" w:uiPriority="50"/>
+    <w:lsdException w:name="List Table 6 Colorful Accent 1" w:uiPriority="51"/>
+    <w:lsdException w:name="List Table 7 Colorful Accent 1" w:uiPriority="52"/>
+    <w:lsdException w:name="List Table 1 Light Accent 2" w:uiPriority="46"/>
+    <w:lsdException w:name="List Table 2 Accent 2" w:uiPriority="47"/>
+    <w:lsdException w:name="List Table 3 Accent 2" w:uiPriority="48"/>
+    <w:lsdException w:name="List Table 4 Accent 2" w:uiPriority="49"/>
+    <w:lsdException w:name="List Table 5 Dark Accent 2" w:uiPriority="50"/>
+    <w:lsdException w:name="List Table 6 Colorful Accent 2" w:uiPriority="51"/>
+    <w:lsdException w:name="List Table 7 Colorful Accent 2" w:uiPriority="52"/>
+    <w:lsdException w:name="List Table 1 Light Accent 3" w:uiPriority="46"/>
+    <w:lsdException w:name="List Table 2 Accent 3" w:uiPriority="47"/>
+    <w:lsdException w:name="List Table 3 Accent 3" w:uiPriority="48"/>
+    <w:lsdException w:name="List Table 4 Accent 3" w:uiPriority="49"/>
+    <w:lsdException w:name="List Table 5 Dark Accent 3" w:uiPriority="50"/>
+    <w:lsdException w:name="List Table 6 Colorful Accent 3" w:uiPriority="51"/>
+    <w:lsdException w:name="List Table 7 Colorful Accent 3" w:uiPriority="52"/>
+    <w:lsdException w:name="List Table 1 Light Accent 4" w:uiPriority="46"/>
+    <w:lsdException w:name="List Table 2 Accent 4" w:uiPriority="47"/>
+    <w:lsdException w:name="List Table 3 Accent 4" w:uiPriority="48"/>
+    <w:lsdException w:name="List Table 4 Accent 4" w:uiPriority="49"/>
+    <w:lsdException w:name="List Table 5 Dark Accent 4" w:uiPriority="50"/>
+    <w:lsdException w:name="List Table 6 Colorful Accent 4" w:uiPriority="51"/>
+    <w:lsdException w:name="List Table 7 Colorful Accent 4" w:uiPriority="52"/>
+    <w:lsdException w:name="List Table 1 Light Accent 5" w:uiPriority="46"/>
+    <w:lsdException w:name="List Table 2 Accent 5" w:uiPriority="47"/>
+    <w:lsdException w:name="List Table 3 Accent 5" w:uiPriority="48"/>
+    <w:lsdException w:name="List Table 4 Accent 5" w:uiPriority="49"/>
+    <w:lsdException w:name="List Table 5 Dark Accent 5" w:uiPriority="50"/>
+    <w:lsdException w:name="List Table 6 Colorful Accent 5" w:uiPriority="51"/>
+    <w:lsdException w:name="List Table 7 Colorful Accent 5" w:uiPriority="52"/>
+    <w:lsdException w:name="List Table 1 Light Accent 6" w:uiPriority="46"/>
+    <w:lsdException w:name="List Table 2 Accent 6" w:uiPriority="47"/>
+    <w:lsdException w:name="List Table 3 Accent 6" w:uiPriority="48"/>
+    <w:lsdException w:name="List Table 4 Accent 6" w:uiPriority="49"/>
+    <w:lsdException w:name="List Table 5 Dark Accent 6" w:uiPriority="50"/>
+    <w:lsdException w:name="List Table 6 Colorful Accent 6" w:uiPriority="51"/>
+    <w:lsdException w:name="List Table 7 Colorful Accent 6" w:uiPriority="52"/>
   </w:latentStyles>
   <w:style w:type="paragraph" w:default="1" w:styleId="Normal">
     <w:name w:val="Normal"/>
@@ -2840,7 +3661,6 @@
     <w:uiPriority w:val="99"/>
     <w:semiHidden/>
     <w:unhideWhenUsed/>
-    <w:qFormat/>
     <w:tblPr>
       <w:tblInd w:w="0" w:type="dxa"/>
       <w:tblCellMar>
@@ -2866,15 +3686,16 @@
       <w:color w:val="808080"/>
     </w:rPr>
   </w:style>
-  <w:style w:type="paragraph" w:customStyle="1" w:styleId="E21A7E5F5F6F408FA907F76821787BCD">
-    <w:name w:val="E21A7E5F5F6F408FA907F76821787BCD"/>
+  <w:style w:type="paragraph" w:customStyle="1" w:styleId="F6A31819EDF6435FB4960145E2515CFE">
+    <w:name w:val="F6A31819EDF6435FB4960145E2515CFE"/>
   </w:style>
 </w:styles>
 </file>
 
 <file path=word/glossary/webSettings.xml><?xml version="1.0" encoding="utf-8"?>
-<w:webSettings xmlns:r="http://schemas.openxmlformats.org/officeDocument/2006/relationships" xmlns:w="http://schemas.openxmlformats.org/wordprocessingml/2006/main">
+<w:webSettings xmlns:mc="http://schemas.openxmlformats.org/markup-compatibility/2006" xmlns:r="http://schemas.openxmlformats.org/officeDocument/2006/relationships" xmlns:w="http://schemas.openxmlformats.org/wordprocessingml/2006/main" xmlns:w14="http://schemas.microsoft.com/office/word/2010/wordml" xmlns:w15="http://schemas.microsoft.com/office/word/2012/wordml" xmlns:w16se="http://schemas.microsoft.com/office/word/2015/wordml/symex" mc:Ignorable="w14 w15 w16se">
   <w:optimizeForBrowser/>
+  <w:allowPNG/>
 </w:webSettings>
 </file>
 
@@ -3166,7 +3987,7 @@
 </file>
 
 <file path=customXml/itemProps1.xml><?xml version="1.0" encoding="utf-8"?>
-<ds:datastoreItem xmlns:ds="http://schemas.openxmlformats.org/officeDocument/2006/customXml" ds:itemID="{EAD74158-FA53-4321-B8F6-59A521357626}">
+<ds:datastoreItem xmlns:ds="http://schemas.openxmlformats.org/officeDocument/2006/customXml" ds:itemID="{69C90FCD-F85F-495A-AF55-072D88E9CA24}">
   <ds:schemaRefs>
     <ds:schemaRef ds:uri="http://schemas.openxmlformats.org/officeDocument/2006/bibliography"/>
   </ds:schemaRefs>

</xml_diff>

<commit_message>
Changes to summary template file and cover page for report.
</commit_message>
<xml_diff>
--- a/markdown/cover-page-update.docx
+++ b/markdown/cover-page-update.docx
@@ -37,6 +37,8 @@
           <w:rFonts w:cs="Arial"/>
         </w:rPr>
       </w:pPr>
+      <w:bookmarkStart w:id="0" w:name="_GoBack"/>
+      <w:bookmarkEnd w:id="0"/>
     </w:p>
     <w:p>
       <w:pPr>
@@ -78,12 +80,12 @@
               <wp:anchor distT="0" distB="0" distL="114300" distR="114300" simplePos="0" relativeHeight="251660288" behindDoc="0" locked="0" layoutInCell="1" allowOverlap="1">
                 <wp:simplePos x="0" y="0"/>
                 <wp:positionH relativeFrom="column">
-                  <wp:posOffset>360045</wp:posOffset>
+                  <wp:posOffset>357505</wp:posOffset>
                 </wp:positionH>
                 <wp:positionV relativeFrom="paragraph">
-                  <wp:posOffset>8890</wp:posOffset>
+                  <wp:posOffset>6350</wp:posOffset>
                 </wp:positionV>
-                <wp:extent cx="5440680" cy="1411605"/>
+                <wp:extent cx="5440680" cy="1625600"/>
                 <wp:effectExtent l="0" t="0" r="0" b="0"/>
                 <wp:wrapNone/>
                 <wp:docPr id="12" name="Text Box 2"/>
@@ -99,7 +101,7 @@
                       <wps:spPr bwMode="auto">
                         <a:xfrm>
                           <a:off x="0" y="0"/>
-                          <a:ext cx="5440680" cy="1411605"/>
+                          <a:ext cx="5440680" cy="1625600"/>
                         </a:xfrm>
                         <a:prstGeom prst="rect">
                           <a:avLst/>
@@ -130,17 +132,16 @@
                       </wps:spPr>
                       <wps:txbx>
                         <w:txbxContent>
-                          <w:bookmarkStart w:id="0" w:name="_Toc322599008" w:displacedByCustomXml="next"/>
-                          <w:bookmarkStart w:id="1" w:name="_Toc322600015" w:displacedByCustomXml="next"/>
-                          <w:bookmarkStart w:id="2" w:name="_Toc322600037" w:displacedByCustomXml="next"/>
+                          <w:bookmarkStart w:id="1" w:name="_Toc324429979" w:displacedByCustomXml="next"/>
+                          <w:bookmarkStart w:id="2" w:name="_Toc324429932" w:displacedByCustomXml="next"/>
                           <w:bookmarkStart w:id="3" w:name="_Toc323040046" w:displacedByCustomXml="next"/>
-                          <w:bookmarkStart w:id="4" w:name="_Toc324429932" w:displacedByCustomXml="next"/>
-                          <w:bookmarkStart w:id="5" w:name="_Toc324429979" w:displacedByCustomXml="next"/>
+                          <w:bookmarkStart w:id="4" w:name="_Toc322600037" w:displacedByCustomXml="next"/>
+                          <w:bookmarkStart w:id="5" w:name="_Toc322600015" w:displacedByCustomXml="next"/>
+                          <w:bookmarkStart w:id="6" w:name="_Toc322599008" w:displacedByCustomXml="next"/>
                           <w:sdt>
                             <w:sdtPr>
                               <w:rPr>
-                                <w:sz w:val="52"/>
-                                <w:szCs w:val="52"/>
+                                <w:szCs w:val="56"/>
                               </w:rPr>
                               <w:alias w:val="Title"/>
                               <w:tag w:val=""/>
@@ -157,14 +158,12 @@
                                 <w:pPr>
                                   <w:pStyle w:val="PublicationTitle"/>
                                   <w:rPr>
-                                    <w:sz w:val="52"/>
-                                    <w:szCs w:val="52"/>
+                                    <w:szCs w:val="56"/>
                                   </w:rPr>
                                 </w:pPr>
                                 <w:r>
                                   <w:rPr>
-                                    <w:sz w:val="52"/>
-                                    <w:szCs w:val="52"/>
+                                    <w:szCs w:val="56"/>
                                   </w:rPr>
                                   <w:t>Percentage of End of Life Spent at Home or in a Community Setting</w:t>
                                 </w:r>
@@ -176,15 +175,27 @@
                               <w:pStyle w:val="Publicationdate"/>
                             </w:pPr>
                             <w:r>
-                              <w:t>Publication date: 06 October 2020</w:t>
+                              <w:t>Publication date: DD</w:t>
+                            </w:r>
+                            <w:r>
+                              <w:t xml:space="preserve"> </w:t>
+                            </w:r>
+                            <w:r>
+                              <w:t>Month</w:t>
+                            </w:r>
+                            <w:r>
+                              <w:t xml:space="preserve"> </w:t>
+                            </w:r>
+                            <w:r>
+                              <w:t>YYYY</w:t>
                             </w:r>
                           </w:p>
+                          <w:bookmarkEnd w:id="6"/>
                           <w:bookmarkEnd w:id="5"/>
                           <w:bookmarkEnd w:id="4"/>
                           <w:bookmarkEnd w:id="3"/>
                           <w:bookmarkEnd w:id="2"/>
                           <w:bookmarkEnd w:id="1"/>
-                          <w:bookmarkEnd w:id="0"/>
                           <w:p>
                             <w:pPr>
                               <w:pStyle w:val="Publicationsubtitle"/>
@@ -213,20 +224,19 @@
                 <v:stroke joinstyle="miter"/>
                 <v:path gradientshapeok="t" o:connecttype="rect"/>
               </v:shapetype>
-              <v:shape id="Text Box 2" o:spid="_x0000_s1026" type="#_x0000_t202" style="position:absolute;margin-left:28.35pt;margin-top:.7pt;width:428.4pt;height:111.15pt;z-index:251660288;visibility:visible;mso-wrap-style:square;mso-width-percent:0;mso-height-percent:0;mso-wrap-distance-left:9pt;mso-wrap-distance-top:0;mso-wrap-distance-right:9pt;mso-wrap-distance-bottom:0;mso-position-horizontal:absolute;mso-position-horizontal-relative:text;mso-position-vertical:absolute;mso-position-vertical-relative:text;mso-width-percent:0;mso-height-percent:0;mso-width-relative:margin;mso-height-relative:margin;v-text-anchor:top" o:gfxdata="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" filled="f" stroked="f">
+              <v:shape id="Text Box 2" o:spid="_x0000_s1026" type="#_x0000_t202" style="position:absolute;margin-left:28.15pt;margin-top:.5pt;width:428.4pt;height:128pt;z-index:251660288;visibility:visible;mso-wrap-style:square;mso-width-percent:0;mso-height-percent:0;mso-wrap-distance-left:9pt;mso-wrap-distance-top:0;mso-wrap-distance-right:9pt;mso-wrap-distance-bottom:0;mso-position-horizontal:absolute;mso-position-horizontal-relative:text;mso-position-vertical:absolute;mso-position-vertical-relative:text;mso-width-percent:0;mso-height-percent:0;mso-width-relative:margin;mso-height-relative:margin;v-text-anchor:top" o:gfxdata="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" filled="f" stroked="f">
                 <v:textbox>
                   <w:txbxContent>
-                    <w:bookmarkStart w:id="6" w:name="_Toc322599008" w:displacedByCustomXml="next"/>
-                    <w:bookmarkStart w:id="7" w:name="_Toc322600015" w:displacedByCustomXml="next"/>
-                    <w:bookmarkStart w:id="8" w:name="_Toc322600037" w:displacedByCustomXml="next"/>
+                    <w:bookmarkStart w:id="7" w:name="_Toc324429979" w:displacedByCustomXml="next"/>
+                    <w:bookmarkStart w:id="8" w:name="_Toc324429932" w:displacedByCustomXml="next"/>
                     <w:bookmarkStart w:id="9" w:name="_Toc323040046" w:displacedByCustomXml="next"/>
-                    <w:bookmarkStart w:id="10" w:name="_Toc324429932" w:displacedByCustomXml="next"/>
-                    <w:bookmarkStart w:id="11" w:name="_Toc324429979" w:displacedByCustomXml="next"/>
+                    <w:bookmarkStart w:id="10" w:name="_Toc322600037" w:displacedByCustomXml="next"/>
+                    <w:bookmarkStart w:id="11" w:name="_Toc322600015" w:displacedByCustomXml="next"/>
+                    <w:bookmarkStart w:id="12" w:name="_Toc322599008" w:displacedByCustomXml="next"/>
                     <w:sdt>
                       <w:sdtPr>
                         <w:rPr>
-                          <w:sz w:val="52"/>
-                          <w:szCs w:val="52"/>
+                          <w:szCs w:val="56"/>
                         </w:rPr>
                         <w:alias w:val="Title"/>
                         <w:tag w:val=""/>
@@ -243,14 +253,12 @@
                           <w:pPr>
                             <w:pStyle w:val="PublicationTitle"/>
                             <w:rPr>
-                              <w:sz w:val="52"/>
-                              <w:szCs w:val="52"/>
+                              <w:szCs w:val="56"/>
                             </w:rPr>
                           </w:pPr>
                           <w:r>
                             <w:rPr>
-                              <w:sz w:val="52"/>
-                              <w:szCs w:val="52"/>
+                              <w:szCs w:val="56"/>
                             </w:rPr>
                             <w:t>Percentage of End of Life Spent at Home or in a Community Setting</w:t>
                           </w:r>
@@ -262,15 +270,27 @@
                         <w:pStyle w:val="Publicationdate"/>
                       </w:pPr>
                       <w:r>
-                        <w:t>Publication date: 06 October 2020</w:t>
+                        <w:t>Publication date: DD</w:t>
+                      </w:r>
+                      <w:r>
+                        <w:t xml:space="preserve"> </w:t>
+                      </w:r>
+                      <w:r>
+                        <w:t>Month</w:t>
+                      </w:r>
+                      <w:r>
+                        <w:t xml:space="preserve"> </w:t>
+                      </w:r>
+                      <w:r>
+                        <w:t>YYYY</w:t>
                       </w:r>
                     </w:p>
+                    <w:bookmarkEnd w:id="12"/>
                     <w:bookmarkEnd w:id="11"/>
                     <w:bookmarkEnd w:id="10"/>
                     <w:bookmarkEnd w:id="9"/>
                     <w:bookmarkEnd w:id="8"/>
                     <w:bookmarkEnd w:id="7"/>
-                    <w:bookmarkEnd w:id="6"/>
                     <w:p>
                       <w:pPr>
                         <w:pStyle w:val="Publicationsubtitle"/>
@@ -304,8 +324,6 @@
           <w:rFonts w:cs="Arial"/>
         </w:rPr>
       </w:pPr>
-      <w:bookmarkStart w:id="12" w:name="_GoBack"/>
-      <w:bookmarkEnd w:id="12"/>
     </w:p>
     <w:p>
       <w:pPr>
@@ -3162,7 +3180,7 @@
     <w:charset w:val="00"/>
     <w:family w:val="roman"/>
     <w:pitch w:val="variable"/>
-    <w:sig w:usb0="E0002AFF" w:usb1="C0007843" w:usb2="00000009" w:usb3="00000000" w:csb0="000001FF" w:csb1="00000000"/>
+    <w:sig w:usb0="E0002EFF" w:usb1="C000785B" w:usb2="00000009" w:usb3="00000000" w:csb0="000001FF" w:csb1="00000000"/>
   </w:font>
   <w:font w:name="Courier New">
     <w:panose1 w:val="02070309020205020404"/>
@@ -3183,14 +3201,14 @@
     <w:charset w:val="00"/>
     <w:family w:val="swiss"/>
     <w:pitch w:val="variable"/>
-    <w:sig w:usb0="E0002AFF" w:usb1="4000ACFF" w:usb2="00000001" w:usb3="00000000" w:csb0="000001FF" w:csb1="00000000"/>
+    <w:sig w:usb0="E0002AFF" w:usb1="C000247B" w:usb2="00000009" w:usb3="00000000" w:csb0="000001FF" w:csb1="00000000"/>
   </w:font>
   <w:font w:name="Arial">
     <w:panose1 w:val="020B0604020202020204"/>
     <w:charset w:val="00"/>
     <w:family w:val="swiss"/>
     <w:pitch w:val="variable"/>
-    <w:sig w:usb0="E0002AFF" w:usb1="C0007843" w:usb2="00000009" w:usb3="00000000" w:csb0="000001FF" w:csb1="00000000"/>
+    <w:sig w:usb0="E0002EFF" w:usb1="C0007843" w:usb2="00000009" w:usb3="00000000" w:csb0="000001FF" w:csb1="00000000"/>
   </w:font>
   <w:font w:name="Tahoma">
     <w:panose1 w:val="020B0604030504040204"/>
@@ -3217,7 +3235,7 @@
     <w:charset w:val="00"/>
     <w:family w:val="swiss"/>
     <w:pitch w:val="variable"/>
-    <w:sig w:usb0="A0002AEF" w:usb1="4000207B" w:usb2="00000000" w:usb3="00000000" w:csb0="000001FF" w:csb1="00000000"/>
+    <w:sig w:usb0="E0002AFF" w:usb1="C000247B" w:usb2="00000009" w:usb3="00000000" w:csb0="000001FF" w:csb1="00000000"/>
   </w:font>
 </w:fonts>
 </file>
@@ -3235,6 +3253,10 @@
     <w:compatSetting w:name="doNotFlipMirrorIndents" w:uri="http://schemas.microsoft.com/office/word" w:val="1"/>
     <w:compatSetting w:name="differentiateMultirowTableHeaders" w:uri="http://schemas.microsoft.com/office/word" w:val="1"/>
   </w:compat>
+  <w:rsids>
+    <w:rsidRoot w:val="004E47A0"/>
+    <w:rsid w:val="004E47A0"/>
+  </w:rsids>
   <m:mathPr>
     <m:mathFont m:val="Cambria Math"/>
     <m:brkBin m:val="before"/>
@@ -3987,7 +4009,7 @@
 </file>
 
 <file path=customXml/itemProps1.xml><?xml version="1.0" encoding="utf-8"?>
-<ds:datastoreItem xmlns:ds="http://schemas.openxmlformats.org/officeDocument/2006/customXml" ds:itemID="{69C90FCD-F85F-495A-AF55-072D88E9CA24}">
+<ds:datastoreItem xmlns:ds="http://schemas.openxmlformats.org/officeDocument/2006/customXml" ds:itemID="{01AE8450-9C84-4C62-B251-5F10F590488A}">
   <ds:schemaRefs>
     <ds:schemaRef ds:uri="http://schemas.openxmlformats.org/officeDocument/2006/bibliography"/>
   </ds:schemaRefs>

</xml_diff>